<commit_message>
Minor figure fixes to chapter 1.4.
</commit_message>
<xml_diff>
--- a/wiki/tutorial/1 - Identification/1.4 - Identification Results/1.4_identification_results.docx
+++ b/wiki/tutorial/1 - Identification/1.4 - Identification Results/1.4_identification_results.docx
@@ -1,6 +1,6 @@
 
 <file path=word/document.xml><?xml version="1.0" encoding="utf-8"?>
-<w:document xmlns:wpc="http://schemas.microsoft.com/office/word/2010/wordprocessingCanvas" xmlns:mc="http://schemas.openxmlformats.org/markup-compatibility/2006" xmlns:o="urn:schemas-microsoft-com:office:office" xmlns:r="http://schemas.openxmlformats.org/officeDocument/2006/relationships" xmlns:m="http://schemas.openxmlformats.org/officeDocument/2006/math" xmlns:v="urn:schemas-microsoft-com:vml" xmlns:wp14="http://schemas.microsoft.com/office/word/2010/wordprocessingDrawing" xmlns:wp="http://schemas.openxmlformats.org/drawingml/2006/wordprocessingDrawing" xmlns:w10="urn:schemas-microsoft-com:office:word" xmlns:w="http://schemas.openxmlformats.org/wordprocessingml/2006/main" xmlns:w14="http://schemas.microsoft.com/office/word/2010/wordml" xmlns:wpg="http://schemas.microsoft.com/office/word/2010/wordprocessingGroup" xmlns:wpi="http://schemas.microsoft.com/office/word/2010/wordprocessingInk" xmlns:wne="http://schemas.microsoft.com/office/word/2006/wordml" xmlns:wps="http://schemas.microsoft.com/office/word/2010/wordprocessingShape" mc:Ignorable="w14 wp14">
+<w:document xmlns:ve="http://schemas.openxmlformats.org/markup-compatibility/2006" xmlns:o="urn:schemas-microsoft-com:office:office" xmlns:r="http://schemas.openxmlformats.org/officeDocument/2006/relationships" xmlns:m="http://schemas.openxmlformats.org/officeDocument/2006/math" xmlns:v="urn:schemas-microsoft-com:vml" xmlns:wp="http://schemas.openxmlformats.org/drawingml/2006/wordprocessingDrawing" xmlns:w10="urn:schemas-microsoft-com:office:word" xmlns:w="http://schemas.openxmlformats.org/wordprocessingml/2006/main" xmlns:wne="http://schemas.microsoft.com/office/word/2006/wordml">
   <w:body>
     <w:p>
       <w:pPr>
@@ -101,38 +101,81 @@
           <w:color w:val="1F497D" w:themeColor="text2"/>
           <w:lang w:val="en-GB"/>
         </w:rPr>
-        <w:t>X</w:t>
-      </w:r>
-      <w:proofErr w:type="gramStart"/>
+        <w:t>X!Tandem</w:t>
+      </w:r>
+      <w:proofErr w:type="spellEnd"/>
+      <w:r>
+        <w:rPr>
+          <w:lang w:val="en-GB"/>
+        </w:rPr>
+        <w:t xml:space="preserve"> for each spectrum</w:t>
+      </w:r>
+      <w:r>
+        <w:rPr>
+          <w:lang w:val="en-GB"/>
+        </w:rPr>
+        <w:t>, so-called Peptide to Spectrum Matches (PSMs)</w:t>
+      </w:r>
+      <w:r>
+        <w:rPr>
+          <w:lang w:val="en-GB"/>
+        </w:rPr>
+        <w:t>.</w:t>
+      </w:r>
+      <w:r>
+        <w:rPr>
+          <w:lang w:val="en-GB"/>
+        </w:rPr>
+        <w:t xml:space="preserve"> </w:t>
+      </w:r>
+      <w:r>
+        <w:rPr>
+          <w:lang w:val="en-GB"/>
+        </w:rPr>
+        <w:t xml:space="preserve">From these we need to </w:t>
+      </w:r>
+      <w:r>
+        <w:rPr>
+          <w:lang w:val="en-GB"/>
+        </w:rPr>
+        <w:t>find</w:t>
+      </w:r>
+      <w:r>
+        <w:rPr>
+          <w:lang w:val="en-GB"/>
+        </w:rPr>
+        <w:t xml:space="preserve"> </w:t>
+      </w:r>
+      <w:r>
+        <w:rPr>
+          <w:lang w:val="en-GB"/>
+        </w:rPr>
+        <w:t xml:space="preserve">the </w:t>
+      </w:r>
+      <w:r>
+        <w:rPr>
+          <w:lang w:val="en-GB"/>
+        </w:rPr>
+        <w:t xml:space="preserve">identified </w:t>
+      </w:r>
+      <w:r>
+        <w:rPr>
+          <w:lang w:val="en-GB"/>
+        </w:rPr>
+        <w:t xml:space="preserve">peptides and proteins. This is the task of </w:t>
+      </w:r>
+      <w:proofErr w:type="spellStart"/>
       <w:r>
         <w:rPr>
           <w:color w:val="1F497D" w:themeColor="text2"/>
           <w:lang w:val="en-GB"/>
         </w:rPr>
-        <w:t>!Tandem</w:t>
+        <w:t>PeptideShaker</w:t>
       </w:r>
       <w:proofErr w:type="spellEnd"/>
-      <w:proofErr w:type="gramEnd"/>
-      <w:r>
-        <w:rPr>
-          <w:lang w:val="en-GB"/>
-        </w:rPr>
-        <w:t xml:space="preserve"> for each spectrum</w:t>
-      </w:r>
-      <w:r>
-        <w:rPr>
-          <w:lang w:val="en-GB"/>
-        </w:rPr>
-        <w:t>, so-called Peptide to Spectrum Matches (PSMs)</w:t>
-      </w:r>
-      <w:r>
-        <w:rPr>
-          <w:lang w:val="en-GB"/>
-        </w:rPr>
-        <w:t>.</w:t>
-      </w:r>
-      <w:r>
-        <w:rPr>
+      <w:r>
+        <w:rPr>
+          <w:color w:val="1F497D" w:themeColor="text2"/>
           <w:lang w:val="en-GB"/>
         </w:rPr>
         <w:t xml:space="preserve"> </w:t>
@@ -141,61 +184,9 @@
         <w:rPr>
           <w:lang w:val="en-GB"/>
         </w:rPr>
-        <w:t xml:space="preserve">From these we need to </w:t>
-      </w:r>
-      <w:r>
-        <w:rPr>
-          <w:lang w:val="en-GB"/>
-        </w:rPr>
-        <w:t>find</w:t>
-      </w:r>
-      <w:r>
-        <w:rPr>
-          <w:lang w:val="en-GB"/>
-        </w:rPr>
-        <w:t xml:space="preserve"> </w:t>
-      </w:r>
-      <w:r>
-        <w:rPr>
-          <w:lang w:val="en-GB"/>
-        </w:rPr>
-        <w:t xml:space="preserve">the </w:t>
-      </w:r>
-      <w:r>
-        <w:rPr>
-          <w:lang w:val="en-GB"/>
-        </w:rPr>
-        <w:t xml:space="preserve">identified </w:t>
-      </w:r>
-      <w:r>
-        <w:rPr>
-          <w:lang w:val="en-GB"/>
-        </w:rPr>
-        <w:t xml:space="preserve">peptides and proteins. This is the task of </w:t>
-      </w:r>
-      <w:proofErr w:type="spellStart"/>
-      <w:r>
-        <w:rPr>
-          <w:color w:val="1F497D" w:themeColor="text2"/>
-          <w:lang w:val="en-GB"/>
-        </w:rPr>
-        <w:t>PeptideShaker</w:t>
-      </w:r>
-      <w:proofErr w:type="spellEnd"/>
-      <w:r>
-        <w:rPr>
-          <w:color w:val="1F497D" w:themeColor="text2"/>
-          <w:lang w:val="en-GB"/>
-        </w:rPr>
-        <w:t xml:space="preserve"> </w:t>
-      </w:r>
-      <w:r>
-        <w:rPr>
-          <w:lang w:val="en-GB"/>
-        </w:rPr>
         <w:t>(</w:t>
       </w:r>
-      <w:hyperlink r:id="rId9" w:history="1">
+      <w:hyperlink r:id="rId8" w:history="1">
         <w:r>
           <w:rPr>
             <w:rStyle w:val="Hyperlink"/>
@@ -340,6 +331,7 @@
         </w:rPr>
         <w:t xml:space="preserve">by double-clicking the file called </w:t>
       </w:r>
+      <w:proofErr w:type="spellStart"/>
       <w:r>
         <w:rPr>
           <w:color w:val="4F6228" w:themeColor="accent3" w:themeShade="80"/>
@@ -361,6 +353,7 @@
         </w:rPr>
         <w:t>.jar</w:t>
       </w:r>
+      <w:proofErr w:type="spellEnd"/>
       <w:r>
         <w:rPr>
           <w:lang w:val="en-GB"/>
@@ -493,7 +486,7 @@
                     </pic:cNvPicPr>
                   </pic:nvPicPr>
                   <pic:blipFill>
-                    <a:blip r:embed="rId10" cstate="print"/>
+                    <a:blip r:embed="rId9" cstate="print"/>
                     <a:srcRect/>
                     <a:stretch>
                       <a:fillRect/>
@@ -616,21 +609,7 @@
         <w:rPr>
           <w:lang w:val="en-GB"/>
         </w:rPr>
-        <w:t xml:space="preserve">(i.e., </w:t>
-      </w:r>
-      <w:proofErr w:type="spellStart"/>
-      <w:r>
-        <w:rPr>
-          <w:lang w:val="en-GB"/>
-        </w:rPr>
-        <w:t>reanalyze</w:t>
-      </w:r>
-      <w:proofErr w:type="spellEnd"/>
-      <w:r>
-        <w:rPr>
-          <w:lang w:val="en-GB"/>
-        </w:rPr>
-        <w:t xml:space="preserve">) existing </w:t>
+        <w:t xml:space="preserve">(i.e., reanalyze) existing </w:t>
       </w:r>
       <w:r>
         <w:rPr>
@@ -775,18 +754,9 @@
           <w:color w:val="1F497D" w:themeColor="text2"/>
           <w:lang w:val="en-GB"/>
         </w:rPr>
-        <w:t>X</w:t>
-      </w:r>
-      <w:proofErr w:type="gramStart"/>
-      <w:r>
-        <w:rPr>
-          <w:color w:val="1F497D" w:themeColor="text2"/>
-          <w:lang w:val="en-GB"/>
-        </w:rPr>
-        <w:t>!Tandem</w:t>
+        <w:t>X!Tandem</w:t>
       </w:r>
       <w:proofErr w:type="spellEnd"/>
-      <w:proofErr w:type="gramEnd"/>
       <w:r>
         <w:rPr>
           <w:lang w:val="en-GB"/>
@@ -804,14 +774,7 @@
         <w:rPr>
           <w:lang w:val="en-GB"/>
         </w:rPr>
-        <w:t xml:space="preserve">folder). </w:t>
-      </w:r>
-      <w:proofErr w:type="gramStart"/>
-      <w:r>
-        <w:rPr>
-          <w:lang w:val="en-GB"/>
-        </w:rPr>
-        <w:t xml:space="preserve">Click on </w:t>
+        <w:t xml:space="preserve">folder). Click on </w:t>
       </w:r>
       <w:r>
         <w:rPr>
@@ -835,14 +798,7 @@
         <w:rPr>
           <w:lang w:val="en-GB"/>
         </w:rPr>
-        <w:t>.</w:t>
-      </w:r>
-      <w:proofErr w:type="gramEnd"/>
-      <w:r>
-        <w:rPr>
-          <w:lang w:val="en-GB"/>
-        </w:rPr>
-        <w:t xml:space="preserve"> You should see this screen:</w:t>
+        <w:t>. You should see this screen:</w:t>
       </w:r>
     </w:p>
     <w:p>
@@ -866,7 +822,7 @@
           <w:lang w:val="nb-NO" w:eastAsia="nb-NO"/>
         </w:rPr>
         <w:drawing>
-          <wp:inline distT="0" distB="0" distL="0" distR="0" wp14:anchorId="61111B83" wp14:editId="68595EA8">
+          <wp:inline distT="0" distB="0" distL="0" distR="0">
             <wp:extent cx="3986306" cy="2698750"/>
             <wp:effectExtent l="38100" t="38100" r="71755" b="82550"/>
             <wp:docPr id="2" name="Picture 2" descr="\\eir.uib.no\Home2\mva037\tutorials\1- identification\14- Identification Results\illustrations\new dialog 1.png"/>
@@ -883,10 +839,10 @@
                     </pic:cNvPicPr>
                   </pic:nvPicPr>
                   <pic:blipFill>
-                    <a:blip r:embed="rId11">
+                    <a:blip r:embed="rId10" cstate="print">
                       <a:extLst>
                         <a:ext uri="{28A0092B-C50C-407E-A947-70E740481C1C}">
-                          <a14:useLocalDpi xmlns:a14="http://schemas.microsoft.com/office/drawing/2010/main" val="0"/>
+                          <a14:useLocalDpi xmlns="" xmlns:wpc="http://schemas.microsoft.com/office/word/2010/wordprocessingCanvas" xmlns:mc="http://schemas.openxmlformats.org/markup-compatibility/2006" xmlns:o="urn:schemas-microsoft-com:office:office" xmlns:v="urn:schemas-microsoft-com:vml" xmlns:wp14="http://schemas.microsoft.com/office/word/2010/wordprocessingDrawing" xmlns:w10="urn:schemas-microsoft-com:office:word" xmlns:w="http://schemas.openxmlformats.org/wordprocessingml/2006/main" xmlns:w14="http://schemas.microsoft.com/office/word/2010/wordml" xmlns:wpg="http://schemas.microsoft.com/office/word/2010/wordprocessingGroup" xmlns:wpi="http://schemas.microsoft.com/office/word/2010/wordprocessingInk" xmlns:wps="http://schemas.microsoft.com/office/word/2010/wordprocessingShape" xmlns:a14="http://schemas.microsoft.com/office/drawing/2010/main" val="0"/>
                         </a:ext>
                       </a:extLst>
                     </a:blip>
@@ -1123,7 +1079,21 @@
         <w:rPr>
           <w:lang w:val="en-GB"/>
         </w:rPr>
-        <w:t xml:space="preserve"> lysate, courtesy of the </w:t>
+        <w:t xml:space="preserve"> </w:t>
+      </w:r>
+      <w:proofErr w:type="spellStart"/>
+      <w:r>
+        <w:rPr>
+          <w:lang w:val="en-GB"/>
+        </w:rPr>
+        <w:t>lysate</w:t>
+      </w:r>
+      <w:proofErr w:type="spellEnd"/>
+      <w:r>
+        <w:rPr>
+          <w:lang w:val="en-GB"/>
+        </w:rPr>
+        <w:t xml:space="preserve">, courtesy of the </w:t>
       </w:r>
       <w:r>
         <w:rPr>
@@ -1247,7 +1217,7 @@
           <w:lang w:val="nb-NO" w:eastAsia="nb-NO"/>
         </w:rPr>
         <w:drawing>
-          <wp:inline distT="0" distB="0" distL="0" distR="0" wp14:anchorId="47914CB7" wp14:editId="2C38E1B9">
+          <wp:inline distT="0" distB="0" distL="0" distR="0">
             <wp:extent cx="3676780" cy="2489200"/>
             <wp:effectExtent l="38100" t="38100" r="76200" b="82550"/>
             <wp:docPr id="12" name="Picture 12" descr="\\eir.uib.no\Home2\mva037\tutorials\1- identification\14- Identification Results\illustrations\new dialog 2.png"/>
@@ -1264,10 +1234,10 @@
                     </pic:cNvPicPr>
                   </pic:nvPicPr>
                   <pic:blipFill>
-                    <a:blip r:embed="rId13">
+                    <a:blip r:embed="rId12" cstate="print">
                       <a:extLst>
                         <a:ext uri="{28A0092B-C50C-407E-A947-70E740481C1C}">
-                          <a14:useLocalDpi xmlns:a14="http://schemas.microsoft.com/office/drawing/2010/main" val="0"/>
+                          <a14:useLocalDpi xmlns="" xmlns:wpc="http://schemas.microsoft.com/office/word/2010/wordprocessingCanvas" xmlns:mc="http://schemas.openxmlformats.org/markup-compatibility/2006" xmlns:o="urn:schemas-microsoft-com:office:office" xmlns:v="urn:schemas-microsoft-com:vml" xmlns:wp14="http://schemas.microsoft.com/office/word/2010/wordprocessingDrawing" xmlns:w10="urn:schemas-microsoft-com:office:word" xmlns:w="http://schemas.openxmlformats.org/wordprocessingml/2006/main" xmlns:w14="http://schemas.microsoft.com/office/word/2010/wordml" xmlns:wpg="http://schemas.microsoft.com/office/word/2010/wordprocessingGroup" xmlns:wpi="http://schemas.microsoft.com/office/word/2010/wordprocessingInk" xmlns:wps="http://schemas.microsoft.com/office/word/2010/wordprocessingShape" xmlns:a14="http://schemas.microsoft.com/office/drawing/2010/main" val="0"/>
                         </a:ext>
                       </a:extLst>
                     </a:blip>
@@ -1407,18 +1377,9 @@
           <w:color w:val="1F497D" w:themeColor="text2"/>
           <w:lang w:val="en-GB"/>
         </w:rPr>
-        <w:t>X</w:t>
-      </w:r>
-      <w:proofErr w:type="gramStart"/>
-      <w:r>
-        <w:rPr>
-          <w:color w:val="1F497D" w:themeColor="text2"/>
-          <w:lang w:val="en-GB"/>
-        </w:rPr>
-        <w:t>!Tandem</w:t>
+        <w:t>X!Tandem</w:t>
       </w:r>
       <w:proofErr w:type="spellEnd"/>
-      <w:proofErr w:type="gramEnd"/>
       <w:r>
         <w:rPr>
           <w:lang w:val="en-GB"/>
@@ -1791,7 +1752,7 @@
           <w:lang w:val="nb-NO" w:eastAsia="nb-NO"/>
         </w:rPr>
         <w:drawing>
-          <wp:inline distT="0" distB="0" distL="0" distR="0" wp14:anchorId="1D38367F" wp14:editId="108F7A22">
+          <wp:inline distT="0" distB="0" distL="0" distR="0">
             <wp:extent cx="3924877" cy="3321050"/>
             <wp:effectExtent l="38100" t="38100" r="76200" b="69850"/>
             <wp:docPr id="14" name="Picture 14" descr="\\eir.uib.no\Home2\mva037\tutorials\1- identification\14- Identification Results\illustrations\search settings 1.png"/>
@@ -1808,10 +1769,10 @@
                     </pic:cNvPicPr>
                   </pic:nvPicPr>
                   <pic:blipFill>
-                    <a:blip r:embed="rId14">
+                    <a:blip r:embed="rId13" cstate="print">
                       <a:extLst>
                         <a:ext uri="{28A0092B-C50C-407E-A947-70E740481C1C}">
-                          <a14:useLocalDpi xmlns:a14="http://schemas.microsoft.com/office/drawing/2010/main" val="0"/>
+                          <a14:useLocalDpi xmlns="" xmlns:wpc="http://schemas.microsoft.com/office/word/2010/wordprocessingCanvas" xmlns:mc="http://schemas.openxmlformats.org/markup-compatibility/2006" xmlns:o="urn:schemas-microsoft-com:office:office" xmlns:v="urn:schemas-microsoft-com:vml" xmlns:wp14="http://schemas.microsoft.com/office/word/2010/wordprocessingDrawing" xmlns:w10="urn:schemas-microsoft-com:office:word" xmlns:w="http://schemas.openxmlformats.org/wordprocessingml/2006/main" xmlns:w14="http://schemas.microsoft.com/office/word/2010/wordml" xmlns:wpg="http://schemas.microsoft.com/office/word/2010/wordprocessingGroup" xmlns:wpi="http://schemas.microsoft.com/office/word/2010/wordprocessingInk" xmlns:wps="http://schemas.microsoft.com/office/word/2010/wordprocessingShape" xmlns:a14="http://schemas.microsoft.com/office/drawing/2010/main" val="0"/>
                         </a:ext>
                       </a:extLst>
                     </a:blip>
@@ -2007,28 +1968,42 @@
         <w:rPr>
           <w:lang w:val="en-GB"/>
         </w:rPr>
-        <w:t xml:space="preserve"> added several modifications we did not search for: acetylation, pyro-</w:t>
+        <w:t xml:space="preserve"> added several modifications we did not search for: </w:t>
       </w:r>
       <w:proofErr w:type="spellStart"/>
       <w:r>
         <w:rPr>
           <w:lang w:val="en-GB"/>
         </w:rPr>
-        <w:t>cmc</w:t>
+        <w:t>acetylation</w:t>
       </w:r>
       <w:proofErr w:type="spellEnd"/>
       <w:r>
         <w:rPr>
           <w:lang w:val="en-GB"/>
         </w:rPr>
-        <w:t xml:space="preserve"> and pyro-</w:t>
+        <w:t xml:space="preserve">, </w:t>
       </w:r>
       <w:proofErr w:type="spellStart"/>
       <w:r>
         <w:rPr>
           <w:lang w:val="en-GB"/>
         </w:rPr>
-        <w:t>Glu</w:t>
+        <w:t>pyro-cmc</w:t>
+      </w:r>
+      <w:proofErr w:type="spellEnd"/>
+      <w:r>
+        <w:rPr>
+          <w:lang w:val="en-GB"/>
+        </w:rPr>
+        <w:t xml:space="preserve"> and </w:t>
+      </w:r>
+      <w:proofErr w:type="spellStart"/>
+      <w:r>
+        <w:rPr>
+          <w:lang w:val="en-GB"/>
+        </w:rPr>
+        <w:t>pyro-Glu</w:t>
       </w:r>
       <w:proofErr w:type="spellEnd"/>
       <w:r>
@@ -2084,19 +2059,9 @@
           <w:color w:val="0000FF"/>
           <w:lang w:val="en-GB"/>
         </w:rPr>
-        <w:t>X</w:t>
-      </w:r>
-      <w:proofErr w:type="gramStart"/>
-      <w:r>
-        <w:rPr>
-          <w:i/>
-          <w:color w:val="0000FF"/>
-          <w:lang w:val="en-GB"/>
-        </w:rPr>
-        <w:t>!Tandem</w:t>
+        <w:t>X!Tandem</w:t>
       </w:r>
       <w:proofErr w:type="spellEnd"/>
-      <w:proofErr w:type="gramEnd"/>
       <w:r>
         <w:rPr>
           <w:i/>
@@ -2355,10 +2320,10 @@
                     </pic:cNvPicPr>
                   </pic:nvPicPr>
                   <pic:blipFill>
-                    <a:blip r:embed="rId15" cstate="print">
+                    <a:blip r:embed="rId14" cstate="print">
                       <a:extLst>
                         <a:ext uri="{28A0092B-C50C-407E-A947-70E740481C1C}">
-                          <a14:useLocalDpi xmlns:a14="http://schemas.microsoft.com/office/drawing/2010/main" val="0"/>
+                          <a14:useLocalDpi xmlns="" xmlns:wpc="http://schemas.microsoft.com/office/word/2010/wordprocessingCanvas" xmlns:mc="http://schemas.openxmlformats.org/markup-compatibility/2006" xmlns:o="urn:schemas-microsoft-com:office:office" xmlns:v="urn:schemas-microsoft-com:vml" xmlns:wp14="http://schemas.microsoft.com/office/word/2010/wordprocessingDrawing" xmlns:w10="urn:schemas-microsoft-com:office:word" xmlns:w="http://schemas.openxmlformats.org/wordprocessingml/2006/main" xmlns:w14="http://schemas.microsoft.com/office/word/2010/wordml" xmlns:wpg="http://schemas.microsoft.com/office/word/2010/wordprocessingGroup" xmlns:wpi="http://schemas.microsoft.com/office/word/2010/wordprocessingInk" xmlns:wps="http://schemas.microsoft.com/office/word/2010/wordprocessingShape" xmlns:a14="http://schemas.microsoft.com/office/drawing/2010/main" val="0"/>
                         </a:ext>
                       </a:extLst>
                     </a:blip>
@@ -2451,7 +2416,7 @@
         <w:drawing>
           <wp:inline distT="0" distB="0" distL="0" distR="0">
             <wp:extent cx="5930900" cy="3168650"/>
-            <wp:effectExtent l="38100" t="38100" r="69850" b="69850"/>
+            <wp:effectExtent l="57150" t="19050" r="107950" b="69850"/>
             <wp:docPr id="9" name="Picture 9" descr="\\eir.uib.no\Home2\mva037\tutorials\1- identification\14- Identification Results\illustrations\overview1.png"/>
             <wp:cNvGraphicFramePr>
               <a:graphicFrameLocks xmlns:a="http://schemas.openxmlformats.org/drawingml/2006/main" noChangeAspect="1"/>
@@ -2466,10 +2431,10 @@
                     </pic:cNvPicPr>
                   </pic:nvPicPr>
                   <pic:blipFill>
-                    <a:blip r:embed="rId16" cstate="print">
+                    <a:blip r:embed="rId15" cstate="print">
                       <a:extLst>
                         <a:ext uri="{28A0092B-C50C-407E-A947-70E740481C1C}">
-                          <a14:useLocalDpi xmlns:a14="http://schemas.microsoft.com/office/drawing/2010/main" val="0"/>
+                          <a14:useLocalDpi xmlns="" xmlns:wpc="http://schemas.microsoft.com/office/word/2010/wordprocessingCanvas" xmlns:mc="http://schemas.openxmlformats.org/markup-compatibility/2006" xmlns:o="urn:schemas-microsoft-com:office:office" xmlns:v="urn:schemas-microsoft-com:vml" xmlns:wp14="http://schemas.microsoft.com/office/word/2010/wordprocessingDrawing" xmlns:w10="urn:schemas-microsoft-com:office:word" xmlns:w="http://schemas.openxmlformats.org/wordprocessingml/2006/main" xmlns:w14="http://schemas.microsoft.com/office/word/2010/wordml" xmlns:wpg="http://schemas.microsoft.com/office/word/2010/wordprocessingGroup" xmlns:wpi="http://schemas.microsoft.com/office/word/2010/wordprocessingInk" xmlns:wps="http://schemas.microsoft.com/office/word/2010/wordprocessingShape" xmlns:a14="http://schemas.microsoft.com/office/drawing/2010/main" val="0"/>
                         </a:ext>
                       </a:extLst>
                     </a:blip>
@@ -2487,8 +2452,12 @@
                       <a:avLst/>
                     </a:prstGeom>
                     <a:noFill/>
-                    <a:ln>
-                      <a:noFill/>
+                    <a:ln w="3175">
+                      <a:solidFill>
+                        <a:schemeClr val="bg1">
+                          <a:lumMod val="75000"/>
+                        </a:schemeClr>
+                      </a:solidFill>
                     </a:ln>
                     <a:effectLst>
                       <a:outerShdw blurRad="50800" dist="38100" dir="2700000" algn="tl" rotWithShape="0">
@@ -2948,7 +2917,7 @@
           <w:lang w:val="nb-NO" w:eastAsia="nb-NO"/>
         </w:rPr>
         <w:drawing>
-          <wp:inline distT="0" distB="0" distL="0" distR="0" wp14:anchorId="693B0EA3" wp14:editId="19AD6BD1">
+          <wp:inline distT="0" distB="0" distL="0" distR="0">
             <wp:extent cx="3196638" cy="1949450"/>
             <wp:effectExtent l="38100" t="38100" r="80010" b="69850"/>
             <wp:docPr id="4" name="Picture 4" descr="\\eir.uib.no\Home2\mva037\tutorials\1- identification\14- Identification Results\illustrations\save.png"/>
@@ -2965,10 +2934,10 @@
                     </pic:cNvPicPr>
                   </pic:nvPicPr>
                   <pic:blipFill>
-                    <a:blip r:embed="rId17">
+                    <a:blip r:embed="rId16" cstate="print">
                       <a:extLst>
                         <a:ext uri="{28A0092B-C50C-407E-A947-70E740481C1C}">
-                          <a14:useLocalDpi xmlns:a14="http://schemas.microsoft.com/office/drawing/2010/main" val="0"/>
+                          <a14:useLocalDpi xmlns="" xmlns:wpc="http://schemas.microsoft.com/office/word/2010/wordprocessingCanvas" xmlns:mc="http://schemas.openxmlformats.org/markup-compatibility/2006" xmlns:o="urn:schemas-microsoft-com:office:office" xmlns:v="urn:schemas-microsoft-com:vml" xmlns:wp14="http://schemas.microsoft.com/office/word/2010/wordprocessingDrawing" xmlns:w10="urn:schemas-microsoft-com:office:word" xmlns:w="http://schemas.openxmlformats.org/wordprocessingml/2006/main" xmlns:w14="http://schemas.microsoft.com/office/word/2010/wordml" xmlns:wpg="http://schemas.microsoft.com/office/word/2010/wordprocessingGroup" xmlns:wpi="http://schemas.microsoft.com/office/word/2010/wordprocessingInk" xmlns:wps="http://schemas.microsoft.com/office/word/2010/wordprocessingShape" xmlns:a14="http://schemas.microsoft.com/office/drawing/2010/main" val="0"/>
                         </a:ext>
                       </a:extLst>
                     </a:blip>
@@ -3075,35 +3044,7 @@
         <w:rPr>
           <w:lang w:val="en-GB"/>
         </w:rPr>
-        <w:t xml:space="preserve"> ‘Export to PRIDE’ allows you to save your project in the PRIDE </w:t>
-      </w:r>
-      <w:proofErr w:type="gramStart"/>
-      <w:r>
-        <w:rPr>
-          <w:lang w:val="en-GB"/>
-        </w:rPr>
-        <w:t>format,</w:t>
-      </w:r>
-      <w:proofErr w:type="gramEnd"/>
-      <w:r>
-        <w:rPr>
-          <w:lang w:val="en-GB"/>
-        </w:rPr>
-        <w:t xml:space="preserve"> this will be the subject of the “Public Repositories” chapter. For now, click on ‘Save Project As…</w:t>
-      </w:r>
-      <w:proofErr w:type="gramStart"/>
-      <w:r>
-        <w:rPr>
-          <w:lang w:val="en-GB"/>
-        </w:rPr>
-        <w:t>’,</w:t>
-      </w:r>
-      <w:proofErr w:type="gramEnd"/>
-      <w:r>
-        <w:rPr>
-          <w:lang w:val="en-GB"/>
-        </w:rPr>
-        <w:t xml:space="preserve"> c</w:t>
+        <w:t xml:space="preserve"> ‘Export to PRIDE’ allows you to save your project in the PRIDE format, this will be the subject of the “Public Repositories” chapter. For now, click on ‘Save Project As…’, c</w:t>
       </w:r>
       <w:r>
         <w:rPr>
@@ -3722,7 +3663,7 @@
             <v:stroke joinstyle="miter"/>
             <v:path gradientshapeok="t" o:connecttype="rect"/>
           </v:shapetype>
-          <v:shape id="_x0000_s1046" type="#_x0000_t202" style="position:absolute;left:0;text-align:left;margin-left:412.8pt;margin-top:61.7pt;width:123.5pt;height:127.5pt;z-index:251677696;mso-position-horizontal:right;mso-position-horizontal-relative:margin" fillcolor="#ffc">
+          <v:shape id="_x0000_s1046" type="#_x0000_t202" style="position:absolute;left:0;text-align:left;margin-left:579.8pt;margin-top:61.7pt;width:123.5pt;height:127.5pt;z-index:251677696;mso-position-horizontal:right;mso-position-horizontal-relative:margin" fillcolor="#ffc">
             <v:textbox>
               <w:txbxContent>
                 <w:p>
@@ -3739,18 +3680,8 @@
                       <w:sz w:val="20"/>
                       <w:szCs w:val="20"/>
                     </w:rPr>
-                    <w:t>Tip</w:t>
+                    <w:t>Tip:</w:t>
                   </w:r>
-                  <w:proofErr w:type="gramStart"/>
-                  <w:r>
-                    <w:rPr>
-                      <w:b/>
-                      <w:sz w:val="20"/>
-                      <w:szCs w:val="20"/>
-                    </w:rPr>
-                    <w:t>:</w:t>
-                  </w:r>
-                  <w:proofErr w:type="gramEnd"/>
                   <w:r>
                     <w:rPr>
                       <w:sz w:val="20"/>
@@ -3874,7 +3805,25 @@
           <w:color w:val="0000FF"/>
           <w:lang w:val="en-GB"/>
         </w:rPr>
-        <w:t xml:space="preserve">Line 36: ELYQQLQRGER was found phosphorylated on </w:t>
+        <w:t xml:space="preserve">Line 36: ELYQQLQRGER was found </w:t>
+      </w:r>
+      <w:proofErr w:type="spellStart"/>
+      <w:r>
+        <w:rPr>
+          <w:i/>
+          <w:color w:val="0000FF"/>
+          <w:lang w:val="en-GB"/>
+        </w:rPr>
+        <w:t>phosphorylated</w:t>
+      </w:r>
+      <w:proofErr w:type="spellEnd"/>
+      <w:r>
+        <w:rPr>
+          <w:i/>
+          <w:color w:val="0000FF"/>
+          <w:lang w:val="en-GB"/>
+        </w:rPr>
+        <w:t xml:space="preserve"> on </w:t>
       </w:r>
       <w:proofErr w:type="spellStart"/>
       <w:r>
@@ -3912,7 +3861,7 @@
           <w:color w:val="0000FF"/>
           <w:lang w:val="en-GB"/>
         </w:rPr>
-        <w:t>Peptides at lines 20, 23, 24, 25, 35 and 36 were carrying a pyro-</w:t>
+        <w:t xml:space="preserve">Peptides at lines 20, 23, 24, 25, 35 and 36 were carrying a </w:t>
       </w:r>
       <w:proofErr w:type="spellStart"/>
       <w:r>
@@ -3921,7 +3870,7 @@
           <w:color w:val="0000FF"/>
           <w:lang w:val="en-GB"/>
         </w:rPr>
-        <w:t>cmc</w:t>
+        <w:t>pyro-cmc</w:t>
       </w:r>
       <w:proofErr w:type="spellEnd"/>
       <w:r>
@@ -4223,7 +4172,7 @@
         <w:drawing>
           <wp:inline distT="0" distB="0" distL="0" distR="0">
             <wp:extent cx="3517900" cy="2279650"/>
-            <wp:effectExtent l="38100" t="38100" r="82550" b="82550"/>
+            <wp:effectExtent l="57150" t="19050" r="120650" b="82550"/>
             <wp:docPr id="28" name="Picture 28" descr="\\eir.uib.no\Home2\mva037\tutorials\1- identification\14- Identification Results\illustrations\AKLEQLFQDEVAK1.tiff"/>
             <wp:cNvGraphicFramePr>
               <a:graphicFrameLocks xmlns:a="http://schemas.openxmlformats.org/drawingml/2006/main" noChangeAspect="1"/>
@@ -4238,10 +4187,10 @@
                     </pic:cNvPicPr>
                   </pic:nvPicPr>
                   <pic:blipFill>
-                    <a:blip r:embed="rId18" cstate="print">
+                    <a:blip r:embed="rId17" cstate="print">
                       <a:extLst>
                         <a:ext uri="{28A0092B-C50C-407E-A947-70E740481C1C}">
-                          <a14:useLocalDpi xmlns:a14="http://schemas.microsoft.com/office/drawing/2010/main" val="0"/>
+                          <a14:useLocalDpi xmlns="" xmlns:wpc="http://schemas.microsoft.com/office/word/2010/wordprocessingCanvas" xmlns:mc="http://schemas.openxmlformats.org/markup-compatibility/2006" xmlns:o="urn:schemas-microsoft-com:office:office" xmlns:v="urn:schemas-microsoft-com:vml" xmlns:wp14="http://schemas.microsoft.com/office/word/2010/wordprocessingDrawing" xmlns:w10="urn:schemas-microsoft-com:office:word" xmlns:w="http://schemas.openxmlformats.org/wordprocessingml/2006/main" xmlns:w14="http://schemas.microsoft.com/office/word/2010/wordml" xmlns:wpg="http://schemas.microsoft.com/office/word/2010/wordprocessingGroup" xmlns:wpi="http://schemas.microsoft.com/office/word/2010/wordprocessingInk" xmlns:wps="http://schemas.microsoft.com/office/word/2010/wordprocessingShape" xmlns:a14="http://schemas.microsoft.com/office/drawing/2010/main" val="0"/>
                         </a:ext>
                       </a:extLst>
                     </a:blip>
@@ -4259,8 +4208,12 @@
                       <a:avLst/>
                     </a:prstGeom>
                     <a:noFill/>
-                    <a:ln>
-                      <a:noFill/>
+                    <a:ln w="3175">
+                      <a:solidFill>
+                        <a:schemeClr val="bg1">
+                          <a:lumMod val="85000"/>
+                        </a:schemeClr>
+                      </a:solidFill>
                     </a:ln>
                     <a:effectLst>
                       <a:outerShdw blurRad="50800" dist="38100" dir="2700000" algn="tl" rotWithShape="0">
@@ -4391,25 +4344,7 @@
           <w:color w:val="0000FF"/>
           <w:lang w:val="en-GB"/>
         </w:rPr>
-        <w:t xml:space="preserve">you can see which parts of the sequence are covered in the spectrum and at which intensity. Such a full coverage is very rare and leaves little doubt on the quality of the identification. In the middle, </w:t>
-      </w:r>
-      <w:proofErr w:type="gramStart"/>
-      <w:r>
-        <w:rPr>
-          <w:i/>
-          <w:color w:val="0000FF"/>
-          <w:lang w:val="en-GB"/>
-        </w:rPr>
-        <w:t>an</w:t>
-      </w:r>
-      <w:proofErr w:type="gramEnd"/>
-      <w:r>
-        <w:rPr>
-          <w:i/>
-          <w:color w:val="0000FF"/>
-          <w:lang w:val="en-GB"/>
-        </w:rPr>
-        <w:t xml:space="preserve"> histogram shows the distribution of the peak intensities – in green, identified peaks, in grey non identified. One clearly sees here that the most intense peaks are almost all annotated with a fragment ion which is again synonymous of quality for the identification. Finally, on the top right are displayed the fragment ion mass errors at their respective mass. One can see that all ions are very accurately identified, leaving little doubt on the peptide identification. Note that the error is increasing with the mass, as expected from the “Peptide-Spectrum Matching” chapter.</w:t>
+        <w:t>you can see which parts of the sequence are covered in the spectrum and at which intensity. Such a full coverage is very rare and leaves little doubt on the quality of the identification. In the middle, an histogram shows the distribution of the peak intensities – in green, identified peaks, in grey non identified. One clearly sees here that the most intense peaks are almost all annotated with a fragment ion which is again synonymous of quality for the identification. Finally, on the top right are displayed the fragment ion mass errors at their respective mass. One can see that all ions are very accurately identified, leaving little doubt on the peptide identification. Note that the error is increasing with the mass, as expected from the “Peptide-Spectrum Matching” chapter.</w:t>
       </w:r>
     </w:p>
     <w:p>
@@ -4595,18 +4530,8 @@
                       <w:sz w:val="20"/>
                       <w:szCs w:val="20"/>
                     </w:rPr>
-                    <w:t>Tip</w:t>
+                    <w:t>Tip:</w:t>
                   </w:r>
-                  <w:proofErr w:type="gramStart"/>
-                  <w:r>
-                    <w:rPr>
-                      <w:b/>
-                      <w:sz w:val="20"/>
-                      <w:szCs w:val="20"/>
-                    </w:rPr>
-                    <w:t>:</w:t>
-                  </w:r>
-                  <w:proofErr w:type="gramEnd"/>
                   <w:r>
                     <w:rPr>
                       <w:sz w:val="20"/>
@@ -4831,14 +4756,7 @@
         <w:rPr>
           <w:lang w:val="en-GB"/>
         </w:rPr>
-        <w:t xml:space="preserve"> depending on the peptide sequence and modification status of the peptide. </w:t>
-      </w:r>
-      <w:proofErr w:type="gramStart"/>
-      <w:r>
-        <w:rPr>
-          <w:lang w:val="en-GB"/>
-        </w:rPr>
-        <w:t xml:space="preserve">In order to hide the fragment ions </w:t>
+        <w:t xml:space="preserve"> depending on the peptide sequence and modification status of the peptide. In order to hide the fragment ions </w:t>
       </w:r>
       <w:r>
         <w:rPr>
@@ -4864,7 +4782,6 @@
         </w:rPr>
         <w:t xml:space="preserve"> menu, and then deselect the neutral losses one by one.</w:t>
       </w:r>
-      <w:proofErr w:type="gramEnd"/>
     </w:p>
     <w:p>
       <w:pPr>
@@ -4952,7 +4869,7 @@
         <w:drawing>
           <wp:inline distT="0" distB="0" distL="0" distR="0">
             <wp:extent cx="5930900" cy="3289300"/>
-            <wp:effectExtent l="38100" t="38100" r="69850" b="82550"/>
+            <wp:effectExtent l="57150" t="19050" r="107950" b="82550"/>
             <wp:docPr id="32" name="Picture 32" descr="\\eir.uib.no\Home2\mva037\tutorials\1- identification\14- Identification Results\illustrations\AKLEQLFQDEVAK.png"/>
             <wp:cNvGraphicFramePr>
               <a:graphicFrameLocks xmlns:a="http://schemas.openxmlformats.org/drawingml/2006/main" noChangeAspect="1"/>
@@ -4967,10 +4884,10 @@
                     </pic:cNvPicPr>
                   </pic:nvPicPr>
                   <pic:blipFill>
-                    <a:blip r:embed="rId19" cstate="print">
+                    <a:blip r:embed="rId18" cstate="print">
                       <a:extLst>
                         <a:ext uri="{28A0092B-C50C-407E-A947-70E740481C1C}">
-                          <a14:useLocalDpi xmlns:a14="http://schemas.microsoft.com/office/drawing/2010/main" val="0"/>
+                          <a14:useLocalDpi xmlns="" xmlns:wpc="http://schemas.microsoft.com/office/word/2010/wordprocessingCanvas" xmlns:mc="http://schemas.openxmlformats.org/markup-compatibility/2006" xmlns:o="urn:schemas-microsoft-com:office:office" xmlns:v="urn:schemas-microsoft-com:vml" xmlns:wp14="http://schemas.microsoft.com/office/word/2010/wordprocessingDrawing" xmlns:w10="urn:schemas-microsoft-com:office:word" xmlns:w="http://schemas.openxmlformats.org/wordprocessingml/2006/main" xmlns:w14="http://schemas.microsoft.com/office/word/2010/wordml" xmlns:wpg="http://schemas.microsoft.com/office/word/2010/wordprocessingGroup" xmlns:wpi="http://schemas.microsoft.com/office/word/2010/wordprocessingInk" xmlns:wps="http://schemas.microsoft.com/office/word/2010/wordprocessingShape" xmlns:a14="http://schemas.microsoft.com/office/drawing/2010/main" val="0"/>
                         </a:ext>
                       </a:extLst>
                     </a:blip>
@@ -4988,8 +4905,12 @@
                       <a:avLst/>
                     </a:prstGeom>
                     <a:noFill/>
-                    <a:ln>
-                      <a:noFill/>
+                    <a:ln w="3175">
+                      <a:solidFill>
+                        <a:schemeClr val="bg1">
+                          <a:lumMod val="85000"/>
+                        </a:schemeClr>
+                      </a:solidFill>
                     </a:ln>
                     <a:effectLst>
                       <a:outerShdw blurRad="50800" dist="38100" dir="2700000" algn="tl" rotWithShape="0">
@@ -5163,18 +5084,8 @@
                       <w:sz w:val="20"/>
                       <w:szCs w:val="20"/>
                     </w:rPr>
-                    <w:t>Tip</w:t>
+                    <w:t>Tip:</w:t>
                   </w:r>
-                  <w:proofErr w:type="gramStart"/>
-                  <w:r>
-                    <w:rPr>
-                      <w:b/>
-                      <w:sz w:val="20"/>
-                      <w:szCs w:val="20"/>
-                    </w:rPr>
-                    <w:t>:</w:t>
-                  </w:r>
-                  <w:proofErr w:type="gramEnd"/>
                   <w:r>
                     <w:rPr>
                       <w:sz w:val="20"/>
@@ -5246,16 +5157,8 @@
         <w:rPr>
           <w:lang w:val="en-GB"/>
         </w:rPr>
-        <w:t xml:space="preserve">If you still find it difficult to click the correct peak, try zooming in just on the peak in question, select </w:t>
-      </w:r>
-      <w:proofErr w:type="gramStart"/>
-      <w:r>
-        <w:rPr>
-          <w:lang w:val="en-GB"/>
-        </w:rPr>
-        <w:t>it,</w:t>
-      </w:r>
-      <w:proofErr w:type="gramEnd"/>
+        <w:t>If you still find it difficult to click the correct peak, try zooming in just on the peak in question, select it,</w:t>
+      </w:r>
       <w:r>
         <w:rPr>
           <w:lang w:val="en-GB"/>
@@ -5373,9 +5276,9 @@
           <w:lang w:val="nb-NO" w:eastAsia="nb-NO"/>
         </w:rPr>
         <w:drawing>
-          <wp:inline distT="0" distB="0" distL="0" distR="0" wp14:anchorId="14D33D48" wp14:editId="06E2BF5D">
+          <wp:inline distT="0" distB="0" distL="0" distR="0">
             <wp:extent cx="5943600" cy="2952750"/>
-            <wp:effectExtent l="38100" t="38100" r="76200" b="76200"/>
+            <wp:effectExtent l="57150" t="19050" r="114300" b="76200"/>
             <wp:docPr id="33" name="Picture 33" descr="\\eir.uib.no\Home2\mva037\tutorials\1- identification\14- Identification Results\illustrations\AKLEQLFQDEVAK2.tiff"/>
             <wp:cNvGraphicFramePr>
               <a:graphicFrameLocks xmlns:a="http://schemas.openxmlformats.org/drawingml/2006/main" noChangeAspect="1"/>
@@ -5390,10 +5293,10 @@
                     </pic:cNvPicPr>
                   </pic:nvPicPr>
                   <pic:blipFill>
-                    <a:blip r:embed="rId20" cstate="print">
+                    <a:blip r:embed="rId19" cstate="print">
                       <a:extLst>
                         <a:ext uri="{28A0092B-C50C-407E-A947-70E740481C1C}">
-                          <a14:useLocalDpi xmlns:a14="http://schemas.microsoft.com/office/drawing/2010/main" val="0"/>
+                          <a14:useLocalDpi xmlns="" xmlns:wpc="http://schemas.microsoft.com/office/word/2010/wordprocessingCanvas" xmlns:mc="http://schemas.openxmlformats.org/markup-compatibility/2006" xmlns:o="urn:schemas-microsoft-com:office:office" xmlns:v="urn:schemas-microsoft-com:vml" xmlns:wp14="http://schemas.microsoft.com/office/word/2010/wordprocessingDrawing" xmlns:w10="urn:schemas-microsoft-com:office:word" xmlns:w="http://schemas.openxmlformats.org/wordprocessingml/2006/main" xmlns:w14="http://schemas.microsoft.com/office/word/2010/wordml" xmlns:wpg="http://schemas.microsoft.com/office/word/2010/wordprocessingGroup" xmlns:wpi="http://schemas.microsoft.com/office/word/2010/wordprocessingInk" xmlns:wps="http://schemas.microsoft.com/office/word/2010/wordprocessingShape" xmlns:a14="http://schemas.microsoft.com/office/drawing/2010/main" val="0"/>
                         </a:ext>
                       </a:extLst>
                     </a:blip>
@@ -5411,8 +5314,12 @@
                       <a:avLst/>
                     </a:prstGeom>
                     <a:noFill/>
-                    <a:ln>
-                      <a:noFill/>
+                    <a:ln w="3175">
+                      <a:solidFill>
+                        <a:schemeClr val="bg1">
+                          <a:lumMod val="85000"/>
+                        </a:schemeClr>
+                      </a:solidFill>
                     </a:ln>
                     <a:effectLst>
                       <a:outerShdw blurRad="50800" dist="38100" dir="2700000" algn="tl" rotWithShape="0">
@@ -5667,7 +5574,25 @@
           <w:color w:val="0000FF"/>
           <w:lang w:val="en-GB"/>
         </w:rPr>
-        <w:t xml:space="preserve">The ambiguous residues are amino-acids and sets of amino-acids presenting the same mass. The most famous case is the Isoleucine </w:t>
+        <w:t xml:space="preserve">The ambiguous residues are amino-acids and sets of amino-acids presenting the same mass. The most famous case is the </w:t>
+      </w:r>
+      <w:proofErr w:type="spellStart"/>
+      <w:r>
+        <w:rPr>
+          <w:i/>
+          <w:color w:val="0000FF"/>
+          <w:lang w:val="en-GB"/>
+        </w:rPr>
+        <w:t>Isoleucine</w:t>
+      </w:r>
+      <w:proofErr w:type="spellEnd"/>
+      <w:r>
+        <w:rPr>
+          <w:i/>
+          <w:color w:val="0000FF"/>
+          <w:lang w:val="en-GB"/>
+        </w:rPr>
+        <w:t xml:space="preserve"> </w:t>
       </w:r>
       <w:proofErr w:type="spellStart"/>
       <w:r>
@@ -5814,7 +5739,7 @@
         <w:drawing>
           <wp:inline distT="0" distB="0" distL="0" distR="0">
             <wp:extent cx="5943600" cy="2952750"/>
-            <wp:effectExtent l="38100" t="38100" r="76200" b="76200"/>
+            <wp:effectExtent l="57150" t="19050" r="114300" b="76200"/>
             <wp:docPr id="35" name="Picture 35" descr="\\eir.uib.no\Home2\mva037\tutorials\1- identification\14- Identification Results\illustrations\AKLEQLFQDEVAK3.tiff"/>
             <wp:cNvGraphicFramePr>
               <a:graphicFrameLocks xmlns:a="http://schemas.openxmlformats.org/drawingml/2006/main" noChangeAspect="1"/>
@@ -5829,10 +5754,10 @@
                     </pic:cNvPicPr>
                   </pic:nvPicPr>
                   <pic:blipFill>
-                    <a:blip r:embed="rId21" cstate="print">
+                    <a:blip r:embed="rId20" cstate="print">
                       <a:extLst>
                         <a:ext uri="{28A0092B-C50C-407E-A947-70E740481C1C}">
-                          <a14:useLocalDpi xmlns:a14="http://schemas.microsoft.com/office/drawing/2010/main" val="0"/>
+                          <a14:useLocalDpi xmlns="" xmlns:wpc="http://schemas.microsoft.com/office/word/2010/wordprocessingCanvas" xmlns:mc="http://schemas.openxmlformats.org/markup-compatibility/2006" xmlns:o="urn:schemas-microsoft-com:office:office" xmlns:v="urn:schemas-microsoft-com:vml" xmlns:wp14="http://schemas.microsoft.com/office/word/2010/wordprocessingDrawing" xmlns:w10="urn:schemas-microsoft-com:office:word" xmlns:w="http://schemas.openxmlformats.org/wordprocessingml/2006/main" xmlns:w14="http://schemas.microsoft.com/office/word/2010/wordml" xmlns:wpg="http://schemas.microsoft.com/office/word/2010/wordprocessingGroup" xmlns:wpi="http://schemas.microsoft.com/office/word/2010/wordprocessingInk" xmlns:wps="http://schemas.microsoft.com/office/word/2010/wordprocessingShape" xmlns:a14="http://schemas.microsoft.com/office/drawing/2010/main" val="0"/>
                         </a:ext>
                       </a:extLst>
                     </a:blip>
@@ -5845,6 +5770,424 @@
                     <a:xfrm>
                       <a:off x="0" y="0"/>
                       <a:ext cx="5943600" cy="2952750"/>
+                    </a:xfrm>
+                    <a:prstGeom prst="rect">
+                      <a:avLst/>
+                    </a:prstGeom>
+                    <a:noFill/>
+                    <a:ln w="3175">
+                      <a:solidFill>
+                        <a:schemeClr val="bg1">
+                          <a:lumMod val="85000"/>
+                        </a:schemeClr>
+                      </a:solidFill>
+                    </a:ln>
+                    <a:effectLst>
+                      <a:outerShdw blurRad="50800" dist="38100" dir="2700000" algn="tl" rotWithShape="0">
+                        <a:prstClr val="black">
+                          <a:alpha val="40000"/>
+                        </a:prstClr>
+                      </a:outerShdw>
+                    </a:effectLst>
+                  </pic:spPr>
+                </pic:pic>
+              </a:graphicData>
+            </a:graphic>
+          </wp:inline>
+        </w:drawing>
+      </w:r>
+    </w:p>
+    <w:p>
+      <w:pPr>
+        <w:spacing w:after="0" w:line="240" w:lineRule="auto"/>
+        <w:rPr>
+          <w:lang w:val="en-GB"/>
+        </w:rPr>
+      </w:pPr>
+      <w:r>
+        <w:rPr>
+          <w:lang w:val="en-GB"/>
+        </w:rPr>
+        <w:br w:type="page"/>
+      </w:r>
+    </w:p>
+    <w:p>
+      <w:pPr>
+        <w:jc w:val="both"/>
+        <w:rPr>
+          <w:lang w:val="en-GB"/>
+        </w:rPr>
+      </w:pPr>
+      <w:r>
+        <w:rPr>
+          <w:lang w:val="en-GB"/>
+        </w:rPr>
+        <w:lastRenderedPageBreak/>
+        <w:t>Now, enable the display of b-ions and select ‘b-ions’ in ‘De Novo’. You should see the following screen:</w:t>
+      </w:r>
+    </w:p>
+    <w:p>
+      <w:pPr>
+        <w:jc w:val="center"/>
+        <w:rPr>
+          <w:lang w:val="en-GB"/>
+        </w:rPr>
+      </w:pPr>
+      <w:r>
+        <w:rPr>
+          <w:noProof/>
+          <w:lang w:val="nb-NO" w:eastAsia="nb-NO"/>
+        </w:rPr>
+        <w:drawing>
+          <wp:inline distT="0" distB="0" distL="0" distR="0">
+            <wp:extent cx="5943600" cy="2952750"/>
+            <wp:effectExtent l="57150" t="19050" r="114300" b="76200"/>
+            <wp:docPr id="36" name="Picture 36" descr="\\eir.uib.no\Home2\mva037\tutorials\1- identification\14- Identification Results\illustrations\AKLEQLFQDEVAK4.tiff"/>
+            <wp:cNvGraphicFramePr>
+              <a:graphicFrameLocks xmlns:a="http://schemas.openxmlformats.org/drawingml/2006/main" noChangeAspect="1"/>
+            </wp:cNvGraphicFramePr>
+            <a:graphic xmlns:a="http://schemas.openxmlformats.org/drawingml/2006/main">
+              <a:graphicData uri="http://schemas.openxmlformats.org/drawingml/2006/picture">
+                <pic:pic xmlns:pic="http://schemas.openxmlformats.org/drawingml/2006/picture">
+                  <pic:nvPicPr>
+                    <pic:cNvPr id="0" name="Picture 11" descr="\\eir.uib.no\Home2\mva037\tutorials\1- identification\14- Identification Results\illustrations\AKLEQLFQDEVAK4.tiff"/>
+                    <pic:cNvPicPr>
+                      <a:picLocks noChangeAspect="1" noChangeArrowheads="1"/>
+                    </pic:cNvPicPr>
+                  </pic:nvPicPr>
+                  <pic:blipFill>
+                    <a:blip r:embed="rId21" cstate="print">
+                      <a:extLst>
+                        <a:ext uri="{28A0092B-C50C-407E-A947-70E740481C1C}">
+                          <a14:useLocalDpi xmlns="" xmlns:wpc="http://schemas.microsoft.com/office/word/2010/wordprocessingCanvas" xmlns:mc="http://schemas.openxmlformats.org/markup-compatibility/2006" xmlns:o="urn:schemas-microsoft-com:office:office" xmlns:v="urn:schemas-microsoft-com:vml" xmlns:wp14="http://schemas.microsoft.com/office/word/2010/wordprocessingDrawing" xmlns:w10="urn:schemas-microsoft-com:office:word" xmlns:w="http://schemas.openxmlformats.org/wordprocessingml/2006/main" xmlns:w14="http://schemas.microsoft.com/office/word/2010/wordml" xmlns:wpg="http://schemas.microsoft.com/office/word/2010/wordprocessingGroup" xmlns:wpi="http://schemas.microsoft.com/office/word/2010/wordprocessingInk" xmlns:wps="http://schemas.microsoft.com/office/word/2010/wordprocessingShape" xmlns:a14="http://schemas.microsoft.com/office/drawing/2010/main" val="0"/>
+                        </a:ext>
+                      </a:extLst>
+                    </a:blip>
+                    <a:srcRect/>
+                    <a:stretch>
+                      <a:fillRect/>
+                    </a:stretch>
+                  </pic:blipFill>
+                  <pic:spPr bwMode="auto">
+                    <a:xfrm>
+                      <a:off x="0" y="0"/>
+                      <a:ext cx="5943600" cy="2952750"/>
+                    </a:xfrm>
+                    <a:prstGeom prst="rect">
+                      <a:avLst/>
+                    </a:prstGeom>
+                    <a:noFill/>
+                    <a:ln w="3175">
+                      <a:solidFill>
+                        <a:schemeClr val="bg1">
+                          <a:lumMod val="85000"/>
+                        </a:schemeClr>
+                      </a:solidFill>
+                    </a:ln>
+                    <a:effectLst>
+                      <a:outerShdw blurRad="50800" dist="38100" dir="2700000" algn="tl" rotWithShape="0">
+                        <a:prstClr val="black">
+                          <a:alpha val="40000"/>
+                        </a:prstClr>
+                      </a:outerShdw>
+                    </a:effectLst>
+                  </pic:spPr>
+                </pic:pic>
+              </a:graphicData>
+            </a:graphic>
+          </wp:inline>
+        </w:drawing>
+      </w:r>
+    </w:p>
+    <w:p>
+      <w:pPr>
+        <w:jc w:val="both"/>
+        <w:rPr>
+          <w:lang w:val="en-GB"/>
+        </w:rPr>
+      </w:pPr>
+      <w:r>
+        <w:rPr>
+          <w:lang w:val="en-GB"/>
+        </w:rPr>
+        <w:t>Note that in this case you can only use b</w:t>
+      </w:r>
+      <w:r>
+        <w:rPr>
+          <w:vertAlign w:val="subscript"/>
+          <w:lang w:val="en-GB"/>
+        </w:rPr>
+        <w:t>2</w:t>
+      </w:r>
+      <w:r>
+        <w:rPr>
+          <w:lang w:val="en-GB"/>
+        </w:rPr>
+        <w:t xml:space="preserve"> to b</w:t>
+      </w:r>
+      <w:r>
+        <w:rPr>
+          <w:vertAlign w:val="subscript"/>
+          <w:lang w:val="en-GB"/>
+        </w:rPr>
+        <w:t>7</w:t>
+      </w:r>
+      <w:r>
+        <w:rPr>
+          <w:lang w:val="en-GB"/>
+        </w:rPr>
+        <w:t xml:space="preserve"> and b</w:t>
+      </w:r>
+      <w:r>
+        <w:rPr>
+          <w:vertAlign w:val="subscript"/>
+          <w:lang w:val="en-GB"/>
+        </w:rPr>
+        <w:t>9</w:t>
+      </w:r>
+      <w:r>
+        <w:rPr>
+          <w:lang w:val="en-GB"/>
+        </w:rPr>
+        <w:t xml:space="preserve"> to b</w:t>
+      </w:r>
+      <w:r>
+        <w:rPr>
+          <w:vertAlign w:val="subscript"/>
+          <w:lang w:val="en-GB"/>
+        </w:rPr>
+        <w:t>11</w:t>
+      </w:r>
+      <w:r>
+        <w:rPr>
+          <w:lang w:val="en-GB"/>
+        </w:rPr>
+        <w:t>.</w:t>
+      </w:r>
+      <w:r>
+        <w:rPr>
+          <w:lang w:val="en-GB"/>
+        </w:rPr>
+        <w:t xml:space="preserve"> Remember that b-ions are indexed from the left to the right (amino-terminus to </w:t>
+      </w:r>
+      <w:proofErr w:type="spellStart"/>
+      <w:r>
+        <w:rPr>
+          <w:lang w:val="en-GB"/>
+        </w:rPr>
+        <w:t>carboxy</w:t>
+      </w:r>
+      <w:proofErr w:type="spellEnd"/>
+      <w:r>
+        <w:rPr>
+          <w:lang w:val="en-GB"/>
+        </w:rPr>
+        <w:t xml:space="preserve">-terminus), so in this case you don't have to reverse the sequence. </w:t>
+      </w:r>
+      <w:r>
+        <w:rPr>
+          <w:i/>
+          <w:lang w:val="en-GB"/>
+        </w:rPr>
+        <w:t>Why do we have lower coverage and intensity for b-ions relative to the y-ions for the same peptide? Is this the same for all peptides, all instruments, all protocols?</w:t>
+      </w:r>
+      <w:r>
+        <w:rPr>
+          <w:lang w:val="en-GB"/>
+        </w:rPr>
+        <w:t xml:space="preserve"> </w:t>
+      </w:r>
+    </w:p>
+    <w:p>
+      <w:pPr>
+        <w:ind w:left="567"/>
+        <w:jc w:val="both"/>
+        <w:rPr>
+          <w:i/>
+          <w:color w:val="0000FF"/>
+          <w:lang w:val="en-GB"/>
+        </w:rPr>
+      </w:pPr>
+      <w:r>
+        <w:rPr>
+          <w:i/>
+          <w:color w:val="0000FF"/>
+          <w:lang w:val="en-GB"/>
+        </w:rPr>
+        <w:t>For a trypsin digest, the C-terminus is more likely to carry a charge and hence more likely to be measured. As a result, y ions are typically more intense than b ions. The relative intensity levels are however heavily peptide, sample and experiment dependent.</w:t>
+      </w:r>
+    </w:p>
+    <w:p>
+      <w:pPr>
+        <w:jc w:val="both"/>
+        <w:rPr>
+          <w:lang w:val="en-GB"/>
+        </w:rPr>
+      </w:pPr>
+      <w:r>
+        <w:rPr>
+          <w:lang w:val="en-GB"/>
+        </w:rPr>
+        <w:t xml:space="preserve">When you are done sequencing, make sure that both the b- and the y-ion types are selected </w:t>
+      </w:r>
+      <w:r>
+        <w:rPr>
+          <w:lang w:val="en-GB"/>
+        </w:rPr>
+        <w:t>in the menu</w:t>
+      </w:r>
+      <w:r>
+        <w:rPr>
+          <w:lang w:val="en-GB"/>
+        </w:rPr>
+        <w:t xml:space="preserve"> below the spectrum, and click the </w:t>
+      </w:r>
+      <w:r>
+        <w:rPr>
+          <w:lang w:val="en-GB"/>
+        </w:rPr>
+        <w:t>‘</w:t>
+      </w:r>
+      <w:r>
+        <w:rPr>
+          <w:lang w:val="en-GB"/>
+        </w:rPr>
+        <w:t>Ion Table</w:t>
+      </w:r>
+      <w:r>
+        <w:rPr>
+          <w:lang w:val="en-GB"/>
+        </w:rPr>
+        <w:t>’</w:t>
+      </w:r>
+      <w:r>
+        <w:rPr>
+          <w:lang w:val="en-GB"/>
+        </w:rPr>
+        <w:t xml:space="preserve"> tab in the lower right corner. </w:t>
+      </w:r>
+    </w:p>
+    <w:p>
+      <w:pPr>
+        <w:spacing w:after="0" w:line="240" w:lineRule="auto"/>
+        <w:rPr>
+          <w:lang w:val="en-GB"/>
+        </w:rPr>
+      </w:pPr>
+      <w:r>
+        <w:rPr>
+          <w:lang w:val="en-GB"/>
+        </w:rPr>
+        <w:br w:type="page"/>
+      </w:r>
+    </w:p>
+    <w:p>
+      <w:pPr>
+        <w:jc w:val="both"/>
+        <w:rPr>
+          <w:lang w:val="en-GB"/>
+        </w:rPr>
+      </w:pPr>
+      <w:r>
+        <w:rPr>
+          <w:lang w:val="en-GB"/>
+        </w:rPr>
+        <w:lastRenderedPageBreak/>
+        <w:t>Here you will see an overview of the detected fragment ions and how they correspond t</w:t>
+      </w:r>
+      <w:r>
+        <w:rPr>
+          <w:lang w:val="en-GB"/>
+        </w:rPr>
+        <w:t xml:space="preserve">o the sequence of the peptide. </w:t>
+      </w:r>
+      <w:r>
+        <w:rPr>
+          <w:i/>
+          <w:lang w:val="en-GB"/>
+        </w:rPr>
+        <w:t>How do the results here correspond to the results you found in your de novo sequencing?</w:t>
+      </w:r>
+      <w:r>
+        <w:rPr>
+          <w:lang w:val="en-GB"/>
+        </w:rPr>
+        <w:t xml:space="preserve"> </w:t>
+      </w:r>
+    </w:p>
+    <w:p>
+      <w:pPr>
+        <w:ind w:left="567"/>
+        <w:jc w:val="both"/>
+        <w:rPr>
+          <w:i/>
+          <w:color w:val="0000FF"/>
+          <w:lang w:val="en-GB"/>
+        </w:rPr>
+      </w:pPr>
+      <w:r>
+        <w:rPr>
+          <w:i/>
+          <w:color w:val="0000FF"/>
+          <w:lang w:val="en-GB"/>
+        </w:rPr>
+        <w:t xml:space="preserve">The </w:t>
+      </w:r>
+      <w:r>
+        <w:rPr>
+          <w:i/>
+          <w:color w:val="0000FF"/>
+          <w:lang w:val="en-GB"/>
+        </w:rPr>
+        <w:t>table displays exactly the same intensities as the ones used for de novo.</w:t>
+      </w:r>
+    </w:p>
+    <w:p>
+      <w:pPr>
+        <w:jc w:val="center"/>
+        <w:rPr>
+          <w:lang w:val="en-GB"/>
+        </w:rPr>
+      </w:pPr>
+      <w:r>
+        <w:rPr>
+          <w:noProof/>
+          <w:lang w:val="nb-NO" w:eastAsia="nb-NO"/>
+        </w:rPr>
+        <w:drawing>
+          <wp:inline distT="0" distB="0" distL="0" distR="0">
+            <wp:extent cx="3390900" cy="667300"/>
+            <wp:effectExtent l="0" t="19050" r="76200" b="56600"/>
+            <wp:docPr id="38" name="Picture 38" descr="\\eir.uib.no\Home2\mva037\tutorials\1- identification\14- Identification Results\illustrations\table1.png"/>
+            <wp:cNvGraphicFramePr>
+              <a:graphicFrameLocks xmlns:a="http://schemas.openxmlformats.org/drawingml/2006/main" noChangeAspect="1"/>
+            </wp:cNvGraphicFramePr>
+            <a:graphic xmlns:a="http://schemas.openxmlformats.org/drawingml/2006/main">
+              <a:graphicData uri="http://schemas.openxmlformats.org/drawingml/2006/picture">
+                <pic:pic xmlns:pic="http://schemas.openxmlformats.org/drawingml/2006/picture">
+                  <pic:nvPicPr>
+                    <pic:cNvPr id="0" name="Picture 13" descr="\\eir.uib.no\Home2\mva037\tutorials\1- identification\14- Identification Results\illustrations\table1.png"/>
+                    <pic:cNvPicPr>
+                      <a:picLocks noChangeAspect="1" noChangeArrowheads="1"/>
+                    </pic:cNvPicPr>
+                  </pic:nvPicPr>
+                  <pic:blipFill>
+                    <a:blip r:embed="rId22" cstate="print">
+                      <a:extLst>
+                        <a:ext uri="{28A0092B-C50C-407E-A947-70E740481C1C}">
+                          <a14:useLocalDpi xmlns="" xmlns:wpc="http://schemas.microsoft.com/office/word/2010/wordprocessingCanvas" xmlns:mc="http://schemas.openxmlformats.org/markup-compatibility/2006" xmlns:o="urn:schemas-microsoft-com:office:office" xmlns:v="urn:schemas-microsoft-com:vml" xmlns:wp14="http://schemas.microsoft.com/office/word/2010/wordprocessingDrawing" xmlns:w10="urn:schemas-microsoft-com:office:word" xmlns:w="http://schemas.openxmlformats.org/wordprocessingml/2006/main" xmlns:w14="http://schemas.microsoft.com/office/word/2010/wordml" xmlns:wpg="http://schemas.microsoft.com/office/word/2010/wordprocessingGroup" xmlns:wpi="http://schemas.microsoft.com/office/word/2010/wordprocessingInk" xmlns:wps="http://schemas.microsoft.com/office/word/2010/wordprocessingShape" xmlns:a14="http://schemas.microsoft.com/office/drawing/2010/main" val="0"/>
+                        </a:ext>
+                      </a:extLst>
+                    </a:blip>
+                    <a:srcRect/>
+                    <a:stretch>
+                      <a:fillRect/>
+                    </a:stretch>
+                  </pic:blipFill>
+                  <pic:spPr bwMode="auto">
+                    <a:xfrm>
+                      <a:off x="0" y="0"/>
+                      <a:ext cx="3390900" cy="667300"/>
                     </a:xfrm>
                     <a:prstGeom prst="rect">
                       <a:avLst/>
@@ -5870,20 +6213,6 @@
     </w:p>
     <w:p>
       <w:pPr>
-        <w:spacing w:after="0" w:line="240" w:lineRule="auto"/>
-        <w:rPr>
-          <w:lang w:val="en-GB"/>
-        </w:rPr>
-      </w:pPr>
-      <w:r>
-        <w:rPr>
-          <w:lang w:val="en-GB"/>
-        </w:rPr>
-        <w:br w:type="page"/>
-      </w:r>
-    </w:p>
-    <w:p>
-      <w:pPr>
         <w:jc w:val="both"/>
         <w:rPr>
           <w:lang w:val="en-GB"/>
@@ -5893,8 +6222,7 @@
         <w:rPr>
           <w:lang w:val="en-GB"/>
         </w:rPr>
-        <w:lastRenderedPageBreak/>
-        <w:t>Now, enable the display of b-ions and select ‘b-ions’ in ‘De Novo’. You should see the following screen:</w:t>
+        <w:t>In the Settings menu below the table you can select m/z based display instead of intensity:</w:t>
       </w:r>
     </w:p>
     <w:p>
@@ -5911,9 +6239,9 @@
         </w:rPr>
         <w:drawing>
           <wp:inline distT="0" distB="0" distL="0" distR="0">
-            <wp:extent cx="5943600" cy="2952750"/>
-            <wp:effectExtent l="38100" t="38100" r="76200" b="76200"/>
-            <wp:docPr id="36" name="Picture 36" descr="\\eir.uib.no\Home2\mva037\tutorials\1- identification\14- Identification Results\illustrations\AKLEQLFQDEVAK4.tiff"/>
+            <wp:extent cx="4360795" cy="857250"/>
+            <wp:effectExtent l="0" t="19050" r="77855" b="57150"/>
+            <wp:docPr id="39" name="Picture 39" descr="\\eir.uib.no\Home2\mva037\tutorials\1- identification\14- Identification Results\illustrations\table2.png"/>
             <wp:cNvGraphicFramePr>
               <a:graphicFrameLocks xmlns:a="http://schemas.openxmlformats.org/drawingml/2006/main" noChangeAspect="1"/>
             </wp:cNvGraphicFramePr>
@@ -5921,16 +6249,16 @@
               <a:graphicData uri="http://schemas.openxmlformats.org/drawingml/2006/picture">
                 <pic:pic xmlns:pic="http://schemas.openxmlformats.org/drawingml/2006/picture">
                   <pic:nvPicPr>
-                    <pic:cNvPr id="0" name="Picture 11" descr="\\eir.uib.no\Home2\mva037\tutorials\1- identification\14- Identification Results\illustrations\AKLEQLFQDEVAK4.tiff"/>
+                    <pic:cNvPr id="0" name="Picture 14" descr="\\eir.uib.no\Home2\mva037\tutorials\1- identification\14- Identification Results\illustrations\table2.png"/>
                     <pic:cNvPicPr>
                       <a:picLocks noChangeAspect="1" noChangeArrowheads="1"/>
                     </pic:cNvPicPr>
                   </pic:nvPicPr>
                   <pic:blipFill>
-                    <a:blip r:embed="rId22" cstate="print">
+                    <a:blip r:embed="rId23" cstate="print">
                       <a:extLst>
                         <a:ext uri="{28A0092B-C50C-407E-A947-70E740481C1C}">
-                          <a14:useLocalDpi xmlns:a14="http://schemas.microsoft.com/office/drawing/2010/main" val="0"/>
+                          <a14:useLocalDpi xmlns="" xmlns:wpc="http://schemas.microsoft.com/office/word/2010/wordprocessingCanvas" xmlns:mc="http://schemas.openxmlformats.org/markup-compatibility/2006" xmlns:o="urn:schemas-microsoft-com:office:office" xmlns:v="urn:schemas-microsoft-com:vml" xmlns:wp14="http://schemas.microsoft.com/office/word/2010/wordprocessingDrawing" xmlns:w10="urn:schemas-microsoft-com:office:word" xmlns:w="http://schemas.openxmlformats.org/wordprocessingml/2006/main" xmlns:w14="http://schemas.microsoft.com/office/word/2010/wordml" xmlns:wpg="http://schemas.microsoft.com/office/word/2010/wordprocessingGroup" xmlns:wpi="http://schemas.microsoft.com/office/word/2010/wordprocessingInk" xmlns:wps="http://schemas.microsoft.com/office/word/2010/wordprocessingShape" xmlns:a14="http://schemas.microsoft.com/office/drawing/2010/main" val="0"/>
                         </a:ext>
                       </a:extLst>
                     </a:blip>
@@ -5942,7 +6270,7 @@
                   <pic:spPr bwMode="auto">
                     <a:xfrm>
                       <a:off x="0" y="0"/>
-                      <a:ext cx="5943600" cy="2952750"/>
+                      <a:ext cx="4360795" cy="857250"/>
                     </a:xfrm>
                     <a:prstGeom prst="rect">
                       <a:avLst/>
@@ -5968,403 +6296,6 @@
     </w:p>
     <w:p>
       <w:pPr>
-        <w:jc w:val="both"/>
-        <w:rPr>
-          <w:lang w:val="en-GB"/>
-        </w:rPr>
-      </w:pPr>
-      <w:r>
-        <w:rPr>
-          <w:lang w:val="en-GB"/>
-        </w:rPr>
-        <w:t>Note that in this case you can only use b</w:t>
-      </w:r>
-      <w:r>
-        <w:rPr>
-          <w:vertAlign w:val="subscript"/>
-          <w:lang w:val="en-GB"/>
-        </w:rPr>
-        <w:t>2</w:t>
-      </w:r>
-      <w:r>
-        <w:rPr>
-          <w:lang w:val="en-GB"/>
-        </w:rPr>
-        <w:t xml:space="preserve"> to b</w:t>
-      </w:r>
-      <w:r>
-        <w:rPr>
-          <w:vertAlign w:val="subscript"/>
-          <w:lang w:val="en-GB"/>
-        </w:rPr>
-        <w:t>7</w:t>
-      </w:r>
-      <w:r>
-        <w:rPr>
-          <w:lang w:val="en-GB"/>
-        </w:rPr>
-        <w:t xml:space="preserve"> and b</w:t>
-      </w:r>
-      <w:r>
-        <w:rPr>
-          <w:vertAlign w:val="subscript"/>
-          <w:lang w:val="en-GB"/>
-        </w:rPr>
-        <w:t>9</w:t>
-      </w:r>
-      <w:r>
-        <w:rPr>
-          <w:lang w:val="en-GB"/>
-        </w:rPr>
-        <w:t xml:space="preserve"> to b</w:t>
-      </w:r>
-      <w:r>
-        <w:rPr>
-          <w:vertAlign w:val="subscript"/>
-          <w:lang w:val="en-GB"/>
-        </w:rPr>
-        <w:t>11</w:t>
-      </w:r>
-      <w:r>
-        <w:rPr>
-          <w:lang w:val="en-GB"/>
-        </w:rPr>
-        <w:t>.</w:t>
-      </w:r>
-      <w:r>
-        <w:rPr>
-          <w:lang w:val="en-GB"/>
-        </w:rPr>
-        <w:t xml:space="preserve"> Remember that b-ions are indexed from the left to the right (amino-terminus to </w:t>
-      </w:r>
-      <w:proofErr w:type="spellStart"/>
-      <w:r>
-        <w:rPr>
-          <w:lang w:val="en-GB"/>
-        </w:rPr>
-        <w:t>carboxy</w:t>
-      </w:r>
-      <w:proofErr w:type="spellEnd"/>
-      <w:r>
-        <w:rPr>
-          <w:lang w:val="en-GB"/>
-        </w:rPr>
-        <w:t xml:space="preserve">-terminus), so in this case you don't have to reverse the sequence. </w:t>
-      </w:r>
-      <w:r>
-        <w:rPr>
-          <w:i/>
-          <w:lang w:val="en-GB"/>
-        </w:rPr>
-        <w:t xml:space="preserve">Why do we have lower coverage and intensity for b-ions relative to the y-ions for the same peptide? Is this the same for all peptides, all instruments, </w:t>
-      </w:r>
-      <w:proofErr w:type="gramStart"/>
-      <w:r>
-        <w:rPr>
-          <w:i/>
-          <w:lang w:val="en-GB"/>
-        </w:rPr>
-        <w:t>all</w:t>
-      </w:r>
-      <w:proofErr w:type="gramEnd"/>
-      <w:r>
-        <w:rPr>
-          <w:i/>
-          <w:lang w:val="en-GB"/>
-        </w:rPr>
-        <w:t xml:space="preserve"> protocols?</w:t>
-      </w:r>
-      <w:r>
-        <w:rPr>
-          <w:lang w:val="en-GB"/>
-        </w:rPr>
-        <w:t xml:space="preserve"> </w:t>
-      </w:r>
-    </w:p>
-    <w:p>
-      <w:pPr>
-        <w:ind w:left="567"/>
-        <w:jc w:val="both"/>
-        <w:rPr>
-          <w:i/>
-          <w:color w:val="0000FF"/>
-          <w:lang w:val="en-GB"/>
-        </w:rPr>
-      </w:pPr>
-      <w:r>
-        <w:rPr>
-          <w:i/>
-          <w:color w:val="0000FF"/>
-          <w:lang w:val="en-GB"/>
-        </w:rPr>
-        <w:t>For a trypsin digest, the C-terminus is more likely to carry a charge and hence more likely to be measured. As a result, y ions are typically more intense than b ions. The relative intensity levels are however heavily peptide, sample and experiment dependent.</w:t>
-      </w:r>
-    </w:p>
-    <w:p>
-      <w:pPr>
-        <w:jc w:val="both"/>
-        <w:rPr>
-          <w:lang w:val="en-GB"/>
-        </w:rPr>
-      </w:pPr>
-      <w:r>
-        <w:rPr>
-          <w:lang w:val="en-GB"/>
-        </w:rPr>
-        <w:t xml:space="preserve">When you are done sequencing, make sure that both the b- and the y-ion types are selected </w:t>
-      </w:r>
-      <w:r>
-        <w:rPr>
-          <w:lang w:val="en-GB"/>
-        </w:rPr>
-        <w:t>in the menu</w:t>
-      </w:r>
-      <w:r>
-        <w:rPr>
-          <w:lang w:val="en-GB"/>
-        </w:rPr>
-        <w:t xml:space="preserve"> below the spectrum, and click the </w:t>
-      </w:r>
-      <w:r>
-        <w:rPr>
-          <w:lang w:val="en-GB"/>
-        </w:rPr>
-        <w:t>‘</w:t>
-      </w:r>
-      <w:r>
-        <w:rPr>
-          <w:lang w:val="en-GB"/>
-        </w:rPr>
-        <w:t>Ion Table</w:t>
-      </w:r>
-      <w:r>
-        <w:rPr>
-          <w:lang w:val="en-GB"/>
-        </w:rPr>
-        <w:t>’</w:t>
-      </w:r>
-      <w:r>
-        <w:rPr>
-          <w:lang w:val="en-GB"/>
-        </w:rPr>
-        <w:t xml:space="preserve"> tab in the lower right corner. </w:t>
-      </w:r>
-    </w:p>
-    <w:p>
-      <w:pPr>
-        <w:spacing w:after="0" w:line="240" w:lineRule="auto"/>
-        <w:rPr>
-          <w:lang w:val="en-GB"/>
-        </w:rPr>
-      </w:pPr>
-      <w:r>
-        <w:rPr>
-          <w:lang w:val="en-GB"/>
-        </w:rPr>
-        <w:br w:type="page"/>
-      </w:r>
-    </w:p>
-    <w:p>
-      <w:pPr>
-        <w:jc w:val="both"/>
-        <w:rPr>
-          <w:lang w:val="en-GB"/>
-        </w:rPr>
-      </w:pPr>
-      <w:r>
-        <w:rPr>
-          <w:lang w:val="en-GB"/>
-        </w:rPr>
-        <w:lastRenderedPageBreak/>
-        <w:t>Here you will see an overview of the detected fragment ions and how they correspond t</w:t>
-      </w:r>
-      <w:r>
-        <w:rPr>
-          <w:lang w:val="en-GB"/>
-        </w:rPr>
-        <w:t xml:space="preserve">o the sequence of the peptide. </w:t>
-      </w:r>
-      <w:r>
-        <w:rPr>
-          <w:i/>
-          <w:lang w:val="en-GB"/>
-        </w:rPr>
-        <w:t>How do the results here correspond to the results you found in your de novo sequencing?</w:t>
-      </w:r>
-      <w:r>
-        <w:rPr>
-          <w:lang w:val="en-GB"/>
-        </w:rPr>
-        <w:t xml:space="preserve"> </w:t>
-      </w:r>
-    </w:p>
-    <w:p>
-      <w:pPr>
-        <w:ind w:left="567"/>
-        <w:jc w:val="both"/>
-        <w:rPr>
-          <w:i/>
-          <w:color w:val="0000FF"/>
-          <w:lang w:val="en-GB"/>
-        </w:rPr>
-      </w:pPr>
-      <w:r>
-        <w:rPr>
-          <w:i/>
-          <w:color w:val="0000FF"/>
-          <w:lang w:val="en-GB"/>
-        </w:rPr>
-        <w:t xml:space="preserve">The </w:t>
-      </w:r>
-      <w:r>
-        <w:rPr>
-          <w:i/>
-          <w:color w:val="0000FF"/>
-          <w:lang w:val="en-GB"/>
-        </w:rPr>
-        <w:t>table displays exactly the same intensities as the ones used for de novo.</w:t>
-      </w:r>
-    </w:p>
-    <w:p>
-      <w:pPr>
-        <w:jc w:val="center"/>
-        <w:rPr>
-          <w:lang w:val="en-GB"/>
-        </w:rPr>
-      </w:pPr>
-      <w:r>
-        <w:rPr>
-          <w:noProof/>
-          <w:lang w:val="nb-NO" w:eastAsia="nb-NO"/>
-        </w:rPr>
-        <w:drawing>
-          <wp:inline distT="0" distB="0" distL="0" distR="0">
-            <wp:extent cx="3390900" cy="667300"/>
-            <wp:effectExtent l="0" t="0" r="0" b="0"/>
-            <wp:docPr id="38" name="Picture 38" descr="\\eir.uib.no\Home2\mva037\tutorials\1- identification\14- Identification Results\illustrations\table1.png"/>
-            <wp:cNvGraphicFramePr>
-              <a:graphicFrameLocks xmlns:a="http://schemas.openxmlformats.org/drawingml/2006/main" noChangeAspect="1"/>
-            </wp:cNvGraphicFramePr>
-            <a:graphic xmlns:a="http://schemas.openxmlformats.org/drawingml/2006/main">
-              <a:graphicData uri="http://schemas.openxmlformats.org/drawingml/2006/picture">
-                <pic:pic xmlns:pic="http://schemas.openxmlformats.org/drawingml/2006/picture">
-                  <pic:nvPicPr>
-                    <pic:cNvPr id="0" name="Picture 13" descr="\\eir.uib.no\Home2\mva037\tutorials\1- identification\14- Identification Results\illustrations\table1.png"/>
-                    <pic:cNvPicPr>
-                      <a:picLocks noChangeAspect="1" noChangeArrowheads="1"/>
-                    </pic:cNvPicPr>
-                  </pic:nvPicPr>
-                  <pic:blipFill>
-                    <a:blip r:embed="rId23" cstate="print">
-                      <a:extLst>
-                        <a:ext uri="{28A0092B-C50C-407E-A947-70E740481C1C}">
-                          <a14:useLocalDpi xmlns:a14="http://schemas.microsoft.com/office/drawing/2010/main" val="0"/>
-                        </a:ext>
-                      </a:extLst>
-                    </a:blip>
-                    <a:srcRect/>
-                    <a:stretch>
-                      <a:fillRect/>
-                    </a:stretch>
-                  </pic:blipFill>
-                  <pic:spPr bwMode="auto">
-                    <a:xfrm>
-                      <a:off x="0" y="0"/>
-                      <a:ext cx="3390900" cy="667300"/>
-                    </a:xfrm>
-                    <a:prstGeom prst="rect">
-                      <a:avLst/>
-                    </a:prstGeom>
-                    <a:noFill/>
-                    <a:ln>
-                      <a:noFill/>
-                    </a:ln>
-                  </pic:spPr>
-                </pic:pic>
-              </a:graphicData>
-            </a:graphic>
-          </wp:inline>
-        </w:drawing>
-      </w:r>
-    </w:p>
-    <w:p>
-      <w:pPr>
-        <w:jc w:val="both"/>
-        <w:rPr>
-          <w:lang w:val="en-GB"/>
-        </w:rPr>
-      </w:pPr>
-      <w:r>
-        <w:rPr>
-          <w:lang w:val="en-GB"/>
-        </w:rPr>
-        <w:t>In the Settings menu below the table you can select m/z based display instead of intensity:</w:t>
-      </w:r>
-    </w:p>
-    <w:p>
-      <w:pPr>
-        <w:jc w:val="center"/>
-        <w:rPr>
-          <w:lang w:val="en-GB"/>
-        </w:rPr>
-      </w:pPr>
-      <w:r>
-        <w:rPr>
-          <w:noProof/>
-          <w:lang w:val="nb-NO" w:eastAsia="nb-NO"/>
-        </w:rPr>
-        <w:drawing>
-          <wp:inline distT="0" distB="0" distL="0" distR="0">
-            <wp:extent cx="4360795" cy="857250"/>
-            <wp:effectExtent l="0" t="0" r="0" b="0"/>
-            <wp:docPr id="39" name="Picture 39" descr="\\eir.uib.no\Home2\mva037\tutorials\1- identification\14- Identification Results\illustrations\table2.png"/>
-            <wp:cNvGraphicFramePr>
-              <a:graphicFrameLocks xmlns:a="http://schemas.openxmlformats.org/drawingml/2006/main" noChangeAspect="1"/>
-            </wp:cNvGraphicFramePr>
-            <a:graphic xmlns:a="http://schemas.openxmlformats.org/drawingml/2006/main">
-              <a:graphicData uri="http://schemas.openxmlformats.org/drawingml/2006/picture">
-                <pic:pic xmlns:pic="http://schemas.openxmlformats.org/drawingml/2006/picture">
-                  <pic:nvPicPr>
-                    <pic:cNvPr id="0" name="Picture 14" descr="\\eir.uib.no\Home2\mva037\tutorials\1- identification\14- Identification Results\illustrations\table2.png"/>
-                    <pic:cNvPicPr>
-                      <a:picLocks noChangeAspect="1" noChangeArrowheads="1"/>
-                    </pic:cNvPicPr>
-                  </pic:nvPicPr>
-                  <pic:blipFill>
-                    <a:blip r:embed="rId24" cstate="print">
-                      <a:extLst>
-                        <a:ext uri="{28A0092B-C50C-407E-A947-70E740481C1C}">
-                          <a14:useLocalDpi xmlns:a14="http://schemas.microsoft.com/office/drawing/2010/main" val="0"/>
-                        </a:ext>
-                      </a:extLst>
-                    </a:blip>
-                    <a:srcRect/>
-                    <a:stretch>
-                      <a:fillRect/>
-                    </a:stretch>
-                  </pic:blipFill>
-                  <pic:spPr bwMode="auto">
-                    <a:xfrm>
-                      <a:off x="0" y="0"/>
-                      <a:ext cx="4360795" cy="857250"/>
-                    </a:xfrm>
-                    <a:prstGeom prst="rect">
-                      <a:avLst/>
-                    </a:prstGeom>
-                    <a:noFill/>
-                    <a:ln>
-                      <a:noFill/>
-                    </a:ln>
-                  </pic:spPr>
-                </pic:pic>
-              </a:graphicData>
-            </a:graphic>
-          </wp:inline>
-        </w:drawing>
-      </w:r>
-    </w:p>
-    <w:p>
-      <w:pPr>
         <w:spacing w:after="0" w:line="240" w:lineRule="auto"/>
         <w:rPr>
           <w:lang w:val="en-GB"/>
@@ -6510,7 +6441,7 @@
         <w:drawing>
           <wp:inline distT="0" distB="0" distL="0" distR="0">
             <wp:extent cx="5943600" cy="3206750"/>
-            <wp:effectExtent l="38100" t="38100" r="76200" b="69850"/>
+            <wp:effectExtent l="57150" t="19050" r="114300" b="69850"/>
             <wp:docPr id="40" name="Picture 40" descr="\\eir.uib.no\Home2\mva037\tutorials\1- identification\14- Identification Results\illustrations\LYGSAGPPPTGEEDTAEKDEL.png"/>
             <wp:cNvGraphicFramePr>
               <a:graphicFrameLocks xmlns:a="http://schemas.openxmlformats.org/drawingml/2006/main" noChangeAspect="1"/>
@@ -6525,10 +6456,10 @@
                     </pic:cNvPicPr>
                   </pic:nvPicPr>
                   <pic:blipFill>
-                    <a:blip r:embed="rId25" cstate="print">
+                    <a:blip r:embed="rId24" cstate="print">
                       <a:extLst>
                         <a:ext uri="{28A0092B-C50C-407E-A947-70E740481C1C}">
-                          <a14:useLocalDpi xmlns:a14="http://schemas.microsoft.com/office/drawing/2010/main" val="0"/>
+                          <a14:useLocalDpi xmlns="" xmlns:wpc="http://schemas.microsoft.com/office/word/2010/wordprocessingCanvas" xmlns:mc="http://schemas.openxmlformats.org/markup-compatibility/2006" xmlns:o="urn:schemas-microsoft-com:office:office" xmlns:v="urn:schemas-microsoft-com:vml" xmlns:wp14="http://schemas.microsoft.com/office/word/2010/wordprocessingDrawing" xmlns:w10="urn:schemas-microsoft-com:office:word" xmlns:w="http://schemas.openxmlformats.org/wordprocessingml/2006/main" xmlns:w14="http://schemas.microsoft.com/office/word/2010/wordml" xmlns:wpg="http://schemas.microsoft.com/office/word/2010/wordprocessingGroup" xmlns:wpi="http://schemas.microsoft.com/office/word/2010/wordprocessingInk" xmlns:wps="http://schemas.microsoft.com/office/word/2010/wordprocessingShape" xmlns:a14="http://schemas.microsoft.com/office/drawing/2010/main" val="0"/>
                         </a:ext>
                       </a:extLst>
                     </a:blip>
@@ -6546,8 +6477,12 @@
                       <a:avLst/>
                     </a:prstGeom>
                     <a:noFill/>
-                    <a:ln>
-                      <a:noFill/>
+                    <a:ln w="3175">
+                      <a:solidFill>
+                        <a:schemeClr val="bg1">
+                          <a:lumMod val="85000"/>
+                        </a:schemeClr>
+                      </a:solidFill>
                     </a:ln>
                     <a:effectLst>
                       <a:outerShdw blurRad="50800" dist="38100" dir="2700000" algn="tl" rotWithShape="0">
@@ -6877,7 +6812,7 @@
         <w:drawing>
           <wp:inline distT="0" distB="0" distL="0" distR="0">
             <wp:extent cx="3613150" cy="2292350"/>
-            <wp:effectExtent l="38100" t="38100" r="82550" b="69850"/>
+            <wp:effectExtent l="57150" t="19050" r="120650" b="69850"/>
             <wp:docPr id="41" name="Picture 41" descr="\\eir.uib.no\Home2\mva037\tutorials\1- identification\14- Identification Results\illustrations\bubble1.png"/>
             <wp:cNvGraphicFramePr>
               <a:graphicFrameLocks xmlns:a="http://schemas.openxmlformats.org/drawingml/2006/main" noChangeAspect="1"/>
@@ -6892,10 +6827,10 @@
                     </pic:cNvPicPr>
                   </pic:nvPicPr>
                   <pic:blipFill>
-                    <a:blip r:embed="rId26" cstate="print">
+                    <a:blip r:embed="rId25" cstate="print">
                       <a:extLst>
                         <a:ext uri="{28A0092B-C50C-407E-A947-70E740481C1C}">
-                          <a14:useLocalDpi xmlns:a14="http://schemas.microsoft.com/office/drawing/2010/main" val="0"/>
+                          <a14:useLocalDpi xmlns="" xmlns:wpc="http://schemas.microsoft.com/office/word/2010/wordprocessingCanvas" xmlns:mc="http://schemas.openxmlformats.org/markup-compatibility/2006" xmlns:o="urn:schemas-microsoft-com:office:office" xmlns:v="urn:schemas-microsoft-com:vml" xmlns:wp14="http://schemas.microsoft.com/office/word/2010/wordprocessingDrawing" xmlns:w10="urn:schemas-microsoft-com:office:word" xmlns:w="http://schemas.openxmlformats.org/wordprocessingml/2006/main" xmlns:w14="http://schemas.microsoft.com/office/word/2010/wordml" xmlns:wpg="http://schemas.microsoft.com/office/word/2010/wordprocessingGroup" xmlns:wpi="http://schemas.microsoft.com/office/word/2010/wordprocessingInk" xmlns:wps="http://schemas.microsoft.com/office/word/2010/wordprocessingShape" xmlns:a14="http://schemas.microsoft.com/office/drawing/2010/main" val="0"/>
                         </a:ext>
                       </a:extLst>
                     </a:blip>
@@ -6913,8 +6848,12 @@
                       <a:avLst/>
                     </a:prstGeom>
                     <a:noFill/>
-                    <a:ln>
-                      <a:noFill/>
+                    <a:ln w="3175">
+                      <a:solidFill>
+                        <a:schemeClr val="bg1">
+                          <a:lumMod val="85000"/>
+                        </a:schemeClr>
+                      </a:solidFill>
                     </a:ln>
                     <a:effectLst>
                       <a:outerShdw blurRad="50800" dist="38100" dir="2700000" algn="tl" rotWithShape="0">
@@ -7137,7 +7076,7 @@
         <w:drawing>
           <wp:inline distT="0" distB="0" distL="0" distR="0">
             <wp:extent cx="5930900" cy="190500"/>
-            <wp:effectExtent l="0" t="0" r="0" b="0"/>
+            <wp:effectExtent l="0" t="19050" r="69850" b="57150"/>
             <wp:docPr id="42" name="Picture 42" descr="\\eir.uib.no\Home2\mva037\tutorials\1- identification\14- Identification Results\illustrations\coverage1.png"/>
             <wp:cNvGraphicFramePr>
               <a:graphicFrameLocks xmlns:a="http://schemas.openxmlformats.org/drawingml/2006/main" noChangeAspect="1"/>
@@ -7152,10 +7091,10 @@
                     </pic:cNvPicPr>
                   </pic:nvPicPr>
                   <pic:blipFill>
-                    <a:blip r:embed="rId27" cstate="print">
+                    <a:blip r:embed="rId26" cstate="print">
                       <a:extLst>
                         <a:ext uri="{28A0092B-C50C-407E-A947-70E740481C1C}">
-                          <a14:useLocalDpi xmlns:a14="http://schemas.microsoft.com/office/drawing/2010/main" val="0"/>
+                          <a14:useLocalDpi xmlns="" xmlns:wpc="http://schemas.microsoft.com/office/word/2010/wordprocessingCanvas" xmlns:mc="http://schemas.openxmlformats.org/markup-compatibility/2006" xmlns:o="urn:schemas-microsoft-com:office:office" xmlns:v="urn:schemas-microsoft-com:vml" xmlns:wp14="http://schemas.microsoft.com/office/word/2010/wordprocessingDrawing" xmlns:w10="urn:schemas-microsoft-com:office:word" xmlns:w="http://schemas.openxmlformats.org/wordprocessingml/2006/main" xmlns:w14="http://schemas.microsoft.com/office/word/2010/wordml" xmlns:wpg="http://schemas.microsoft.com/office/word/2010/wordprocessingGroup" xmlns:wpi="http://schemas.microsoft.com/office/word/2010/wordprocessingInk" xmlns:wps="http://schemas.microsoft.com/office/word/2010/wordprocessingShape" xmlns:a14="http://schemas.microsoft.com/office/drawing/2010/main" val="0"/>
                         </a:ext>
                       </a:extLst>
                     </a:blip>
@@ -7173,9 +7112,16 @@
                       <a:avLst/>
                     </a:prstGeom>
                     <a:noFill/>
-                    <a:ln>
+                    <a:ln w="0">
                       <a:noFill/>
                     </a:ln>
+                    <a:effectLst>
+                      <a:outerShdw blurRad="50800" dist="38100" dir="2700000" algn="tl" rotWithShape="0">
+                        <a:prstClr val="black">
+                          <a:alpha val="40000"/>
+                        </a:prstClr>
+                      </a:outerShdw>
+                    </a:effectLst>
                   </pic:spPr>
                 </pic:pic>
               </a:graphicData>
@@ -7237,21 +7183,7 @@
         <w:rPr>
           <w:lang w:val="en-GB"/>
         </w:rPr>
-        <w:t>%</w:t>
-      </w:r>
-      <w:proofErr w:type="gramStart"/>
-      <w:r>
-        <w:rPr>
-          <w:lang w:val="en-GB"/>
-        </w:rPr>
-        <w:t>,</w:t>
-      </w:r>
-      <w:proofErr w:type="gramEnd"/>
-      <w:r>
-        <w:rPr>
-          <w:lang w:val="en-GB"/>
-        </w:rPr>
-        <w:t xml:space="preserve"> actually, some might have observed that the observable coverage is readily displayed in the protein table.</w:t>
+        <w:t>%, actually, some might have observed that the observable coverage is readily displayed in the protein table.</w:t>
       </w:r>
     </w:p>
     <w:p>
@@ -7444,10 +7376,10 @@
                     </pic:cNvPicPr>
                   </pic:nvPicPr>
                   <pic:blipFill>
-                    <a:blip r:embed="rId28" cstate="print">
+                    <a:blip r:embed="rId27" cstate="print">
                       <a:extLst>
                         <a:ext uri="{28A0092B-C50C-407E-A947-70E740481C1C}">
-                          <a14:useLocalDpi xmlns:a14="http://schemas.microsoft.com/office/drawing/2010/main" val="0"/>
+                          <a14:useLocalDpi xmlns="" xmlns:wpc="http://schemas.microsoft.com/office/word/2010/wordprocessingCanvas" xmlns:mc="http://schemas.openxmlformats.org/markup-compatibility/2006" xmlns:o="urn:schemas-microsoft-com:office:office" xmlns:v="urn:schemas-microsoft-com:vml" xmlns:wp14="http://schemas.microsoft.com/office/word/2010/wordprocessingDrawing" xmlns:w10="urn:schemas-microsoft-com:office:word" xmlns:w="http://schemas.openxmlformats.org/wordprocessingml/2006/main" xmlns:w14="http://schemas.microsoft.com/office/word/2010/wordml" xmlns:wpg="http://schemas.microsoft.com/office/word/2010/wordprocessingGroup" xmlns:wpi="http://schemas.microsoft.com/office/word/2010/wordprocessingInk" xmlns:wps="http://schemas.microsoft.com/office/word/2010/wordprocessingShape" xmlns:a14="http://schemas.microsoft.com/office/drawing/2010/main" val="0"/>
                         </a:ext>
                       </a:extLst>
                     </a:blip>
@@ -7629,17 +7561,9 @@
         <w:rPr>
           <w:lang w:val="en-GB"/>
         </w:rPr>
-        <w:t>X</w:t>
-      </w:r>
-      <w:proofErr w:type="gramStart"/>
-      <w:r>
-        <w:rPr>
-          <w:lang w:val="en-GB"/>
-        </w:rPr>
-        <w:t>!Tandem</w:t>
+        <w:t>X!Tandem</w:t>
       </w:r>
       <w:proofErr w:type="spellEnd"/>
-      <w:proofErr w:type="gramEnd"/>
       <w:r>
         <w:rPr>
           <w:lang w:val="en-GB"/>
@@ -7664,7 +7588,7 @@
         </w:rPr>
         <w:t xml:space="preserve"> (</w:t>
       </w:r>
-      <w:hyperlink r:id="rId29" w:anchor="Mascot_Support" w:history="1">
+      <w:hyperlink r:id="rId28" w:anchor="Mascot_Support" w:history="1">
         <w:r>
           <w:rPr>
             <w:rStyle w:val="Hyperlink"/>
@@ -7852,10 +7776,10 @@
                     </pic:cNvPicPr>
                   </pic:nvPicPr>
                   <pic:blipFill>
-                    <a:blip r:embed="rId30" cstate="print">
+                    <a:blip r:embed="rId29" cstate="print">
                       <a:extLst>
                         <a:ext uri="{28A0092B-C50C-407E-A947-70E740481C1C}">
-                          <a14:useLocalDpi xmlns:a14="http://schemas.microsoft.com/office/drawing/2010/main" val="0"/>
+                          <a14:useLocalDpi xmlns="" xmlns:wpc="http://schemas.microsoft.com/office/word/2010/wordprocessingCanvas" xmlns:mc="http://schemas.openxmlformats.org/markup-compatibility/2006" xmlns:o="urn:schemas-microsoft-com:office:office" xmlns:v="urn:schemas-microsoft-com:vml" xmlns:wp14="http://schemas.microsoft.com/office/word/2010/wordprocessingDrawing" xmlns:w10="urn:schemas-microsoft-com:office:word" xmlns:w="http://schemas.openxmlformats.org/wordprocessingml/2006/main" xmlns:w14="http://schemas.microsoft.com/office/word/2010/wordml" xmlns:wpg="http://schemas.microsoft.com/office/word/2010/wordprocessingGroup" xmlns:wpi="http://schemas.microsoft.com/office/word/2010/wordprocessingInk" xmlns:wps="http://schemas.microsoft.com/office/word/2010/wordprocessingShape" xmlns:a14="http://schemas.microsoft.com/office/drawing/2010/main" val="0"/>
                         </a:ext>
                       </a:extLst>
                     </a:blip>
@@ -8105,19 +8029,9 @@
           <w:color w:val="0000FF"/>
           <w:lang w:val="en-GB"/>
         </w:rPr>
-        <w:t>X</w:t>
-      </w:r>
-      <w:proofErr w:type="gramStart"/>
-      <w:r>
-        <w:rPr>
-          <w:i/>
-          <w:color w:val="0000FF"/>
-          <w:lang w:val="en-GB"/>
-        </w:rPr>
-        <w:t>!Tandem</w:t>
+        <w:t>X!Tandem</w:t>
       </w:r>
       <w:proofErr w:type="spellEnd"/>
-      <w:proofErr w:type="gramEnd"/>
       <w:r>
         <w:rPr>
           <w:i/>
@@ -8255,9 +8169,9 @@
           <w:lang w:val="nb-NO" w:eastAsia="nb-NO"/>
         </w:rPr>
         <w:drawing>
-          <wp:inline distT="0" distB="0" distL="0" distR="0" wp14:anchorId="659EC380" wp14:editId="16BEE75C">
+          <wp:inline distT="0" distB="0" distL="0" distR="0">
             <wp:extent cx="5937250" cy="2819400"/>
-            <wp:effectExtent l="38100" t="38100" r="82550" b="76200"/>
+            <wp:effectExtent l="57150" t="19050" r="120650" b="76200"/>
             <wp:docPr id="46" name="Picture 46" descr="\\eir.uib.no\Home2\mva037\tutorials\1- identification\14- Identification Results\illustrations\spectrum id 2.png"/>
             <wp:cNvGraphicFramePr>
               <a:graphicFrameLocks xmlns:a="http://schemas.openxmlformats.org/drawingml/2006/main" noChangeAspect="1"/>
@@ -8272,10 +8186,10 @@
                     </pic:cNvPicPr>
                   </pic:nvPicPr>
                   <pic:blipFill>
-                    <a:blip r:embed="rId31" cstate="print">
+                    <a:blip r:embed="rId30" cstate="print">
                       <a:extLst>
                         <a:ext uri="{28A0092B-C50C-407E-A947-70E740481C1C}">
-                          <a14:useLocalDpi xmlns:a14="http://schemas.microsoft.com/office/drawing/2010/main" val="0"/>
+                          <a14:useLocalDpi xmlns="" xmlns:wpc="http://schemas.microsoft.com/office/word/2010/wordprocessingCanvas" xmlns:mc="http://schemas.openxmlformats.org/markup-compatibility/2006" xmlns:o="urn:schemas-microsoft-com:office:office" xmlns:v="urn:schemas-microsoft-com:vml" xmlns:wp14="http://schemas.microsoft.com/office/word/2010/wordprocessingDrawing" xmlns:w10="urn:schemas-microsoft-com:office:word" xmlns:w="http://schemas.openxmlformats.org/wordprocessingml/2006/main" xmlns:w14="http://schemas.microsoft.com/office/word/2010/wordml" xmlns:wpg="http://schemas.microsoft.com/office/word/2010/wordprocessingGroup" xmlns:wpi="http://schemas.microsoft.com/office/word/2010/wordprocessingInk" xmlns:wps="http://schemas.microsoft.com/office/word/2010/wordprocessingShape" xmlns:a14="http://schemas.microsoft.com/office/drawing/2010/main" val="0"/>
                         </a:ext>
                       </a:extLst>
                     </a:blip>
@@ -8293,8 +8207,12 @@
                       <a:avLst/>
                     </a:prstGeom>
                     <a:noFill/>
-                    <a:ln>
-                      <a:noFill/>
+                    <a:ln w="3175">
+                      <a:solidFill>
+                        <a:schemeClr val="bg1">
+                          <a:lumMod val="85000"/>
+                        </a:schemeClr>
+                      </a:solidFill>
                     </a:ln>
                     <a:effectLst>
                       <a:outerShdw blurRad="50800" dist="38100" dir="2700000" algn="tl" rotWithShape="0">
@@ -8341,18 +8259,8 @@
                       <w:sz w:val="20"/>
                       <w:szCs w:val="20"/>
                     </w:rPr>
-                    <w:t>Tip</w:t>
+                    <w:t>Tip:</w:t>
                   </w:r>
-                  <w:proofErr w:type="gramStart"/>
-                  <w:r>
-                    <w:rPr>
-                      <w:b/>
-                      <w:sz w:val="20"/>
-                      <w:szCs w:val="20"/>
-                    </w:rPr>
-                    <w:t>:</w:t>
-                  </w:r>
-                  <w:proofErr w:type="gramEnd"/>
                   <w:r>
                     <w:rPr>
                       <w:sz w:val="20"/>
@@ -8639,7 +8547,7 @@
         <w:drawing>
           <wp:inline distT="0" distB="0" distL="0" distR="0">
             <wp:extent cx="5943600" cy="742950"/>
-            <wp:effectExtent l="38100" t="38100" r="76200" b="76200"/>
+            <wp:effectExtent l="57150" t="19050" r="114300" b="76200"/>
             <wp:docPr id="47" name="Picture 47" descr="\\eir.uib.no\Home2\mva037\tutorials\1- identification\14- Identification Results\illustrations\spectrum id 3.png"/>
             <wp:cNvGraphicFramePr>
               <a:graphicFrameLocks xmlns:a="http://schemas.openxmlformats.org/drawingml/2006/main" noChangeAspect="1"/>
@@ -8654,10 +8562,10 @@
                     </pic:cNvPicPr>
                   </pic:nvPicPr>
                   <pic:blipFill>
-                    <a:blip r:embed="rId32" cstate="print">
+                    <a:blip r:embed="rId31" cstate="print">
                       <a:extLst>
                         <a:ext uri="{28A0092B-C50C-407E-A947-70E740481C1C}">
-                          <a14:useLocalDpi xmlns:a14="http://schemas.microsoft.com/office/drawing/2010/main" val="0"/>
+                          <a14:useLocalDpi xmlns="" xmlns:wpc="http://schemas.microsoft.com/office/word/2010/wordprocessingCanvas" xmlns:mc="http://schemas.openxmlformats.org/markup-compatibility/2006" xmlns:o="urn:schemas-microsoft-com:office:office" xmlns:v="urn:schemas-microsoft-com:vml" xmlns:wp14="http://schemas.microsoft.com/office/word/2010/wordprocessingDrawing" xmlns:w10="urn:schemas-microsoft-com:office:word" xmlns:w="http://schemas.openxmlformats.org/wordprocessingml/2006/main" xmlns:w14="http://schemas.microsoft.com/office/word/2010/wordml" xmlns:wpg="http://schemas.microsoft.com/office/word/2010/wordprocessingGroup" xmlns:wpi="http://schemas.microsoft.com/office/word/2010/wordprocessingInk" xmlns:wps="http://schemas.microsoft.com/office/word/2010/wordprocessingShape" xmlns:a14="http://schemas.microsoft.com/office/drawing/2010/main" val="0"/>
                         </a:ext>
                       </a:extLst>
                     </a:blip>
@@ -8675,8 +8583,12 @@
                       <a:avLst/>
                     </a:prstGeom>
                     <a:noFill/>
-                    <a:ln>
-                      <a:noFill/>
+                    <a:ln w="3175">
+                      <a:solidFill>
+                        <a:schemeClr val="bg1">
+                          <a:lumMod val="85000"/>
+                        </a:schemeClr>
+                      </a:solidFill>
                     </a:ln>
                     <a:effectLst>
                       <a:outerShdw blurRad="50800" dist="38100" dir="2700000" algn="tl" rotWithShape="0">
@@ -8711,17 +8623,9 @@
         <w:rPr>
           <w:lang w:val="en-GB"/>
         </w:rPr>
-        <w:t>X</w:t>
-      </w:r>
-      <w:proofErr w:type="gramStart"/>
-      <w:r>
-        <w:rPr>
-          <w:lang w:val="en-GB"/>
-        </w:rPr>
-        <w:t>!Tandem</w:t>
+        <w:t>X!Tandem</w:t>
       </w:r>
       <w:proofErr w:type="spellEnd"/>
-      <w:proofErr w:type="gramEnd"/>
       <w:r>
         <w:rPr>
           <w:lang w:val="en-GB"/>
@@ -8838,26 +8742,34 @@
           <w:color w:val="0000FF"/>
           <w:lang w:val="en-GB"/>
         </w:rPr>
-        <w:t>X</w:t>
-      </w:r>
-      <w:proofErr w:type="gramStart"/>
+        <w:t>X!Tandem</w:t>
+      </w:r>
+      <w:proofErr w:type="spellEnd"/>
       <w:r>
         <w:rPr>
           <w:i/>
           <w:color w:val="0000FF"/>
           <w:lang w:val="en-GB"/>
         </w:rPr>
-        <w:t>!Tandem</w:t>
+        <w:t xml:space="preserve"> is clearly better than the one found by OMSSA, as seen from the respective confidences and spectrum annotation. In fact, </w:t>
+      </w:r>
+      <w:proofErr w:type="spellStart"/>
+      <w:r>
+        <w:rPr>
+          <w:i/>
+          <w:color w:val="0000FF"/>
+          <w:lang w:val="en-GB"/>
+        </w:rPr>
+        <w:t>X!Tandem</w:t>
       </w:r>
       <w:proofErr w:type="spellEnd"/>
-      <w:proofErr w:type="gramEnd"/>
       <w:r>
         <w:rPr>
           <w:i/>
           <w:color w:val="0000FF"/>
           <w:lang w:val="en-GB"/>
         </w:rPr>
-        <w:t xml:space="preserve"> is clearly better than the one found by OMSSA, as seen from the respective confidences and spectrum annotation. In fact, </w:t>
+        <w:t xml:space="preserve"> found this acetylated peptide during the second pass search – while OMSSA was not searching for acetylated peptides. OMSSA and </w:t>
       </w:r>
       <w:proofErr w:type="spellStart"/>
       <w:r>
@@ -8866,47 +8778,9 @@
           <w:color w:val="0000FF"/>
           <w:lang w:val="en-GB"/>
         </w:rPr>
-        <w:t>X</w:t>
-      </w:r>
-      <w:proofErr w:type="gramStart"/>
-      <w:r>
-        <w:rPr>
-          <w:i/>
-          <w:color w:val="0000FF"/>
-          <w:lang w:val="en-GB"/>
-        </w:rPr>
-        <w:t>!Tandem</w:t>
+        <w:t>X!Tandem</w:t>
       </w:r>
       <w:proofErr w:type="spellEnd"/>
-      <w:proofErr w:type="gramEnd"/>
-      <w:r>
-        <w:rPr>
-          <w:i/>
-          <w:color w:val="0000FF"/>
-          <w:lang w:val="en-GB"/>
-        </w:rPr>
-        <w:t xml:space="preserve"> found this acetylated peptide during the second pass search – while OMSSA was not searching for acetylated peptides. OMSSA and </w:t>
-      </w:r>
-      <w:proofErr w:type="spellStart"/>
-      <w:r>
-        <w:rPr>
-          <w:i/>
-          <w:color w:val="0000FF"/>
-          <w:lang w:val="en-GB"/>
-        </w:rPr>
-        <w:t>X</w:t>
-      </w:r>
-      <w:proofErr w:type="gramStart"/>
-      <w:r>
-        <w:rPr>
-          <w:i/>
-          <w:color w:val="0000FF"/>
-          <w:lang w:val="en-GB"/>
-        </w:rPr>
-        <w:t>!Tandem</w:t>
-      </w:r>
-      <w:proofErr w:type="spellEnd"/>
-      <w:proofErr w:type="gramEnd"/>
       <w:r>
         <w:rPr>
           <w:i/>
@@ -9106,7 +8980,6 @@
         </w:rPr>
         <w:t xml:space="preserve">, </w:t>
       </w:r>
-      <w:proofErr w:type="gramStart"/>
       <w:r>
         <w:rPr>
           <w:color w:val="4F6228" w:themeColor="accent3" w:themeShade="80"/>
@@ -9114,7 +8987,6 @@
         </w:rPr>
         <w:t>PSMs</w:t>
       </w:r>
-      <w:proofErr w:type="gramEnd"/>
       <w:r>
         <w:rPr>
           <w:lang w:val="en-GB"/>
@@ -9209,7 +9081,7 @@
         <w:drawing>
           <wp:inline distT="0" distB="0" distL="0" distR="0">
             <wp:extent cx="5943600" cy="2825750"/>
-            <wp:effectExtent l="38100" t="38100" r="76200" b="69850"/>
+            <wp:effectExtent l="57150" t="19050" r="114300" b="69850"/>
             <wp:docPr id="48" name="Picture 48" descr="\\eir.uib.no\Home2\mva037\tutorials\1- identification\14- Identification Results\illustrations\QC1.tiff"/>
             <wp:cNvGraphicFramePr>
               <a:graphicFrameLocks xmlns:a="http://schemas.openxmlformats.org/drawingml/2006/main" noChangeAspect="1"/>
@@ -9224,10 +9096,10 @@
                     </pic:cNvPicPr>
                   </pic:nvPicPr>
                   <pic:blipFill>
-                    <a:blip r:embed="rId33" cstate="print">
+                    <a:blip r:embed="rId32" cstate="print">
                       <a:extLst>
                         <a:ext uri="{28A0092B-C50C-407E-A947-70E740481C1C}">
-                          <a14:useLocalDpi xmlns:a14="http://schemas.microsoft.com/office/drawing/2010/main" val="0"/>
+                          <a14:useLocalDpi xmlns="" xmlns:wpc="http://schemas.microsoft.com/office/word/2010/wordprocessingCanvas" xmlns:mc="http://schemas.openxmlformats.org/markup-compatibility/2006" xmlns:o="urn:schemas-microsoft-com:office:office" xmlns:v="urn:schemas-microsoft-com:vml" xmlns:wp14="http://schemas.microsoft.com/office/word/2010/wordprocessingDrawing" xmlns:w10="urn:schemas-microsoft-com:office:word" xmlns:w="http://schemas.openxmlformats.org/wordprocessingml/2006/main" xmlns:w14="http://schemas.microsoft.com/office/word/2010/wordml" xmlns:wpg="http://schemas.microsoft.com/office/word/2010/wordprocessingGroup" xmlns:wpi="http://schemas.microsoft.com/office/word/2010/wordprocessingInk" xmlns:wps="http://schemas.microsoft.com/office/word/2010/wordprocessingShape" xmlns:a14="http://schemas.microsoft.com/office/drawing/2010/main" val="0"/>
                         </a:ext>
                       </a:extLst>
                     </a:blip>
@@ -9240,6 +9112,590 @@
                     <a:xfrm>
                       <a:off x="0" y="0"/>
                       <a:ext cx="5943600" cy="2825750"/>
+                    </a:xfrm>
+                    <a:prstGeom prst="rect">
+                      <a:avLst/>
+                    </a:prstGeom>
+                    <a:noFill/>
+                    <a:ln w="3175">
+                      <a:solidFill>
+                        <a:schemeClr val="bg1">
+                          <a:lumMod val="85000"/>
+                        </a:schemeClr>
+                      </a:solidFill>
+                    </a:ln>
+                    <a:effectLst>
+                      <a:outerShdw blurRad="50800" dist="38100" dir="2700000" algn="tl" rotWithShape="0">
+                        <a:prstClr val="black">
+                          <a:alpha val="40000"/>
+                        </a:prstClr>
+                      </a:outerShdw>
+                    </a:effectLst>
+                  </pic:spPr>
+                </pic:pic>
+              </a:graphicData>
+            </a:graphic>
+          </wp:inline>
+        </w:drawing>
+      </w:r>
+    </w:p>
+    <w:p>
+      <w:pPr>
+        <w:jc w:val="both"/>
+        <w:rPr>
+          <w:lang w:val="en-GB"/>
+        </w:rPr>
+      </w:pPr>
+      <w:r>
+        <w:rPr>
+          <w:i/>
+          <w:lang w:val="en-GB"/>
+        </w:rPr>
+        <w:t xml:space="preserve">How many peptides would you require to </w:t>
+      </w:r>
+      <w:r>
+        <w:rPr>
+          <w:i/>
+          <w:lang w:val="en-GB"/>
+        </w:rPr>
+        <w:t>trust</w:t>
+      </w:r>
+      <w:r>
+        <w:rPr>
+          <w:i/>
+          <w:lang w:val="en-GB"/>
+        </w:rPr>
+        <w:t xml:space="preserve"> a protein identification?</w:t>
+      </w:r>
+      <w:r>
+        <w:rPr>
+          <w:lang w:val="en-GB"/>
+        </w:rPr>
+        <w:t xml:space="preserve"> </w:t>
+      </w:r>
+    </w:p>
+    <w:p>
+      <w:pPr>
+        <w:ind w:left="567"/>
+        <w:jc w:val="both"/>
+        <w:rPr>
+          <w:i/>
+          <w:color w:val="0000FF"/>
+          <w:lang w:val="en-GB"/>
+        </w:rPr>
+      </w:pPr>
+      <w:r>
+        <w:rPr>
+          <w:i/>
+          <w:color w:val="0000FF"/>
+          <w:lang w:val="en-GB"/>
+        </w:rPr>
+        <w:t>Generally in proteomics, in order to avoid so-called one hit wonders, one requires two different peptides per protein. This is illustrated by the fact that our estimated number of validated false protein identification matches is solely found in the one peptide category. More details on the false and true positives will be given in the “Peptide and Protein Validation” chapter.</w:t>
+      </w:r>
+    </w:p>
+    <w:p>
+      <w:pPr>
+        <w:ind w:left="567"/>
+        <w:jc w:val="both"/>
+        <w:rPr>
+          <w:i/>
+          <w:color w:val="0000FF"/>
+          <w:lang w:val="en-GB"/>
+        </w:rPr>
+      </w:pPr>
+      <w:r>
+        <w:rPr>
+          <w:i/>
+          <w:color w:val="0000FF"/>
+          <w:lang w:val="en-GB"/>
+        </w:rPr>
+        <w:t>However, this does not imply that all single peptide hit proteins shall be discarded. They should be considered with care.</w:t>
+      </w:r>
+    </w:p>
+    <w:p>
+      <w:pPr>
+        <w:tabs>
+          <w:tab w:val="left" w:pos="7295"/>
+        </w:tabs>
+        <w:jc w:val="both"/>
+        <w:rPr>
+          <w:i/>
+          <w:lang w:val="en-GB"/>
+        </w:rPr>
+      </w:pPr>
+    </w:p>
+    <w:p>
+      <w:pPr>
+        <w:spacing w:after="0" w:line="240" w:lineRule="auto"/>
+        <w:jc w:val="both"/>
+        <w:rPr>
+          <w:lang w:val="en-GB"/>
+        </w:rPr>
+      </w:pPr>
+    </w:p>
+    <w:p>
+      <w:pPr>
+        <w:spacing w:after="0" w:line="240" w:lineRule="auto"/>
+        <w:jc w:val="both"/>
+        <w:rPr>
+          <w:lang w:val="en-GB"/>
+        </w:rPr>
+      </w:pPr>
+    </w:p>
+    <w:p>
+      <w:pPr>
+        <w:spacing w:after="0" w:line="240" w:lineRule="auto"/>
+        <w:jc w:val="both"/>
+        <w:rPr>
+          <w:lang w:val="en-GB"/>
+        </w:rPr>
+      </w:pPr>
+      <w:r>
+        <w:rPr>
+          <w:lang w:val="en-GB"/>
+        </w:rPr>
+        <w:t>For the sake of brevity, we will not go through all quality control plots but feel free to explore them by yourself. We welcome any question</w:t>
+      </w:r>
+      <w:r>
+        <w:rPr>
+          <w:lang w:val="en-GB"/>
+        </w:rPr>
+        <w:t>s</w:t>
+      </w:r>
+      <w:r>
+        <w:rPr>
+          <w:lang w:val="en-GB"/>
+        </w:rPr>
+        <w:t>/suggestion</w:t>
+      </w:r>
+      <w:r>
+        <w:rPr>
+          <w:lang w:val="en-GB"/>
+        </w:rPr>
+        <w:t>s</w:t>
+      </w:r>
+      <w:r>
+        <w:rPr>
+          <w:lang w:val="en-GB"/>
+        </w:rPr>
+        <w:t xml:space="preserve">!  </w:t>
+      </w:r>
+    </w:p>
+    <w:p>
+      <w:pPr>
+        <w:jc w:val="both"/>
+        <w:rPr>
+          <w:lang w:val="en-GB"/>
+        </w:rPr>
+      </w:pPr>
+      <w:r>
+        <w:rPr>
+          <w:lang w:val="en-GB"/>
+        </w:rPr>
+        <w:br w:type="page"/>
+      </w:r>
+    </w:p>
+    <w:p>
+      <w:pPr>
+        <w:pStyle w:val="Title"/>
+        <w:numPr>
+          <w:ilvl w:val="0"/>
+          <w:numId w:val="10"/>
+        </w:numPr>
+        <w:ind w:left="0" w:firstLine="0"/>
+        <w:rPr>
+          <w:lang w:val="en-GB"/>
+        </w:rPr>
+      </w:pPr>
+      <w:r>
+        <w:rPr>
+          <w:lang w:val="en-GB"/>
+        </w:rPr>
+        <w:lastRenderedPageBreak/>
+        <w:t>Protein I</w:t>
+      </w:r>
+      <w:r>
+        <w:rPr>
+          <w:lang w:val="en-GB"/>
+        </w:rPr>
+        <w:t>nference</w:t>
+      </w:r>
+    </w:p>
+    <w:p>
+      <w:pPr>
+        <w:jc w:val="both"/>
+      </w:pPr>
+      <w:r>
+        <w:t>When building proteins from peptides</w:t>
+      </w:r>
+      <w:r>
+        <w:t>,</w:t>
+      </w:r>
+      <w:r>
+        <w:t xml:space="preserve"> it</w:t>
+      </w:r>
+      <w:r>
+        <w:t xml:space="preserve"> can be</w:t>
+      </w:r>
+      <w:r>
+        <w:t xml:space="preserve"> impossible to decide between two proteins that share the same peptide(s). This issue is known as the protein inference problem</w:t>
+      </w:r>
+      <w:r>
+        <w:t>.</w:t>
+      </w:r>
+      <w:hyperlink w:anchor="_ENREF_6" w:tooltip="Nesvizhskii, 2005 #3" w:history="1">
+        <w:r>
+          <w:fldChar w:fldCharType="begin"/>
+        </w:r>
+        <w:r>
+          <w:instrText xml:space="preserve"> ADDIN EN.CITE &lt;EndNote&gt;&lt;Cite&gt;&lt;Author&gt;Nesvizhskii&lt;/Author&gt;&lt;Year&gt;2005&lt;/Year&gt;&lt;RecNum&gt;3&lt;/RecNum&gt;&lt;DisplayText&gt;&lt;style face="superscript"&gt;6&lt;/style&gt;&lt;/DisplayText&gt;&lt;record&gt;&lt;rec-number&gt;3&lt;/rec-number&gt;&lt;foreign-keys&gt;&lt;key app="EN" db-id="sexxdt0zj29tdleaertp5we3atxa92z9waxz"&gt;3&lt;/key&gt;&lt;/foreign-keys&gt;&lt;ref-type name="Journal Article"&gt;17&lt;/ref-type&gt;&lt;contributors&gt;&lt;authors&gt;&lt;author&gt;Nesvizhskii, A. I.&lt;/author&gt;&lt;author&gt;Aebersold, R.&lt;/author&gt;&lt;/authors&gt;&lt;/contributors&gt;&lt;auth-address&gt;Institute for Systems Biology, Seattle, Washington 98103, USA. nesvi@systemsbiology.org&lt;/auth-address&gt;&lt;titles&gt;&lt;title&gt;Interpretation of shotgun proteomic data: the protein inference problem&lt;/title&gt;&lt;secondary-title&gt;Mol Cell Proteomics&lt;/secondary-title&gt;&lt;/titles&gt;&lt;periodical&gt;&lt;full-title&gt;Mol Cell Proteomics&lt;/full-title&gt;&lt;/periodical&gt;&lt;pages&gt;1419-40&lt;/pages&gt;&lt;volume&gt;4&lt;/volume&gt;&lt;number&gt;10&lt;/number&gt;&lt;edition&gt;2005/07/13&lt;/edition&gt;&lt;keywords&gt;&lt;keyword&gt;Amino Acid Sequence&lt;/keyword&gt;&lt;keyword&gt;Computational Biology&lt;/keyword&gt;&lt;keyword&gt;Databases, Protein&lt;/keyword&gt;&lt;keyword&gt;Mass Spectrometry&lt;/keyword&gt;&lt;keyword&gt;Molecular Sequence Data&lt;/keyword&gt;&lt;keyword&gt;Peptides/analysis/chemistry&lt;/keyword&gt;&lt;keyword&gt;Proteins/*analysis/chemistry&lt;/keyword&gt;&lt;keyword&gt;Proteomics/*methods/standards&lt;/keyword&gt;&lt;keyword&gt;Sequence Analysis, Protein&lt;/keyword&gt;&lt;/keywords&gt;&lt;dates&gt;&lt;year&gt;2005&lt;/year&gt;&lt;pub-dates&gt;&lt;date&gt;Oct&lt;/date&gt;&lt;/pub-dates&gt;&lt;/dates&gt;&lt;isbn&gt;1535-9476 (Print)&amp;#xD;1535-9476 (Linking)&lt;/isbn&gt;&lt;accession-num&gt;16009968&lt;/accession-num&gt;&lt;urls&gt;&lt;related-urls&gt;&lt;url&gt;http://www.ncbi.nlm.nih.gov/pubmed/16009968&lt;/url&gt;&lt;/related-urls&gt;&lt;/urls&gt;&lt;electronic-resource-num&gt;R500012-MCP200 [pii]&amp;#xD;10.1074/mcp.R500012-MCP200&lt;/electronic-resource-num&gt;&lt;language&gt;eng&lt;/language&gt;&lt;/record&gt;&lt;/Cite&gt;&lt;/EndNote&gt;</w:instrText>
+        </w:r>
+        <w:r>
+          <w:fldChar w:fldCharType="separate"/>
+        </w:r>
+        <w:r>
+          <w:rPr>
+            <w:noProof/>
+            <w:vertAlign w:val="superscript"/>
+          </w:rPr>
+          <w:t>6</w:t>
+        </w:r>
+        <w:r>
+          <w:fldChar w:fldCharType="end"/>
+        </w:r>
+      </w:hyperlink>
+      <w:r>
+        <w:t xml:space="preserve"> G</w:t>
+      </w:r>
+      <w:r>
+        <w:t>o back to</w:t>
+      </w:r>
+      <w:r>
+        <w:t xml:space="preserve"> the </w:t>
+      </w:r>
+      <w:r>
+        <w:t>‘</w:t>
+      </w:r>
+      <w:r>
+        <w:t>Overview</w:t>
+      </w:r>
+      <w:r>
+        <w:t>'</w:t>
+      </w:r>
+      <w:r>
+        <w:t xml:space="preserve"> tab</w:t>
+      </w:r>
+      <w:r>
+        <w:t xml:space="preserve"> and</w:t>
+      </w:r>
+      <w:r>
+        <w:t xml:space="preserve"> sort the proteins </w:t>
+      </w:r>
+      <w:r>
+        <w:t xml:space="preserve">by </w:t>
+      </w:r>
+      <w:r>
+        <w:t xml:space="preserve">the PI column by clicking the column header twice. PI stands for </w:t>
+      </w:r>
+      <w:r>
+        <w:rPr>
+          <w:color w:val="1F497D" w:themeColor="text2"/>
+        </w:rPr>
+        <w:t>Protein Inference</w:t>
+      </w:r>
+      <w:r>
+        <w:t xml:space="preserve">, and the proteins are now sorted </w:t>
+      </w:r>
+      <w:r>
+        <w:t xml:space="preserve">so </w:t>
+      </w:r>
+      <w:r>
+        <w:t xml:space="preserve">that the proteins with protein inference issues are at the top. </w:t>
+      </w:r>
+    </w:p>
+    <w:p>
+      <w:pPr>
+        <w:jc w:val="both"/>
+      </w:pPr>
+      <w:r>
+        <w:t xml:space="preserve">In </w:t>
+      </w:r>
+      <w:r>
+        <w:rPr>
+          <w:color w:val="002060"/>
+        </w:rPr>
+        <w:t>PeptideShaker</w:t>
+      </w:r>
+      <w:r>
+        <w:t>, p</w:t>
+      </w:r>
+      <w:r>
+        <w:t xml:space="preserve">roteins are flagged using four colors: green, yellow, blue and red; as you see, here we do not have </w:t>
+      </w:r>
+      <w:r>
+        <w:t xml:space="preserve">an </w:t>
+      </w:r>
+      <w:r>
+        <w:t xml:space="preserve">example of </w:t>
+      </w:r>
+      <w:r>
+        <w:t xml:space="preserve">a </w:t>
+      </w:r>
+      <w:r>
+        <w:t xml:space="preserve">blue category protein. For the best overview, hide all </w:t>
+      </w:r>
+      <w:r>
+        <w:t>sections but the Protein table:</w:t>
+      </w:r>
+    </w:p>
+    <w:p>
+      <w:pPr>
+        <w:jc w:val="both"/>
+      </w:pPr>
+      <w:r>
+        <w:rPr>
+          <w:noProof/>
+          <w:lang w:val="nb-NO" w:eastAsia="nb-NO"/>
+        </w:rPr>
+        <w:drawing>
+          <wp:inline distT="0" distB="0" distL="0" distR="0">
+            <wp:extent cx="5937250" cy="3162300"/>
+            <wp:effectExtent l="57150" t="19050" r="120650" b="76200"/>
+            <wp:docPr id="49" name="Picture 49" descr="\\eir.uib.no\Home2\mva037\tutorials\1- identification\14- Identification Results\illustrations\PI 1.png"/>
+            <wp:cNvGraphicFramePr>
+              <a:graphicFrameLocks xmlns:a="http://schemas.openxmlformats.org/drawingml/2006/main" noChangeAspect="1"/>
+            </wp:cNvGraphicFramePr>
+            <a:graphic xmlns:a="http://schemas.openxmlformats.org/drawingml/2006/main">
+              <a:graphicData uri="http://schemas.openxmlformats.org/drawingml/2006/picture">
+                <pic:pic xmlns:pic="http://schemas.openxmlformats.org/drawingml/2006/picture">
+                  <pic:nvPicPr>
+                    <pic:cNvPr id="0" name="Picture 24" descr="\\eir.uib.no\Home2\mva037\tutorials\1- identification\14- Identification Results\illustrations\PI 1.png"/>
+                    <pic:cNvPicPr>
+                      <a:picLocks noChangeAspect="1" noChangeArrowheads="1"/>
+                    </pic:cNvPicPr>
+                  </pic:nvPicPr>
+                  <pic:blipFill>
+                    <a:blip r:embed="rId33" cstate="print">
+                      <a:extLst>
+                        <a:ext uri="{28A0092B-C50C-407E-A947-70E740481C1C}">
+                          <a14:useLocalDpi xmlns="" xmlns:wpc="http://schemas.microsoft.com/office/word/2010/wordprocessingCanvas" xmlns:mc="http://schemas.openxmlformats.org/markup-compatibility/2006" xmlns:o="urn:schemas-microsoft-com:office:office" xmlns:v="urn:schemas-microsoft-com:vml" xmlns:wp14="http://schemas.microsoft.com/office/word/2010/wordprocessingDrawing" xmlns:w10="urn:schemas-microsoft-com:office:word" xmlns:w="http://schemas.openxmlformats.org/wordprocessingml/2006/main" xmlns:w14="http://schemas.microsoft.com/office/word/2010/wordml" xmlns:wpg="http://schemas.microsoft.com/office/word/2010/wordprocessingGroup" xmlns:wpi="http://schemas.microsoft.com/office/word/2010/wordprocessingInk" xmlns:wps="http://schemas.microsoft.com/office/word/2010/wordprocessingShape" xmlns:a14="http://schemas.microsoft.com/office/drawing/2010/main" val="0"/>
+                        </a:ext>
+                      </a:extLst>
+                    </a:blip>
+                    <a:srcRect/>
+                    <a:stretch>
+                      <a:fillRect/>
+                    </a:stretch>
+                  </pic:blipFill>
+                  <pic:spPr bwMode="auto">
+                    <a:xfrm>
+                      <a:off x="0" y="0"/>
+                      <a:ext cx="5937250" cy="3162300"/>
+                    </a:xfrm>
+                    <a:prstGeom prst="rect">
+                      <a:avLst/>
+                    </a:prstGeom>
+                    <a:noFill/>
+                    <a:ln w="3175">
+                      <a:solidFill>
+                        <a:schemeClr val="bg1">
+                          <a:lumMod val="85000"/>
+                        </a:schemeClr>
+                      </a:solidFill>
+                    </a:ln>
+                    <a:effectLst>
+                      <a:outerShdw blurRad="50800" dist="38100" dir="2700000" algn="tl" rotWithShape="0">
+                        <a:prstClr val="black">
+                          <a:alpha val="40000"/>
+                        </a:prstClr>
+                      </a:outerShdw>
+                    </a:effectLst>
+                  </pic:spPr>
+                </pic:pic>
+              </a:graphicData>
+            </a:graphic>
+          </wp:inline>
+        </w:drawing>
+      </w:r>
+    </w:p>
+    <w:p>
+      <w:pPr>
+        <w:spacing w:after="0"/>
+        <w:jc w:val="both"/>
+      </w:pPr>
+    </w:p>
+    <w:p>
+      <w:pPr>
+        <w:spacing w:after="0" w:line="240" w:lineRule="auto"/>
+      </w:pPr>
+      <w:r>
+        <w:br w:type="page"/>
+      </w:r>
+    </w:p>
+    <w:p>
+      <w:pPr>
+        <w:spacing w:after="0"/>
+        <w:jc w:val="both"/>
+        <w:rPr>
+          <w:i/>
+        </w:rPr>
+      </w:pPr>
+      <w:r>
+        <w:lastRenderedPageBreak/>
+        <w:t xml:space="preserve">Click on the red box corresponding to protein accession number </w:t>
+      </w:r>
+      <w:r>
+        <w:rPr>
+          <w:color w:val="1F497D" w:themeColor="text2"/>
+        </w:rPr>
+        <w:t>P68104</w:t>
+      </w:r>
+      <w:r>
+        <w:t xml:space="preserve">, and a </w:t>
+      </w:r>
+      <w:r>
+        <w:rPr>
+          <w:color w:val="1F497D" w:themeColor="text2"/>
+        </w:rPr>
+        <w:t xml:space="preserve">Protein Inference Dialog </w:t>
+      </w:r>
+      <w:r>
+        <w:t>appears</w:t>
+      </w:r>
+      <w:r>
+        <w:t>,</w:t>
+      </w:r>
+      <w:r>
+        <w:t xml:space="preserve"> displaying two proteins. </w:t>
+      </w:r>
+      <w:r>
+        <w:rPr>
+          <w:color w:val="002060"/>
+        </w:rPr>
+        <w:t>PeptideShaker</w:t>
+      </w:r>
+      <w:r>
+        <w:t xml:space="preserve"> </w:t>
+      </w:r>
+      <w:r>
+        <w:t xml:space="preserve">could not decide whether </w:t>
+      </w:r>
+      <w:r>
+        <w:rPr>
+          <w:color w:val="1F497D" w:themeColor="text2"/>
+        </w:rPr>
+        <w:t>P68104</w:t>
+      </w:r>
+      <w:r>
+        <w:rPr>
+          <w:color w:val="1F497D" w:themeColor="text2"/>
+        </w:rPr>
+        <w:t xml:space="preserve"> </w:t>
+      </w:r>
+      <w:r>
+        <w:t xml:space="preserve">or </w:t>
+      </w:r>
+      <w:r>
+        <w:rPr>
+          <w:color w:val="1F497D" w:themeColor="text2"/>
+        </w:rPr>
+        <w:t>Q5VTE0</w:t>
+      </w:r>
+      <w:r>
+        <w:rPr>
+          <w:color w:val="1F497D" w:themeColor="text2"/>
+        </w:rPr>
+        <w:t xml:space="preserve"> </w:t>
+      </w:r>
+      <w:r>
+        <w:t>was present in the sample as the identified peptide</w:t>
+      </w:r>
+      <w:r>
+        <w:t>s</w:t>
+      </w:r>
+      <w:r>
+        <w:t xml:space="preserve"> </w:t>
+      </w:r>
+      <w:r>
+        <w:t>are</w:t>
+      </w:r>
+      <w:r>
+        <w:t xml:space="preserve"> </w:t>
+      </w:r>
+      <w:r>
+        <w:t xml:space="preserve">all </w:t>
+      </w:r>
+      <w:r>
+        <w:t xml:space="preserve">shared by the two proteins. </w:t>
+      </w:r>
+      <w:r>
+        <w:rPr>
+          <w:i/>
+        </w:rPr>
+        <w:t xml:space="preserve">According to the description, are these </w:t>
+      </w:r>
+      <w:r>
+        <w:rPr>
+          <w:i/>
+        </w:rPr>
+        <w:t xml:space="preserve">two </w:t>
+      </w:r>
+      <w:r>
+        <w:rPr>
+          <w:i/>
+        </w:rPr>
+        <w:t>proteins very different?</w:t>
+      </w:r>
+    </w:p>
+    <w:p>
+      <w:pPr>
+        <w:spacing w:after="0" w:line="240" w:lineRule="auto"/>
+      </w:pPr>
+    </w:p>
+    <w:p>
+      <w:pPr>
+        <w:spacing w:after="0" w:line="240" w:lineRule="auto"/>
+        <w:jc w:val="center"/>
+      </w:pPr>
+      <w:r>
+        <w:rPr>
+          <w:noProof/>
+          <w:lang w:val="nb-NO" w:eastAsia="nb-NO"/>
+        </w:rPr>
+        <w:drawing>
+          <wp:inline distT="0" distB="0" distL="0" distR="0">
+            <wp:extent cx="4502150" cy="1159207"/>
+            <wp:effectExtent l="0" t="19050" r="69850" b="59993"/>
+            <wp:docPr id="50" name="Picture 50" descr="\\eir.uib.no\Home2\mva037\tutorials\1- identification\14- Identification Results\illustrations\PI 2.png"/>
+            <wp:cNvGraphicFramePr>
+              <a:graphicFrameLocks xmlns:a="http://schemas.openxmlformats.org/drawingml/2006/main" noChangeAspect="1"/>
+            </wp:cNvGraphicFramePr>
+            <a:graphic xmlns:a="http://schemas.openxmlformats.org/drawingml/2006/main">
+              <a:graphicData uri="http://schemas.openxmlformats.org/drawingml/2006/picture">
+                <pic:pic xmlns:pic="http://schemas.openxmlformats.org/drawingml/2006/picture">
+                  <pic:nvPicPr>
+                    <pic:cNvPr id="0" name="Picture 25" descr="\\eir.uib.no\Home2\mva037\tutorials\1- identification\14- Identification Results\illustrations\PI 2.png"/>
+                    <pic:cNvPicPr>
+                      <a:picLocks noChangeAspect="1" noChangeArrowheads="1"/>
+                    </pic:cNvPicPr>
+                  </pic:nvPicPr>
+                  <pic:blipFill>
+                    <a:blip r:embed="rId34" cstate="print">
+                      <a:extLst>
+                        <a:ext uri="{28A0092B-C50C-407E-A947-70E740481C1C}">
+                          <a14:useLocalDpi xmlns="" xmlns:wpc="http://schemas.microsoft.com/office/word/2010/wordprocessingCanvas" xmlns:mc="http://schemas.openxmlformats.org/markup-compatibility/2006" xmlns:o="urn:schemas-microsoft-com:office:office" xmlns:v="urn:schemas-microsoft-com:vml" xmlns:wp14="http://schemas.microsoft.com/office/word/2010/wordprocessingDrawing" xmlns:w10="urn:schemas-microsoft-com:office:word" xmlns:w="http://schemas.openxmlformats.org/wordprocessingml/2006/main" xmlns:w14="http://schemas.microsoft.com/office/word/2010/wordml" xmlns:wpg="http://schemas.microsoft.com/office/word/2010/wordprocessingGroup" xmlns:wpi="http://schemas.microsoft.com/office/word/2010/wordprocessingInk" xmlns:wps="http://schemas.microsoft.com/office/word/2010/wordprocessingShape" xmlns:a14="http://schemas.microsoft.com/office/drawing/2010/main" val="0"/>
+                        </a:ext>
+                      </a:extLst>
+                    </a:blip>
+                    <a:srcRect/>
+                    <a:stretch>
+                      <a:fillRect/>
+                    </a:stretch>
+                  </pic:blipFill>
+                  <pic:spPr bwMode="auto">
+                    <a:xfrm>
+                      <a:off x="0" y="0"/>
+                      <a:ext cx="4502150" cy="1159207"/>
                     </a:xfrm>
                     <a:prstGeom prst="rect">
                       <a:avLst/>
@@ -9265,54 +9721,8 @@
     </w:p>
     <w:p>
       <w:pPr>
-        <w:jc w:val="both"/>
-        <w:rPr>
-          <w:lang w:val="en-GB"/>
-        </w:rPr>
-      </w:pPr>
-      <w:r>
-        <w:rPr>
-          <w:i/>
-          <w:lang w:val="en-GB"/>
-        </w:rPr>
-        <w:t xml:space="preserve">How many peptides would you require to </w:t>
-      </w:r>
-      <w:r>
-        <w:rPr>
-          <w:i/>
-          <w:lang w:val="en-GB"/>
-        </w:rPr>
-        <w:t>trust</w:t>
-      </w:r>
-      <w:r>
-        <w:rPr>
-          <w:i/>
-          <w:lang w:val="en-GB"/>
-        </w:rPr>
-        <w:t xml:space="preserve"> </w:t>
-      </w:r>
-      <w:proofErr w:type="gramStart"/>
-      <w:r>
-        <w:rPr>
-          <w:i/>
-          <w:lang w:val="en-GB"/>
-        </w:rPr>
-        <w:t>a protein</w:t>
-      </w:r>
-      <w:proofErr w:type="gramEnd"/>
-      <w:r>
-        <w:rPr>
-          <w:i/>
-          <w:lang w:val="en-GB"/>
-        </w:rPr>
-        <w:t xml:space="preserve"> identification?</w:t>
-      </w:r>
-      <w:r>
-        <w:rPr>
-          <w:lang w:val="en-GB"/>
-        </w:rPr>
-        <w:t xml:space="preserve"> </w:t>
-      </w:r>
+        <w:spacing w:after="0" w:line="240" w:lineRule="auto"/>
+      </w:pPr>
     </w:p>
     <w:p>
       <w:pPr>
@@ -9330,279 +9740,24 @@
           <w:color w:val="0000FF"/>
           <w:lang w:val="en-GB"/>
         </w:rPr>
-        <w:t>Generally in proteomics, in order to avoid so-called one hit wonders, one requires two different peptides per protein. This is illustrated by the fact that our estimated number of validated false protein identification matches is solely found in the one peptide category. More details on the false and true positives will be given in the “Peptide and Protein Validation” chapter.</w:t>
-      </w:r>
-    </w:p>
-    <w:p>
-      <w:pPr>
-        <w:ind w:left="567"/>
-        <w:jc w:val="both"/>
+        <w:t xml:space="preserve">From the description, one can expect these proteins to be very similar, hence </w:t>
+      </w:r>
+      <w:r>
         <w:rPr>
           <w:i/>
           <w:color w:val="0000FF"/>
           <w:lang w:val="en-GB"/>
         </w:rPr>
-      </w:pPr>
-      <w:r>
-        <w:rPr>
-          <w:i/>
-          <w:color w:val="0000FF"/>
-          <w:lang w:val="en-GB"/>
-        </w:rPr>
-        <w:t>However, this does not imply that all single peptide hit proteins shall be discarded. They should be considered with care.</w:t>
-      </w:r>
-    </w:p>
-    <w:p>
-      <w:pPr>
-        <w:tabs>
-          <w:tab w:val="left" w:pos="7295"/>
-        </w:tabs>
-        <w:jc w:val="both"/>
-        <w:rPr>
-          <w:i/>
-          <w:lang w:val="en-GB"/>
-        </w:rPr>
-      </w:pPr>
+        <w:t xml:space="preserve">having high sequence similarity and being very difficult to distinguish by peptide centric mass spectrometry based proteomics. </w:t>
+      </w:r>
     </w:p>
     <w:p>
       <w:pPr>
         <w:spacing w:after="0" w:line="240" w:lineRule="auto"/>
-        <w:jc w:val="both"/>
-        <w:rPr>
-          <w:lang w:val="en-GB"/>
-        </w:rPr>
-      </w:pPr>
-    </w:p>
-    <w:p>
-      <w:pPr>
-        <w:spacing w:after="0" w:line="240" w:lineRule="auto"/>
-        <w:jc w:val="both"/>
-        <w:rPr>
-          <w:lang w:val="en-GB"/>
-        </w:rPr>
-      </w:pPr>
-    </w:p>
-    <w:p>
-      <w:pPr>
-        <w:spacing w:after="0" w:line="240" w:lineRule="auto"/>
-        <w:jc w:val="both"/>
-        <w:rPr>
-          <w:lang w:val="en-GB"/>
-        </w:rPr>
-      </w:pPr>
-      <w:r>
-        <w:rPr>
-          <w:lang w:val="en-GB"/>
-        </w:rPr>
-        <w:t xml:space="preserve">For the sake of brevity, we will not go through all quality control plots but feel free to explore them by </w:t>
-      </w:r>
-      <w:proofErr w:type="gramStart"/>
-      <w:r>
-        <w:rPr>
-          <w:lang w:val="en-GB"/>
-        </w:rPr>
-        <w:t>yourself</w:t>
-      </w:r>
-      <w:proofErr w:type="gramEnd"/>
-      <w:r>
-        <w:rPr>
-          <w:lang w:val="en-GB"/>
-        </w:rPr>
-        <w:t>. We welcome any question</w:t>
-      </w:r>
-      <w:r>
-        <w:rPr>
-          <w:lang w:val="en-GB"/>
-        </w:rPr>
-        <w:t>s</w:t>
-      </w:r>
-      <w:r>
-        <w:rPr>
-          <w:lang w:val="en-GB"/>
-        </w:rPr>
-        <w:t>/suggestion</w:t>
-      </w:r>
-      <w:r>
-        <w:rPr>
-          <w:lang w:val="en-GB"/>
-        </w:rPr>
-        <w:t>s</w:t>
-      </w:r>
-      <w:r>
-        <w:rPr>
-          <w:lang w:val="en-GB"/>
-        </w:rPr>
-        <w:t xml:space="preserve">!  </w:t>
-      </w:r>
-    </w:p>
-    <w:p>
-      <w:pPr>
-        <w:jc w:val="both"/>
-        <w:rPr>
-          <w:lang w:val="en-GB"/>
-        </w:rPr>
-      </w:pPr>
-      <w:r>
-        <w:rPr>
-          <w:lang w:val="en-GB"/>
-        </w:rPr>
-        <w:br w:type="page"/>
-      </w:r>
-    </w:p>
-    <w:p>
-      <w:pPr>
-        <w:pStyle w:val="Title"/>
-        <w:numPr>
-          <w:ilvl w:val="0"/>
-          <w:numId w:val="10"/>
-        </w:numPr>
-        <w:ind w:left="0" w:firstLine="0"/>
-        <w:rPr>
-          <w:lang w:val="en-GB"/>
-        </w:rPr>
-      </w:pPr>
-      <w:r>
-        <w:rPr>
-          <w:lang w:val="en-GB"/>
-        </w:rPr>
-        <w:lastRenderedPageBreak/>
-        <w:t>Protein I</w:t>
-      </w:r>
-      <w:r>
-        <w:rPr>
-          <w:lang w:val="en-GB"/>
-        </w:rPr>
-        <w:t>nference</w:t>
-      </w:r>
-    </w:p>
-    <w:p>
-      <w:pPr>
-        <w:jc w:val="both"/>
-      </w:pPr>
-      <w:r>
-        <w:t>When building proteins from peptides</w:t>
-      </w:r>
-      <w:r>
-        <w:t>,</w:t>
-      </w:r>
-      <w:r>
-        <w:t xml:space="preserve"> it</w:t>
-      </w:r>
-      <w:r>
-        <w:t xml:space="preserve"> can be</w:t>
-      </w:r>
-      <w:r>
-        <w:t xml:space="preserve"> impossible to decide between two proteins that share the same peptide(s). This issue is known as the protein inference problem</w:t>
-      </w:r>
-      <w:r>
-        <w:t>.</w:t>
-      </w:r>
-      <w:hyperlink w:anchor="_ENREF_6" w:tooltip="Nesvizhskii, 2005 #3" w:history="1">
-        <w:r>
-          <w:fldChar w:fldCharType="begin"/>
-        </w:r>
-        <w:r>
-          <w:instrText xml:space="preserve"> ADDIN EN.CITE &lt;EndNote&gt;&lt;Cite&gt;&lt;Author&gt;Nesvizhskii&lt;/Author&gt;&lt;Year&gt;2005&lt;/Year&gt;&lt;RecNum&gt;3&lt;/RecNum&gt;&lt;DisplayText&gt;&lt;style face="superscript"&gt;6&lt;/style&gt;&lt;/DisplayText&gt;&lt;record&gt;&lt;rec-number&gt;3&lt;/rec-number&gt;&lt;foreign-keys&gt;&lt;key app="EN" db-id="sexxdt0zj29tdleaertp5we3atxa92z9waxz"&gt;3&lt;/key&gt;&lt;/foreign-keys&gt;&lt;ref-type name="Journal Article"&gt;17&lt;/ref-type&gt;&lt;contributors&gt;&lt;authors&gt;&lt;author&gt;Nesvizhskii, A. I.&lt;/author&gt;&lt;author&gt;Aebersold, R.&lt;/author&gt;&lt;/authors&gt;&lt;/contributors&gt;&lt;auth-address&gt;Institute for Systems Biology, Seattle, Washington 98103, USA. nesvi@systemsbiology.org&lt;/auth-address&gt;&lt;titles&gt;&lt;title&gt;Interpretation of shotgun proteomic data: the protein inference problem&lt;/title&gt;&lt;secondary-title&gt;Mol Cell Proteomics&lt;/secondary-title&gt;&lt;/titles&gt;&lt;periodical&gt;&lt;full-title&gt;Mol Cell Proteomics&lt;/full-title&gt;&lt;/periodical&gt;&lt;pages&gt;1419-40&lt;/pages&gt;&lt;volume&gt;4&lt;/volume&gt;&lt;number&gt;10&lt;/number&gt;&lt;edition&gt;2005/07/13&lt;/edition&gt;&lt;keywords&gt;&lt;keyword&gt;Amino Acid Sequence&lt;/keyword&gt;&lt;keyword&gt;Computational Biology&lt;/keyword&gt;&lt;keyword&gt;Databases, Protein&lt;/keyword&gt;&lt;keyword&gt;Mass Spectrometry&lt;/keyword&gt;&lt;keyword&gt;Molecular Sequence Data&lt;/keyword&gt;&lt;keyword&gt;Peptides/analysis/chemistry&lt;/keyword&gt;&lt;keyword&gt;Proteins/*analysis/chemistry&lt;/keyword&gt;&lt;keyword&gt;Proteomics/*methods/standards&lt;/keyword&gt;&lt;keyword&gt;Sequence Analysis, Protein&lt;/keyword&gt;&lt;/keywords&gt;&lt;dates&gt;&lt;year&gt;2005&lt;/year&gt;&lt;pub-dates&gt;&lt;date&gt;Oct&lt;/date&gt;&lt;/pub-dates&gt;&lt;/dates&gt;&lt;isbn&gt;1535-9476 (Print)&amp;#xD;1535-9476 (Linking)&lt;/isbn&gt;&lt;accession-num&gt;16009968&lt;/accession-num&gt;&lt;urls&gt;&lt;related-urls&gt;&lt;url&gt;http://www.ncbi.nlm.nih.gov/pubmed/16009968&lt;/url&gt;&lt;/related-urls&gt;&lt;/urls&gt;&lt;electronic-resource-num&gt;R500012-MCP200 [pii]&amp;#xD;10.1074/mcp.R500012-MCP200&lt;/electronic-resource-num&gt;&lt;language&gt;eng&lt;/language&gt;&lt;/record&gt;&lt;/Cite&gt;&lt;/EndNote&gt;</w:instrText>
-        </w:r>
-        <w:r>
-          <w:fldChar w:fldCharType="separate"/>
-        </w:r>
-        <w:r>
-          <w:rPr>
-            <w:noProof/>
-            <w:vertAlign w:val="superscript"/>
-          </w:rPr>
-          <w:t>6</w:t>
-        </w:r>
-        <w:r>
-          <w:fldChar w:fldCharType="end"/>
-        </w:r>
-      </w:hyperlink>
-      <w:r>
-        <w:t xml:space="preserve"> G</w:t>
-      </w:r>
-      <w:r>
-        <w:t>o back to</w:t>
-      </w:r>
-      <w:r>
-        <w:t xml:space="preserve"> the </w:t>
-      </w:r>
-      <w:r>
-        <w:t>‘</w:t>
-      </w:r>
-      <w:r>
-        <w:t>Overview</w:t>
-      </w:r>
-      <w:r>
-        <w:t>'</w:t>
-      </w:r>
-      <w:r>
-        <w:t xml:space="preserve"> tab</w:t>
-      </w:r>
-      <w:r>
-        <w:t xml:space="preserve"> and</w:t>
-      </w:r>
-      <w:r>
-        <w:t xml:space="preserve"> sort the proteins </w:t>
-      </w:r>
-      <w:r>
-        <w:t xml:space="preserve">by </w:t>
-      </w:r>
-      <w:r>
-        <w:t xml:space="preserve">the PI column by clicking the column header twice. PI stands for </w:t>
-      </w:r>
-      <w:r>
-        <w:rPr>
-          <w:color w:val="1F497D" w:themeColor="text2"/>
-        </w:rPr>
-        <w:t>Protein Inference</w:t>
-      </w:r>
-      <w:r>
-        <w:t xml:space="preserve">, and the proteins are now sorted </w:t>
-      </w:r>
-      <w:r>
-        <w:t xml:space="preserve">so </w:t>
-      </w:r>
-      <w:r>
-        <w:t xml:space="preserve">that the proteins with protein inference issues are at the top. </w:t>
-      </w:r>
-    </w:p>
-    <w:p>
-      <w:pPr>
-        <w:jc w:val="both"/>
-      </w:pPr>
-      <w:r>
-        <w:t xml:space="preserve">In </w:t>
-      </w:r>
-      <w:proofErr w:type="spellStart"/>
-      <w:r>
-        <w:rPr>
-          <w:color w:val="002060"/>
-        </w:rPr>
-        <w:t>PeptideShaker</w:t>
-      </w:r>
-      <w:proofErr w:type="spellEnd"/>
-      <w:r>
-        <w:t>, p</w:t>
-      </w:r>
-      <w:r>
-        <w:t xml:space="preserve">roteins are flagged using four colors: green, yellow, blue and red; as you see, here we do not have </w:t>
-      </w:r>
-      <w:r>
-        <w:t xml:space="preserve">an </w:t>
-      </w:r>
-      <w:r>
-        <w:t xml:space="preserve">example of </w:t>
-      </w:r>
-      <w:r>
-        <w:t xml:space="preserve">a </w:t>
-      </w:r>
-      <w:r>
-        <w:t xml:space="preserve">blue category protein. For the best overview, hide all </w:t>
-      </w:r>
-      <w:r>
-        <w:t>sections but the Protein table:</w:t>
-      </w:r>
+        <w:rPr>
+          <w:lang w:val="en-GB"/>
+        </w:rPr>
+      </w:pPr>
     </w:p>
     <w:p>
       <w:pPr>
@@ -9613,310 +9768,8 @@
           <w:noProof/>
           <w:lang w:val="nb-NO" w:eastAsia="nb-NO"/>
         </w:rPr>
-        <w:drawing>
-          <wp:inline distT="0" distB="0" distL="0" distR="0">
-            <wp:extent cx="5937250" cy="3162300"/>
-            <wp:effectExtent l="38100" t="38100" r="82550" b="76200"/>
-            <wp:docPr id="49" name="Picture 49" descr="\\eir.uib.no\Home2\mva037\tutorials\1- identification\14- Identification Results\illustrations\PI 1.png"/>
-            <wp:cNvGraphicFramePr>
-              <a:graphicFrameLocks xmlns:a="http://schemas.openxmlformats.org/drawingml/2006/main" noChangeAspect="1"/>
-            </wp:cNvGraphicFramePr>
-            <a:graphic xmlns:a="http://schemas.openxmlformats.org/drawingml/2006/main">
-              <a:graphicData uri="http://schemas.openxmlformats.org/drawingml/2006/picture">
-                <pic:pic xmlns:pic="http://schemas.openxmlformats.org/drawingml/2006/picture">
-                  <pic:nvPicPr>
-                    <pic:cNvPr id="0" name="Picture 24" descr="\\eir.uib.no\Home2\mva037\tutorials\1- identification\14- Identification Results\illustrations\PI 1.png"/>
-                    <pic:cNvPicPr>
-                      <a:picLocks noChangeAspect="1" noChangeArrowheads="1"/>
-                    </pic:cNvPicPr>
-                  </pic:nvPicPr>
-                  <pic:blipFill>
-                    <a:blip r:embed="rId34" cstate="print">
-                      <a:extLst>
-                        <a:ext uri="{28A0092B-C50C-407E-A947-70E740481C1C}">
-                          <a14:useLocalDpi xmlns:a14="http://schemas.microsoft.com/office/drawing/2010/main" val="0"/>
-                        </a:ext>
-                      </a:extLst>
-                    </a:blip>
-                    <a:srcRect/>
-                    <a:stretch>
-                      <a:fillRect/>
-                    </a:stretch>
-                  </pic:blipFill>
-                  <pic:spPr bwMode="auto">
-                    <a:xfrm>
-                      <a:off x="0" y="0"/>
-                      <a:ext cx="5937250" cy="3162300"/>
-                    </a:xfrm>
-                    <a:prstGeom prst="rect">
-                      <a:avLst/>
-                    </a:prstGeom>
-                    <a:noFill/>
-                    <a:ln>
-                      <a:noFill/>
-                    </a:ln>
-                    <a:effectLst>
-                      <a:outerShdw blurRad="50800" dist="38100" dir="2700000" algn="tl" rotWithShape="0">
-                        <a:prstClr val="black">
-                          <a:alpha val="40000"/>
-                        </a:prstClr>
-                      </a:outerShdw>
-                    </a:effectLst>
-                  </pic:spPr>
-                </pic:pic>
-              </a:graphicData>
-            </a:graphic>
-          </wp:inline>
-        </w:drawing>
-      </w:r>
-    </w:p>
-    <w:p>
-      <w:pPr>
-        <w:spacing w:after="0"/>
-        <w:jc w:val="both"/>
-      </w:pPr>
-    </w:p>
-    <w:p>
-      <w:pPr>
-        <w:spacing w:after="0" w:line="240" w:lineRule="auto"/>
-      </w:pPr>
-      <w:r>
-        <w:br w:type="page"/>
-      </w:r>
-    </w:p>
-    <w:p>
-      <w:pPr>
-        <w:spacing w:after="0"/>
-        <w:jc w:val="both"/>
-        <w:rPr>
-          <w:i/>
-        </w:rPr>
-      </w:pPr>
-      <w:r>
-        <w:lastRenderedPageBreak/>
-        <w:t xml:space="preserve">Click on the red box corresponding to protein accession number </w:t>
-      </w:r>
-      <w:r>
-        <w:rPr>
-          <w:color w:val="1F497D" w:themeColor="text2"/>
-        </w:rPr>
-        <w:t>P68104</w:t>
-      </w:r>
-      <w:r>
-        <w:t xml:space="preserve">, and a </w:t>
-      </w:r>
-      <w:r>
-        <w:rPr>
-          <w:color w:val="1F497D" w:themeColor="text2"/>
-        </w:rPr>
-        <w:t xml:space="preserve">Protein Inference Dialog </w:t>
-      </w:r>
-      <w:r>
-        <w:t>appears</w:t>
-      </w:r>
-      <w:r>
-        <w:t>,</w:t>
-      </w:r>
-      <w:r>
-        <w:t xml:space="preserve"> displaying two proteins. </w:t>
-      </w:r>
-      <w:proofErr w:type="spellStart"/>
-      <w:r>
-        <w:rPr>
-          <w:color w:val="002060"/>
-        </w:rPr>
-        <w:t>PeptideShaker</w:t>
-      </w:r>
-      <w:proofErr w:type="spellEnd"/>
-      <w:r>
-        <w:t xml:space="preserve"> </w:t>
-      </w:r>
-      <w:r>
-        <w:t xml:space="preserve">could not decide whether </w:t>
-      </w:r>
-      <w:r>
-        <w:rPr>
-          <w:color w:val="1F497D" w:themeColor="text2"/>
-        </w:rPr>
-        <w:t>P68104</w:t>
-      </w:r>
-      <w:r>
-        <w:rPr>
-          <w:color w:val="1F497D" w:themeColor="text2"/>
-        </w:rPr>
-        <w:t xml:space="preserve"> </w:t>
-      </w:r>
-      <w:r>
-        <w:t xml:space="preserve">or </w:t>
-      </w:r>
-      <w:r>
-        <w:rPr>
-          <w:color w:val="1F497D" w:themeColor="text2"/>
-        </w:rPr>
-        <w:t>Q5VTE0</w:t>
-      </w:r>
-      <w:r>
-        <w:rPr>
-          <w:color w:val="1F497D" w:themeColor="text2"/>
-        </w:rPr>
-        <w:t xml:space="preserve"> </w:t>
-      </w:r>
-      <w:r>
-        <w:t>was present in the sample as the identified peptide</w:t>
-      </w:r>
-      <w:r>
-        <w:t>s</w:t>
-      </w:r>
-      <w:r>
-        <w:t xml:space="preserve"> </w:t>
-      </w:r>
-      <w:r>
-        <w:t>are</w:t>
-      </w:r>
-      <w:r>
-        <w:t xml:space="preserve"> </w:t>
-      </w:r>
-      <w:r>
-        <w:t xml:space="preserve">all </w:t>
-      </w:r>
-      <w:r>
-        <w:t xml:space="preserve">shared by the two proteins. </w:t>
-      </w:r>
-      <w:r>
-        <w:rPr>
-          <w:i/>
-        </w:rPr>
-        <w:t xml:space="preserve">According to the description, are these </w:t>
-      </w:r>
-      <w:r>
-        <w:rPr>
-          <w:i/>
-        </w:rPr>
-        <w:t xml:space="preserve">two </w:t>
-      </w:r>
-      <w:r>
-        <w:rPr>
-          <w:i/>
-        </w:rPr>
-        <w:t>proteins very different?</w:t>
-      </w:r>
-    </w:p>
-    <w:p>
-      <w:pPr>
-        <w:spacing w:after="0" w:line="240" w:lineRule="auto"/>
-      </w:pPr>
-    </w:p>
-    <w:p>
-      <w:pPr>
-        <w:spacing w:after="0" w:line="240" w:lineRule="auto"/>
-        <w:jc w:val="center"/>
-      </w:pPr>
-      <w:r>
-        <w:rPr>
-          <w:noProof/>
-          <w:lang w:val="nb-NO" w:eastAsia="nb-NO"/>
-        </w:rPr>
-        <w:drawing>
-          <wp:inline distT="0" distB="0" distL="0" distR="0">
-            <wp:extent cx="4502150" cy="1159207"/>
-            <wp:effectExtent l="0" t="0" r="0" b="0"/>
-            <wp:docPr id="50" name="Picture 50" descr="\\eir.uib.no\Home2\mva037\tutorials\1- identification\14- Identification Results\illustrations\PI 2.png"/>
-            <wp:cNvGraphicFramePr>
-              <a:graphicFrameLocks xmlns:a="http://schemas.openxmlformats.org/drawingml/2006/main" noChangeAspect="1"/>
-            </wp:cNvGraphicFramePr>
-            <a:graphic xmlns:a="http://schemas.openxmlformats.org/drawingml/2006/main">
-              <a:graphicData uri="http://schemas.openxmlformats.org/drawingml/2006/picture">
-                <pic:pic xmlns:pic="http://schemas.openxmlformats.org/drawingml/2006/picture">
-                  <pic:nvPicPr>
-                    <pic:cNvPr id="0" name="Picture 25" descr="\\eir.uib.no\Home2\mva037\tutorials\1- identification\14- Identification Results\illustrations\PI 2.png"/>
-                    <pic:cNvPicPr>
-                      <a:picLocks noChangeAspect="1" noChangeArrowheads="1"/>
-                    </pic:cNvPicPr>
-                  </pic:nvPicPr>
-                  <pic:blipFill>
-                    <a:blip r:embed="rId35">
-                      <a:extLst>
-                        <a:ext uri="{28A0092B-C50C-407E-A947-70E740481C1C}">
-                          <a14:useLocalDpi xmlns:a14="http://schemas.microsoft.com/office/drawing/2010/main" val="0"/>
-                        </a:ext>
-                      </a:extLst>
-                    </a:blip>
-                    <a:srcRect/>
-                    <a:stretch>
-                      <a:fillRect/>
-                    </a:stretch>
-                  </pic:blipFill>
-                  <pic:spPr bwMode="auto">
-                    <a:xfrm>
-                      <a:off x="0" y="0"/>
-                      <a:ext cx="4502150" cy="1159207"/>
-                    </a:xfrm>
-                    <a:prstGeom prst="rect">
-                      <a:avLst/>
-                    </a:prstGeom>
-                    <a:noFill/>
-                    <a:ln>
-                      <a:noFill/>
-                    </a:ln>
-                  </pic:spPr>
-                </pic:pic>
-              </a:graphicData>
-            </a:graphic>
-          </wp:inline>
-        </w:drawing>
-      </w:r>
-    </w:p>
-    <w:p>
-      <w:pPr>
-        <w:spacing w:after="0" w:line="240" w:lineRule="auto"/>
-      </w:pPr>
-    </w:p>
-    <w:p>
-      <w:pPr>
-        <w:ind w:left="567"/>
-        <w:jc w:val="both"/>
-        <w:rPr>
-          <w:i/>
-          <w:color w:val="0000FF"/>
-          <w:lang w:val="en-GB"/>
-        </w:rPr>
-      </w:pPr>
-      <w:r>
-        <w:rPr>
-          <w:i/>
-          <w:color w:val="0000FF"/>
-          <w:lang w:val="en-GB"/>
-        </w:rPr>
-        <w:t xml:space="preserve">From the description, one can expect these proteins to be very similar, hence </w:t>
-      </w:r>
-      <w:r>
-        <w:rPr>
-          <w:i/>
-          <w:color w:val="0000FF"/>
-          <w:lang w:val="en-GB"/>
-        </w:rPr>
-        <w:t xml:space="preserve">having high sequence similarity and being very difficult to distinguish by peptide centric mass spectrometry based proteomics. </w:t>
-      </w:r>
-    </w:p>
-    <w:p>
-      <w:pPr>
-        <w:spacing w:after="0" w:line="240" w:lineRule="auto"/>
-        <w:rPr>
-          <w:lang w:val="en-GB"/>
-        </w:rPr>
-      </w:pPr>
-    </w:p>
-    <w:p>
-      <w:pPr>
-        <w:jc w:val="both"/>
-      </w:pPr>
-      <w:r>
-        <w:rPr>
-          <w:noProof/>
-          <w:lang w:val="nb-NO" w:eastAsia="nb-NO"/>
-        </w:rPr>
         <w:pict>
-          <v:shape id="_x0000_s1048" type="#_x0000_t202" style="position:absolute;left:0;text-align:left;margin-left:420.55pt;margin-top:5.5pt;width:128.75pt;height:140pt;z-index:251679744;mso-position-horizontal:right;mso-position-horizontal-relative:margin" fillcolor="#ffc">
+          <v:shape id="_x0000_s1048" type="#_x0000_t202" style="position:absolute;left:0;text-align:left;margin-left:598.05pt;margin-top:5.5pt;width:128.75pt;height:140pt;z-index:251679744;mso-position-horizontal:right;mso-position-horizontal-relative:margin" fillcolor="#ffc">
             <v:textbox>
               <w:txbxContent>
                 <w:p>
@@ -9933,18 +9786,8 @@
                       <w:sz w:val="20"/>
                       <w:szCs w:val="20"/>
                     </w:rPr>
-                    <w:t>Tip</w:t>
+                    <w:t>Tip:</w:t>
                   </w:r>
-                  <w:proofErr w:type="gramStart"/>
-                  <w:r>
-                    <w:rPr>
-                      <w:b/>
-                      <w:sz w:val="20"/>
-                      <w:szCs w:val="20"/>
-                    </w:rPr>
-                    <w:t>:</w:t>
-                  </w:r>
-                  <w:proofErr w:type="gramEnd"/>
                   <w:r>
                     <w:rPr>
                       <w:sz w:val="20"/>
@@ -9991,14 +9834,12 @@
       <w:r>
         <w:t xml:space="preserve"> Also, keen observers will have noticed that </w:t>
       </w:r>
-      <w:proofErr w:type="spellStart"/>
       <w:r>
         <w:rPr>
           <w:color w:val="002060"/>
         </w:rPr>
         <w:t>PeptideShaker</w:t>
       </w:r>
-      <w:proofErr w:type="spellEnd"/>
       <w:r>
         <w:t xml:space="preserve"> </w:t>
       </w:r>
@@ -10063,14 +9904,12 @@
       <w:r>
         <w:t xml:space="preserve">A or B, </w:t>
       </w:r>
-      <w:proofErr w:type="spellStart"/>
       <w:r>
         <w:rPr>
           <w:color w:val="002060"/>
         </w:rPr>
         <w:t>PeptideShaker</w:t>
       </w:r>
-      <w:proofErr w:type="spellEnd"/>
       <w:r>
         <w:t xml:space="preserve"> </w:t>
       </w:r>
@@ -10102,14 +9941,12 @@
                       <w:lang w:val="de-DE"/>
                     </w:rPr>
                   </w:pPr>
-                  <w:proofErr w:type="spellStart"/>
                   <w:r>
                     <w:rPr>
                       <w:lang w:val="de-DE"/>
                     </w:rPr>
                     <w:t>Confidence</w:t>
                   </w:r>
-                  <w:proofErr w:type="spellEnd"/>
                 </w:p>
               </w:txbxContent>
             </v:textbox>
@@ -10446,7 +10283,6 @@
                       <w:lang w:val="de-DE"/>
                     </w:rPr>
                   </w:pPr>
-                  <w:proofErr w:type="spellStart"/>
                   <w:r>
                     <w:rPr>
                       <w:color w:val="C00000"/>
@@ -10454,7 +10290,6 @@
                     </w:rPr>
                     <w:t>Threshold</w:t>
                   </w:r>
-                  <w:proofErr w:type="spellEnd"/>
                 </w:p>
               </w:txbxContent>
             </v:textbox>
@@ -10656,25 +10491,7 @@
           <w:color w:val="0000FF"/>
           <w:lang w:val="en-GB"/>
         </w:rPr>
-        <w:t xml:space="preserve">Case 3: </w:t>
-      </w:r>
-      <w:proofErr w:type="gramStart"/>
-      <w:r>
-        <w:rPr>
-          <w:i/>
-          <w:color w:val="0000FF"/>
-          <w:lang w:val="en-GB"/>
-        </w:rPr>
-        <w:t>A or</w:t>
-      </w:r>
-      <w:proofErr w:type="gramEnd"/>
-      <w:r>
-        <w:rPr>
-          <w:i/>
-          <w:color w:val="0000FF"/>
-          <w:lang w:val="en-GB"/>
-        </w:rPr>
-        <w:t xml:space="preserve"> B is identified, the group AB remains.</w:t>
+        <w:t>Case 3: A or B is identified, the group AB remains.</w:t>
       </w:r>
     </w:p>
     <w:p>
@@ -10719,14 +10536,12 @@
         <w:lastRenderedPageBreak/>
         <w:t xml:space="preserve">Often, the problem is a lot more complex and involves dozens of intricate peptide to protein mappings. </w:t>
       </w:r>
-      <w:proofErr w:type="spellStart"/>
       <w:r>
         <w:rPr>
           <w:color w:val="002060"/>
         </w:rPr>
         <w:t>PeptideShaker</w:t>
       </w:r>
-      <w:proofErr w:type="spellEnd"/>
       <w:r>
         <w:t xml:space="preserve"> </w:t>
       </w:r>
@@ -10756,14 +10571,12 @@
       <w:r>
         <w:t xml:space="preserve">of the same protein. Based on the protein descriptions, </w:t>
       </w:r>
-      <w:proofErr w:type="spellStart"/>
       <w:r>
         <w:rPr>
           <w:color w:val="002060"/>
         </w:rPr>
         <w:t>PeptideShaker</w:t>
       </w:r>
-      <w:proofErr w:type="spellEnd"/>
       <w:r>
         <w:t xml:space="preserve"> </w:t>
       </w:r>
@@ -10887,13 +10700,14 @@
       <w:pPr>
         <w:jc w:val="center"/>
       </w:pPr>
+      <w:commentRangeStart w:id="3"/>
       <w:r>
         <w:rPr>
           <w:noProof/>
           <w:lang w:val="nb-NO" w:eastAsia="nb-NO"/>
         </w:rPr>
         <w:drawing>
-          <wp:inline distT="0" distB="0" distL="0" distR="0" wp14:anchorId="179093EA" wp14:editId="20872D36">
+          <wp:inline distT="0" distB="0" distL="0" distR="0">
             <wp:extent cx="5934710" cy="2208530"/>
             <wp:effectExtent l="38100" t="38100" r="85090" b="77470"/>
             <wp:docPr id="8" name="Grafik 8" descr="C:\Users\vaudel\Documents\rendus\tutorials\tutorials protein identification\4 identification results\illustrations\ps 21.png"/>
@@ -10910,10 +10724,10 @@
                     </pic:cNvPicPr>
                   </pic:nvPicPr>
                   <pic:blipFill>
-                    <a:blip r:embed="rId36" cstate="print">
+                    <a:blip r:embed="rId35" cstate="print">
                       <a:extLst>
                         <a:ext uri="{28A0092B-C50C-407E-A947-70E740481C1C}">
-                          <a14:useLocalDpi xmlns:a14="http://schemas.microsoft.com/office/drawing/2010/main" val="0"/>
+                          <a14:useLocalDpi xmlns="" xmlns:wpc="http://schemas.microsoft.com/office/word/2010/wordprocessingCanvas" xmlns:mc="http://schemas.openxmlformats.org/markup-compatibility/2006" xmlns:o="urn:schemas-microsoft-com:office:office" xmlns:v="urn:schemas-microsoft-com:vml" xmlns:wp14="http://schemas.microsoft.com/office/word/2010/wordprocessingDrawing" xmlns:w10="urn:schemas-microsoft-com:office:word" xmlns:w="http://schemas.openxmlformats.org/wordprocessingml/2006/main" xmlns:w14="http://schemas.microsoft.com/office/word/2010/wordml" xmlns:wpg="http://schemas.microsoft.com/office/word/2010/wordprocessingGroup" xmlns:wpi="http://schemas.microsoft.com/office/word/2010/wordprocessingInk" xmlns:wps="http://schemas.microsoft.com/office/word/2010/wordprocessingShape" xmlns:a14="http://schemas.microsoft.com/office/drawing/2010/main" val="0"/>
                         </a:ext>
                       </a:extLst>
                     </a:blip>
@@ -10948,6 +10762,13 @@
           </wp:inline>
         </w:drawing>
       </w:r>
+      <w:commentRangeEnd w:id="3"/>
+      <w:r>
+        <w:rPr>
+          <w:rStyle w:val="CommentReference"/>
+        </w:rPr>
+        <w:commentReference w:id="3"/>
+      </w:r>
     </w:p>
     <w:p>
       <w:pPr>
@@ -10963,13 +10784,8 @@
         </w:rPr>
         <w:t xml:space="preserve">P68104 </w:t>
       </w:r>
-      <w:proofErr w:type="gramStart"/>
-      <w:r>
-        <w:t>or</w:t>
-      </w:r>
-      <w:proofErr w:type="gramEnd"/>
-      <w:r>
-        <w:t xml:space="preserve"> </w:t>
+      <w:r>
+        <w:t xml:space="preserve">or </w:t>
       </w:r>
       <w:r>
         <w:rPr>
@@ -11046,10 +10862,10 @@
                     </pic:cNvPicPr>
                   </pic:nvPicPr>
                   <pic:blipFill>
-                    <a:blip r:embed="rId37">
+                    <a:blip r:embed="rId36" cstate="print">
                       <a:extLst>
                         <a:ext uri="{28A0092B-C50C-407E-A947-70E740481C1C}">
-                          <a14:useLocalDpi xmlns:a14="http://schemas.microsoft.com/office/drawing/2010/main" val="0"/>
+                          <a14:useLocalDpi xmlns="" xmlns:wpc="http://schemas.microsoft.com/office/word/2010/wordprocessingCanvas" xmlns:mc="http://schemas.openxmlformats.org/markup-compatibility/2006" xmlns:o="urn:schemas-microsoft-com:office:office" xmlns:v="urn:schemas-microsoft-com:vml" xmlns:wp14="http://schemas.microsoft.com/office/word/2010/wordprocessingDrawing" xmlns:w10="urn:schemas-microsoft-com:office:word" xmlns:w="http://schemas.openxmlformats.org/wordprocessingml/2006/main" xmlns:w14="http://schemas.microsoft.com/office/word/2010/wordml" xmlns:wpg="http://schemas.microsoft.com/office/word/2010/wordprocessingGroup" xmlns:wpi="http://schemas.microsoft.com/office/word/2010/wordprocessingInk" xmlns:wps="http://schemas.microsoft.com/office/word/2010/wordprocessingShape" xmlns:a14="http://schemas.microsoft.com/office/drawing/2010/main" val="0"/>
                         </a:ext>
                       </a:extLst>
                     </a:blip>
@@ -11120,59 +10936,46 @@
         <w:t>P55786</w:t>
       </w:r>
       <w:r>
+        <w:t xml:space="preserve"> was chosen as main hit because of its evidence status. Here, </w:t>
+      </w:r>
+      <w:r>
+        <w:rPr>
+          <w:color w:val="002060"/>
+        </w:rPr>
+        <w:t>PeptideShaker</w:t>
+      </w:r>
+      <w:r>
         <w:t xml:space="preserve"> </w:t>
       </w:r>
       <w:r>
-        <w:t xml:space="preserve">was chosen as main hit because of its evidence status. Here, </w:t>
-      </w:r>
-      <w:proofErr w:type="spellStart"/>
+        <w:t>directly</w:t>
+      </w:r>
+      <w:r>
+        <w:t xml:space="preserve"> shows you that</w:t>
+      </w:r>
+      <w:r>
+        <w:t xml:space="preserve"> </w:t>
+      </w:r>
       <w:r>
         <w:rPr>
           <w:color w:val="002060"/>
         </w:rPr>
-        <w:t>PeptideShaker</w:t>
-      </w:r>
-      <w:proofErr w:type="spellEnd"/>
-      <w:r>
-        <w:t xml:space="preserve"> </w:t>
-      </w:r>
-      <w:proofErr w:type="spellStart"/>
-      <w:r>
-        <w:t>direcly</w:t>
-      </w:r>
-      <w:proofErr w:type="spellEnd"/>
-      <w:r>
-        <w:t xml:space="preserve"> shows you that</w:t>
-      </w:r>
-      <w:r>
-        <w:t xml:space="preserve"> </w:t>
+        <w:t>P55786</w:t>
+      </w:r>
+      <w:r>
+        <w:t xml:space="preserve"> was also identified by unique peptides but at a much moderate confidence (8.72%). </w:t>
+      </w:r>
+      <w:r>
+        <w:t xml:space="preserve">As a result, </w:t>
       </w:r>
       <w:r>
         <w:rPr>
           <w:color w:val="002060"/>
         </w:rPr>
-        <w:t>P55786</w:t>
-      </w:r>
-      <w:r>
-        <w:t xml:space="preserve"> </w:t>
-      </w:r>
-      <w:r>
-        <w:t xml:space="preserve">was also identified by unique peptides but at a much moderate confidence (8.72%). </w:t>
-      </w:r>
-      <w:r>
-        <w:t xml:space="preserve">As a result, </w:t>
-      </w:r>
-      <w:r>
-        <w:rPr>
-          <w:color w:val="002060"/>
-        </w:rPr>
         <w:t>A6NEC2</w:t>
       </w:r>
       <w:r>
-        <w:t xml:space="preserve"> </w:t>
-      </w:r>
-      <w:r>
-        <w:t>will appear twice in the protein table: once as a group (</w:t>
+        <w:t xml:space="preserve"> will appear twice in the protein table: once as a group (</w:t>
       </w:r>
       <w:r>
         <w:rPr>
@@ -11226,14 +11029,12 @@
         <w:lastRenderedPageBreak/>
         <w:t xml:space="preserve">In order to navigate these hits, we will use the Find feature of </w:t>
       </w:r>
-      <w:proofErr w:type="spellStart"/>
       <w:r>
         <w:rPr>
           <w:color w:val="002060"/>
         </w:rPr>
         <w:t>PeptideShaker</w:t>
       </w:r>
-      <w:proofErr w:type="spellEnd"/>
       <w:r>
         <w:t xml:space="preserve">: type </w:t>
       </w:r>
@@ -11244,10 +11045,7 @@
         <w:t>P55786</w:t>
       </w:r>
       <w:r>
-        <w:t>on the top</w:t>
-      </w:r>
-      <w:r>
-        <w:t xml:space="preserve"> right corner of the interface.</w:t>
+        <w:t>on the top right corner of the interface.</w:t>
       </w:r>
     </w:p>
     <w:p>
@@ -11260,7 +11058,7 @@
           <w:lang w:val="nb-NO" w:eastAsia="nb-NO"/>
         </w:rPr>
         <w:drawing>
-          <wp:inline distT="0" distB="0" distL="0" distR="0" wp14:anchorId="3FF7219C" wp14:editId="06D12A54">
+          <wp:inline distT="0" distB="0" distL="0" distR="0">
             <wp:extent cx="2997200" cy="228600"/>
             <wp:effectExtent l="38100" t="38100" r="31750" b="76200"/>
             <wp:docPr id="54" name="Picture 54" descr="\\eir.uib.no\Home2\mva037\tutorials\1- identification\14- Identification Results\illustrations\jump to.png"/>
@@ -11277,10 +11075,10 @@
                     </pic:cNvPicPr>
                   </pic:nvPicPr>
                   <pic:blipFill>
-                    <a:blip r:embed="rId38">
+                    <a:blip r:embed="rId37" cstate="print">
                       <a:extLst>
                         <a:ext uri="{28A0092B-C50C-407E-A947-70E740481C1C}">
-                          <a14:useLocalDpi xmlns:a14="http://schemas.microsoft.com/office/drawing/2010/main" val="0"/>
+                          <a14:useLocalDpi xmlns="" xmlns:wpc="http://schemas.microsoft.com/office/word/2010/wordprocessingCanvas" xmlns:mc="http://schemas.openxmlformats.org/markup-compatibility/2006" xmlns:o="urn:schemas-microsoft-com:office:office" xmlns:v="urn:schemas-microsoft-com:vml" xmlns:wp14="http://schemas.microsoft.com/office/word/2010/wordprocessingDrawing" xmlns:w10="urn:schemas-microsoft-com:office:word" xmlns:w="http://schemas.openxmlformats.org/wordprocessingml/2006/main" xmlns:w14="http://schemas.microsoft.com/office/word/2010/wordml" xmlns:wpg="http://schemas.microsoft.com/office/word/2010/wordprocessingGroup" xmlns:wpi="http://schemas.microsoft.com/office/word/2010/wordprocessingInk" xmlns:wps="http://schemas.microsoft.com/office/word/2010/wordprocessingShape" xmlns:a14="http://schemas.microsoft.com/office/drawing/2010/main" val="0"/>
                         </a:ext>
                       </a:extLst>
                     </a:blip>
@@ -11346,18 +11144,8 @@
                       <w:sz w:val="20"/>
                       <w:szCs w:val="20"/>
                     </w:rPr>
-                    <w:t>Tip</w:t>
+                    <w:t>Tip:</w:t>
                   </w:r>
-                  <w:proofErr w:type="gramStart"/>
-                  <w:r>
-                    <w:rPr>
-                      <w:b/>
-                      <w:sz w:val="20"/>
-                      <w:szCs w:val="20"/>
-                    </w:rPr>
-                    <w:t>:</w:t>
-                  </w:r>
-                  <w:proofErr w:type="gramEnd"/>
                   <w:r>
                     <w:rPr>
                       <w:sz w:val="20"/>
@@ -11623,10 +11411,10 @@
                     </pic:cNvPicPr>
                   </pic:nvPicPr>
                   <pic:blipFill>
-                    <a:blip r:embed="rId39">
+                    <a:blip r:embed="rId38" cstate="print">
                       <a:extLst>
                         <a:ext uri="{28A0092B-C50C-407E-A947-70E740481C1C}">
-                          <a14:useLocalDpi xmlns:a14="http://schemas.microsoft.com/office/drawing/2010/main" val="0"/>
+                          <a14:useLocalDpi xmlns="" xmlns:wpc="http://schemas.microsoft.com/office/word/2010/wordprocessingCanvas" xmlns:mc="http://schemas.openxmlformats.org/markup-compatibility/2006" xmlns:o="urn:schemas-microsoft-com:office:office" xmlns:v="urn:schemas-microsoft-com:vml" xmlns:wp14="http://schemas.microsoft.com/office/word/2010/wordprocessingDrawing" xmlns:w10="urn:schemas-microsoft-com:office:word" xmlns:w="http://schemas.openxmlformats.org/wordprocessingml/2006/main" xmlns:w14="http://schemas.microsoft.com/office/word/2010/wordml" xmlns:wpg="http://schemas.microsoft.com/office/word/2010/wordprocessingGroup" xmlns:wpi="http://schemas.microsoft.com/office/word/2010/wordprocessingInk" xmlns:wps="http://schemas.microsoft.com/office/word/2010/wordprocessingShape" xmlns:a14="http://schemas.microsoft.com/office/drawing/2010/main" val="0"/>
                         </a:ext>
                       </a:extLst>
                     </a:blip>
@@ -11863,8 +11651,8 @@
       <w:r>
         <w:br w:type="page"/>
       </w:r>
-      <w:bookmarkStart w:id="3" w:name="_GoBack"/>
-      <w:bookmarkEnd w:id="3"/>
+      <w:bookmarkStart w:id="4" w:name="_GoBack"/>
+      <w:bookmarkEnd w:id="4"/>
     </w:p>
     <w:p>
       <w:pPr>
@@ -11878,6 +11666,7 @@
         <w:rPr>
           <w:lang w:val="fr-FR"/>
         </w:rPr>
+        <w:lastRenderedPageBreak/>
         <w:t>References</w:t>
       </w:r>
       <w:proofErr w:type="spellEnd"/>
@@ -11918,7 +11707,7 @@
         </w:rPr>
         <w:fldChar w:fldCharType="separate"/>
       </w:r>
-      <w:bookmarkStart w:id="4" w:name="_ENREF_1"/>
+      <w:bookmarkStart w:id="5" w:name="_ENREF_1"/>
       <w:r>
         <w:rPr>
           <w:rFonts w:cs="Calibri"/>
@@ -11970,7 +11759,7 @@
         </w:rPr>
         <w:t>, 3537-3545 (2005).</w:t>
       </w:r>
-      <w:bookmarkEnd w:id="4"/>
+      <w:bookmarkEnd w:id="5"/>
     </w:p>
     <w:p>
       <w:pPr>
@@ -11982,7 +11771,7 @@
           <w:lang w:val="fr-FR"/>
         </w:rPr>
       </w:pPr>
-      <w:bookmarkStart w:id="5" w:name="_ENREF_2"/>
+      <w:bookmarkStart w:id="6" w:name="_ENREF_2"/>
       <w:r>
         <w:rPr>
           <w:rFonts w:cs="Calibri"/>
@@ -12034,7 +11823,7 @@
         </w:rPr>
         <w:t>, 700-707 (2010).</w:t>
       </w:r>
-      <w:bookmarkEnd w:id="5"/>
+      <w:bookmarkEnd w:id="6"/>
     </w:p>
     <w:p>
       <w:pPr>
@@ -12046,7 +11835,7 @@
           <w:lang w:val="fr-FR"/>
         </w:rPr>
       </w:pPr>
-      <w:bookmarkStart w:id="6" w:name="_ENREF_3"/>
+      <w:bookmarkStart w:id="7" w:name="_ENREF_3"/>
       <w:r>
         <w:rPr>
           <w:rFonts w:cs="Calibri"/>
@@ -12098,7 +11887,7 @@
         </w:rPr>
         <w:t>, 49-73 (1995).</w:t>
       </w:r>
-      <w:bookmarkEnd w:id="6"/>
+      <w:bookmarkEnd w:id="7"/>
     </w:p>
     <w:p>
       <w:pPr>
@@ -12110,7 +11899,7 @@
           <w:lang w:val="fr-FR"/>
         </w:rPr>
       </w:pPr>
-      <w:bookmarkStart w:id="7" w:name="_ENREF_4"/>
+      <w:bookmarkStart w:id="8" w:name="_ENREF_4"/>
       <w:r>
         <w:rPr>
           <w:rFonts w:cs="Calibri"/>
@@ -12162,7 +11951,7 @@
         </w:rPr>
         <w:t>, 5555-5561 (2011).</w:t>
       </w:r>
-      <w:bookmarkEnd w:id="7"/>
+      <w:bookmarkEnd w:id="8"/>
     </w:p>
     <w:p>
       <w:pPr>
@@ -12174,7 +11963,7 @@
           <w:lang w:val="fr-FR"/>
         </w:rPr>
       </w:pPr>
-      <w:bookmarkStart w:id="8" w:name="_ENREF_5"/>
+      <w:bookmarkStart w:id="9" w:name="_ENREF_5"/>
       <w:r>
         <w:rPr>
           <w:rFonts w:cs="Calibri"/>
@@ -12226,7 +12015,7 @@
         </w:rPr>
         <w:t>, 1036-1041 (2013).</w:t>
       </w:r>
-      <w:bookmarkEnd w:id="8"/>
+      <w:bookmarkEnd w:id="9"/>
     </w:p>
     <w:p>
       <w:pPr>
@@ -12238,7 +12027,7 @@
           <w:lang w:val="fr-FR"/>
         </w:rPr>
       </w:pPr>
-      <w:bookmarkStart w:id="9" w:name="_ENREF_6"/>
+      <w:bookmarkStart w:id="10" w:name="_ENREF_6"/>
       <w:r>
         <w:rPr>
           <w:rFonts w:cs="Calibri"/>
@@ -12290,7 +12079,7 @@
         </w:rPr>
         <w:t>, 1419-1440 (2005).</w:t>
       </w:r>
-      <w:bookmarkEnd w:id="9"/>
+      <w:bookmarkEnd w:id="10"/>
     </w:p>
     <w:p>
       <w:pPr>
@@ -12302,7 +12091,7 @@
           <w:lang w:val="fr-FR"/>
         </w:rPr>
       </w:pPr>
-      <w:bookmarkStart w:id="10" w:name="_ENREF_7"/>
+      <w:bookmarkStart w:id="11" w:name="_ENREF_7"/>
       <w:r>
         <w:rPr>
           <w:rFonts w:cs="Calibri"/>
@@ -12354,7 +12143,7 @@
         </w:rPr>
         <w:t>, bar009 (2011).</w:t>
       </w:r>
-      <w:bookmarkEnd w:id="10"/>
+      <w:bookmarkEnd w:id="11"/>
     </w:p>
     <w:p>
       <w:pPr>
@@ -12366,7 +12155,7 @@
           <w:lang w:val="fr-FR"/>
         </w:rPr>
       </w:pPr>
-      <w:bookmarkStart w:id="11" w:name="_ENREF_8"/>
+      <w:bookmarkStart w:id="12" w:name="_ENREF_8"/>
       <w:r>
         <w:rPr>
           <w:rFonts w:cs="Calibri"/>
@@ -12418,7 +12207,7 @@
         </w:rPr>
         <w:t>, 566-569 (2003).</w:t>
       </w:r>
-      <w:bookmarkEnd w:id="11"/>
+      <w:bookmarkEnd w:id="12"/>
     </w:p>
     <w:p>
       <w:pPr>
@@ -12430,7 +12219,7 @@
           <w:lang w:val="fr-FR"/>
         </w:rPr>
       </w:pPr>
-      <w:bookmarkStart w:id="12" w:name="_ENREF_9"/>
+      <w:bookmarkStart w:id="13" w:name="_ENREF_9"/>
       <w:r>
         <w:rPr>
           <w:rFonts w:cs="Calibri"/>
@@ -12482,7 +12271,7 @@
         </w:rPr>
         <w:t>, 555-566 (2012).</w:t>
       </w:r>
-      <w:bookmarkEnd w:id="12"/>
+      <w:bookmarkEnd w:id="13"/>
     </w:p>
     <w:p>
       <w:pPr>
@@ -12509,8 +12298,8 @@
       </w:r>
     </w:p>
     <w:sectPr>
-      <w:headerReference w:type="default" r:id="rId40"/>
-      <w:footerReference w:type="default" r:id="rId41"/>
+      <w:headerReference w:type="default" r:id="rId39"/>
+      <w:footerReference w:type="default" r:id="rId40"/>
       <w:pgSz w:w="12240" w:h="15840"/>
       <w:pgMar w:top="1440" w:right="1440" w:bottom="1440" w:left="1440" w:header="708" w:footer="708" w:gutter="0"/>
       <w:cols w:space="708"/>
@@ -12521,7 +12310,7 @@
 </file>
 
 <file path=word/comments.xml><?xml version="1.0" encoding="utf-8"?>
-<w:comments xmlns:wpc="http://schemas.microsoft.com/office/word/2010/wordprocessingCanvas" xmlns:mc="http://schemas.openxmlformats.org/markup-compatibility/2006" xmlns:o="urn:schemas-microsoft-com:office:office" xmlns:r="http://schemas.openxmlformats.org/officeDocument/2006/relationships" xmlns:m="http://schemas.openxmlformats.org/officeDocument/2006/math" xmlns:v="urn:schemas-microsoft-com:vml" xmlns:wp14="http://schemas.microsoft.com/office/word/2010/wordprocessingDrawing" xmlns:wp="http://schemas.openxmlformats.org/drawingml/2006/wordprocessingDrawing" xmlns:w10="urn:schemas-microsoft-com:office:word" xmlns:w="http://schemas.openxmlformats.org/wordprocessingml/2006/main" xmlns:w14="http://schemas.microsoft.com/office/word/2010/wordml" xmlns:wpg="http://schemas.microsoft.com/office/word/2010/wordprocessingGroup" xmlns:wpi="http://schemas.microsoft.com/office/word/2010/wordprocessingInk" xmlns:wne="http://schemas.microsoft.com/office/word/2006/wordml" xmlns:wps="http://schemas.microsoft.com/office/word/2010/wordprocessingShape" mc:Ignorable="w14 wp14">
+<w:comments xmlns:ve="http://schemas.openxmlformats.org/markup-compatibility/2006" xmlns:o="urn:schemas-microsoft-com:office:office" xmlns:r="http://schemas.openxmlformats.org/officeDocument/2006/relationships" xmlns:m="http://schemas.openxmlformats.org/officeDocument/2006/math" xmlns:v="urn:schemas-microsoft-com:vml" xmlns:wp="http://schemas.openxmlformats.org/drawingml/2006/wordprocessingDrawing" xmlns:w10="urn:schemas-microsoft-com:office:word" xmlns:w="http://schemas.openxmlformats.org/wordprocessingml/2006/main" xmlns:wne="http://schemas.microsoft.com/office/word/2006/wordml">
   <w:comment w:id="0" w:author="Marc Vaudel" w:date="2013-06-06T22:21:00Z" w:initials="Marc">
     <w:p>
       <w:pPr>
@@ -12575,6 +12364,22 @@
       </w:r>
       <w:r>
         <w:t>Shall the y scale not be set according to the red peaks?</w:t>
+      </w:r>
+    </w:p>
+  </w:comment>
+  <w:comment w:id="3" w:author="Harald Barsnes" w:date="2013-06-07T20:20:00Z" w:initials="HB">
+    <w:p>
+      <w:pPr>
+        <w:pStyle w:val="CommentText"/>
+      </w:pPr>
+      <w:r>
+        <w:rPr>
+          <w:rStyle w:val="CommentReference"/>
+        </w:rPr>
+        <w:annotationRef/>
+      </w:r>
+      <w:r>
+        <w:t>This is a very old version of this dialog!!!</w:t>
       </w:r>
     </w:p>
   </w:comment>
@@ -12582,7 +12387,7 @@
 </file>
 
 <file path=word/endnotes.xml><?xml version="1.0" encoding="utf-8"?>
-<w:endnotes xmlns:wpc="http://schemas.microsoft.com/office/word/2010/wordprocessingCanvas" xmlns:mc="http://schemas.openxmlformats.org/markup-compatibility/2006" xmlns:o="urn:schemas-microsoft-com:office:office" xmlns:r="http://schemas.openxmlformats.org/officeDocument/2006/relationships" xmlns:m="http://schemas.openxmlformats.org/officeDocument/2006/math" xmlns:v="urn:schemas-microsoft-com:vml" xmlns:wp14="http://schemas.microsoft.com/office/word/2010/wordprocessingDrawing" xmlns:wp="http://schemas.openxmlformats.org/drawingml/2006/wordprocessingDrawing" xmlns:w10="urn:schemas-microsoft-com:office:word" xmlns:w="http://schemas.openxmlformats.org/wordprocessingml/2006/main" xmlns:w14="http://schemas.microsoft.com/office/word/2010/wordml" xmlns:wpg="http://schemas.microsoft.com/office/word/2010/wordprocessingGroup" xmlns:wpi="http://schemas.microsoft.com/office/word/2010/wordprocessingInk" xmlns:wne="http://schemas.microsoft.com/office/word/2006/wordml" xmlns:wps="http://schemas.microsoft.com/office/word/2010/wordprocessingShape" mc:Ignorable="w14 wp14">
+<w:endnotes xmlns:ve="http://schemas.openxmlformats.org/markup-compatibility/2006" xmlns:o="urn:schemas-microsoft-com:office:office" xmlns:r="http://schemas.openxmlformats.org/officeDocument/2006/relationships" xmlns:m="http://schemas.openxmlformats.org/officeDocument/2006/math" xmlns:v="urn:schemas-microsoft-com:vml" xmlns:wp="http://schemas.openxmlformats.org/drawingml/2006/wordprocessingDrawing" xmlns:w10="urn:schemas-microsoft-com:office:word" xmlns:w="http://schemas.openxmlformats.org/wordprocessingml/2006/main" xmlns:wne="http://schemas.microsoft.com/office/word/2006/wordml">
   <w:endnote w:type="separator" w:id="-1">
     <w:p>
       <w:pPr>
@@ -12607,7 +12412,7 @@
 </file>
 
 <file path=word/footer1.xml><?xml version="1.0" encoding="utf-8"?>
-<w:ftr xmlns:wpc="http://schemas.microsoft.com/office/word/2010/wordprocessingCanvas" xmlns:mc="http://schemas.openxmlformats.org/markup-compatibility/2006" xmlns:o="urn:schemas-microsoft-com:office:office" xmlns:r="http://schemas.openxmlformats.org/officeDocument/2006/relationships" xmlns:m="http://schemas.openxmlformats.org/officeDocument/2006/math" xmlns:v="urn:schemas-microsoft-com:vml" xmlns:wp14="http://schemas.microsoft.com/office/word/2010/wordprocessingDrawing" xmlns:wp="http://schemas.openxmlformats.org/drawingml/2006/wordprocessingDrawing" xmlns:w10="urn:schemas-microsoft-com:office:word" xmlns:w="http://schemas.openxmlformats.org/wordprocessingml/2006/main" xmlns:w14="http://schemas.microsoft.com/office/word/2010/wordml" xmlns:wpg="http://schemas.microsoft.com/office/word/2010/wordprocessingGroup" xmlns:wpi="http://schemas.microsoft.com/office/word/2010/wordprocessingInk" xmlns:wne="http://schemas.microsoft.com/office/word/2006/wordml" xmlns:wps="http://schemas.microsoft.com/office/word/2010/wordprocessingShape" mc:Ignorable="w14 wp14">
+<w:ftr xmlns:ve="http://schemas.openxmlformats.org/markup-compatibility/2006" xmlns:o="urn:schemas-microsoft-com:office:office" xmlns:r="http://schemas.openxmlformats.org/officeDocument/2006/relationships" xmlns:m="http://schemas.openxmlformats.org/officeDocument/2006/math" xmlns:v="urn:schemas-microsoft-com:vml" xmlns:wp="http://schemas.openxmlformats.org/drawingml/2006/wordprocessingDrawing" xmlns:w10="urn:schemas-microsoft-com:office:word" xmlns:w="http://schemas.openxmlformats.org/wordprocessingml/2006/main" xmlns:wne="http://schemas.microsoft.com/office/word/2006/wordml">
   <w:p>
     <w:pPr>
       <w:pBdr>
@@ -12645,53 +12450,12 @@
         <w:lang w:eastAsia="de-DE"/>
       </w:rPr>
     </w:pPr>
-    <w:proofErr w:type="spellStart"/>
     <w:r>
       <w:rPr>
         <w:rFonts w:cs="Calibri"/>
         <w:lang w:eastAsia="de-DE"/>
       </w:rPr>
-      <w:t>Harald</w:t>
-    </w:r>
-    <w:proofErr w:type="spellEnd"/>
-    <w:r>
-      <w:rPr>
-        <w:rFonts w:cs="Calibri"/>
-        <w:lang w:eastAsia="de-DE"/>
-      </w:rPr>
-      <w:t xml:space="preserve"> </w:t>
-    </w:r>
-    <w:proofErr w:type="spellStart"/>
-    <w:r>
-      <w:rPr>
-        <w:rFonts w:cs="Calibri"/>
-        <w:lang w:eastAsia="de-DE"/>
-      </w:rPr>
-      <w:t>Barsnes</w:t>
-    </w:r>
-    <w:proofErr w:type="spellEnd"/>
-    <w:r>
-      <w:rPr>
-        <w:rFonts w:cs="Calibri"/>
-        <w:lang w:eastAsia="de-DE"/>
-      </w:rPr>
-      <w:t xml:space="preserve"> (harald.barsnes@biomed.uib.no) and Marc </w:t>
-    </w:r>
-    <w:proofErr w:type="spellStart"/>
-    <w:r>
-      <w:rPr>
-        <w:rFonts w:cs="Calibri"/>
-        <w:lang w:eastAsia="de-DE"/>
-      </w:rPr>
-      <w:t>Vaudel</w:t>
-    </w:r>
-    <w:proofErr w:type="spellEnd"/>
-    <w:r>
-      <w:rPr>
-        <w:rFonts w:cs="Calibri"/>
-        <w:lang w:eastAsia="de-DE"/>
-      </w:rPr>
-      <w:t xml:space="preserve"> (marc.vaudel@biomed.uib.no)</w:t>
+      <w:t>Harald Barsnes (harald.barsnes@biomed.uib.no) and Marc Vaudel (marc.vaudel@biomed.uib.no)</w:t>
     </w:r>
     <w:r>
       <w:rPr>
@@ -12746,7 +12510,7 @@
         <w:b/>
         <w:noProof/>
       </w:rPr>
-      <w:t>1</w:t>
+      <w:t>9</w:t>
     </w:r>
     <w:r>
       <w:rPr>
@@ -12793,7 +12557,7 @@
 </file>
 
 <file path=word/footnotes.xml><?xml version="1.0" encoding="utf-8"?>
-<w:footnotes xmlns:wpc="http://schemas.microsoft.com/office/word/2010/wordprocessingCanvas" xmlns:mc="http://schemas.openxmlformats.org/markup-compatibility/2006" xmlns:o="urn:schemas-microsoft-com:office:office" xmlns:r="http://schemas.openxmlformats.org/officeDocument/2006/relationships" xmlns:m="http://schemas.openxmlformats.org/officeDocument/2006/math" xmlns:v="urn:schemas-microsoft-com:vml" xmlns:wp14="http://schemas.microsoft.com/office/word/2010/wordprocessingDrawing" xmlns:wp="http://schemas.openxmlformats.org/drawingml/2006/wordprocessingDrawing" xmlns:w10="urn:schemas-microsoft-com:office:word" xmlns:w="http://schemas.openxmlformats.org/wordprocessingml/2006/main" xmlns:w14="http://schemas.microsoft.com/office/word/2010/wordml" xmlns:wpg="http://schemas.microsoft.com/office/word/2010/wordprocessingGroup" xmlns:wpi="http://schemas.microsoft.com/office/word/2010/wordprocessingInk" xmlns:wne="http://schemas.microsoft.com/office/word/2006/wordml" xmlns:wps="http://schemas.microsoft.com/office/word/2010/wordprocessingShape" mc:Ignorable="w14 wp14">
+<w:footnotes xmlns:ve="http://schemas.openxmlformats.org/markup-compatibility/2006" xmlns:o="urn:schemas-microsoft-com:office:office" xmlns:r="http://schemas.openxmlformats.org/officeDocument/2006/relationships" xmlns:m="http://schemas.openxmlformats.org/officeDocument/2006/math" xmlns:v="urn:schemas-microsoft-com:vml" xmlns:wp="http://schemas.openxmlformats.org/drawingml/2006/wordprocessingDrawing" xmlns:w10="urn:schemas-microsoft-com:office:word" xmlns:w="http://schemas.openxmlformats.org/wordprocessingml/2006/main" xmlns:wne="http://schemas.microsoft.com/office/word/2006/wordml">
   <w:footnote w:type="separator" w:id="-1">
     <w:p>
       <w:pPr>
@@ -12818,7 +12582,7 @@
 </file>
 
 <file path=word/header1.xml><?xml version="1.0" encoding="utf-8"?>
-<w:hdr xmlns:wpc="http://schemas.microsoft.com/office/word/2010/wordprocessingCanvas" xmlns:mc="http://schemas.openxmlformats.org/markup-compatibility/2006" xmlns:o="urn:schemas-microsoft-com:office:office" xmlns:r="http://schemas.openxmlformats.org/officeDocument/2006/relationships" xmlns:m="http://schemas.openxmlformats.org/officeDocument/2006/math" xmlns:v="urn:schemas-microsoft-com:vml" xmlns:wp14="http://schemas.microsoft.com/office/word/2010/wordprocessingDrawing" xmlns:wp="http://schemas.openxmlformats.org/drawingml/2006/wordprocessingDrawing" xmlns:w10="urn:schemas-microsoft-com:office:word" xmlns:w="http://schemas.openxmlformats.org/wordprocessingml/2006/main" xmlns:w14="http://schemas.microsoft.com/office/word/2010/wordml" xmlns:wpg="http://schemas.microsoft.com/office/word/2010/wordprocessingGroup" xmlns:wpi="http://schemas.microsoft.com/office/word/2010/wordprocessingInk" xmlns:wne="http://schemas.microsoft.com/office/word/2006/wordml" xmlns:wps="http://schemas.microsoft.com/office/word/2010/wordprocessingShape" mc:Ignorable="w14 wp14">
+<w:hdr xmlns:ve="http://schemas.openxmlformats.org/markup-compatibility/2006" xmlns:o="urn:schemas-microsoft-com:office:office" xmlns:r="http://schemas.openxmlformats.org/officeDocument/2006/relationships" xmlns:m="http://schemas.openxmlformats.org/officeDocument/2006/math" xmlns:v="urn:schemas-microsoft-com:vml" xmlns:wp="http://schemas.openxmlformats.org/drawingml/2006/wordprocessingDrawing" xmlns:w10="urn:schemas-microsoft-com:office:word" xmlns:w="http://schemas.openxmlformats.org/wordprocessingml/2006/main" xmlns:wne="http://schemas.microsoft.com/office/word/2006/wordml">
   <w:p>
     <w:pPr>
       <w:pStyle w:val="Header"/>
@@ -12861,7 +12625,7 @@
 </file>
 
 <file path=word/numbering.xml><?xml version="1.0" encoding="utf-8"?>
-<w:numbering xmlns:wpc="http://schemas.microsoft.com/office/word/2010/wordprocessingCanvas" xmlns:mc="http://schemas.openxmlformats.org/markup-compatibility/2006" xmlns:o="urn:schemas-microsoft-com:office:office" xmlns:r="http://schemas.openxmlformats.org/officeDocument/2006/relationships" xmlns:m="http://schemas.openxmlformats.org/officeDocument/2006/math" xmlns:v="urn:schemas-microsoft-com:vml" xmlns:wp14="http://schemas.microsoft.com/office/word/2010/wordprocessingDrawing" xmlns:wp="http://schemas.openxmlformats.org/drawingml/2006/wordprocessingDrawing" xmlns:w10="urn:schemas-microsoft-com:office:word" xmlns:w="http://schemas.openxmlformats.org/wordprocessingml/2006/main" xmlns:w14="http://schemas.microsoft.com/office/word/2010/wordml" xmlns:wpg="http://schemas.microsoft.com/office/word/2010/wordprocessingGroup" xmlns:wpi="http://schemas.microsoft.com/office/word/2010/wordprocessingInk" xmlns:wne="http://schemas.microsoft.com/office/word/2006/wordml" xmlns:wps="http://schemas.microsoft.com/office/word/2010/wordprocessingShape" mc:Ignorable="w14 wp14">
+<w:numbering xmlns:ve="http://schemas.openxmlformats.org/markup-compatibility/2006" xmlns:o="urn:schemas-microsoft-com:office:office" xmlns:r="http://schemas.openxmlformats.org/officeDocument/2006/relationships" xmlns:m="http://schemas.openxmlformats.org/officeDocument/2006/math" xmlns:v="urn:schemas-microsoft-com:vml" xmlns:wp="http://schemas.openxmlformats.org/drawingml/2006/wordprocessingDrawing" xmlns:w10="urn:schemas-microsoft-com:office:word" xmlns:w="http://schemas.openxmlformats.org/wordprocessingml/2006/main" xmlns:wne="http://schemas.microsoft.com/office/word/2006/wordml">
   <w:abstractNum w:abstractNumId="0">
     <w:nsid w:val="00000001"/>
     <w:multiLevelType w:val="multilevel"/>
@@ -14601,7 +14365,7 @@
 </file>
 
 <file path=word/styles.xml><?xml version="1.0" encoding="utf-8"?>
-<w:styles xmlns:mc="http://schemas.openxmlformats.org/markup-compatibility/2006" xmlns:r="http://schemas.openxmlformats.org/officeDocument/2006/relationships" xmlns:w="http://schemas.openxmlformats.org/wordprocessingml/2006/main" xmlns:w14="http://schemas.microsoft.com/office/word/2010/wordml" mc:Ignorable="w14">
+<w:styles xmlns:r="http://schemas.openxmlformats.org/officeDocument/2006/relationships" xmlns:w="http://schemas.openxmlformats.org/wordprocessingml/2006/main">
   <w:docDefaults>
     <w:rPrDefault>
       <w:rPr>
@@ -14790,6 +14554,7 @@
   <w:style w:type="character" w:default="1" w:styleId="DefaultParagraphFont">
     <w:name w:val="Default Paragraph Font"/>
     <w:uiPriority w:val="1"/>
+    <w:semiHidden/>
     <w:unhideWhenUsed/>
   </w:style>
   <w:style w:type="table" w:default="1" w:styleId="TableNormal">
@@ -14797,6 +14562,7 @@
     <w:uiPriority w:val="99"/>
     <w:semiHidden/>
     <w:unhideWhenUsed/>
+    <w:qFormat/>
     <w:tblPr>
       <w:tblInd w:w="0" w:type="dxa"/>
       <w:tblCellMar>
@@ -16295,7 +16061,7 @@
 </file>
 
 <file path=customXml/itemProps1.xml><?xml version="1.0" encoding="utf-8"?>
-<ds:datastoreItem xmlns:ds="http://schemas.openxmlformats.org/officeDocument/2006/customXml" ds:itemID="{0BFEF499-1EE9-4BF7-A897-A8BCFCF84C74}">
+<ds:datastoreItem xmlns:ds="http://schemas.openxmlformats.org/officeDocument/2006/customXml" ds:itemID="{F36F8EEA-0A5F-4921-A91E-6F5DF5872FD4}">
   <ds:schemaRefs>
     <ds:schemaRef ds:uri="http://schemas.openxmlformats.org/officeDocument/2006/bibliography"/>
   </ds:schemaRefs>

</xml_diff>

<commit_message>
Re-added a missing protein accession number in chapter 1.4.
</commit_message>
<xml_diff>
--- a/wiki/tutorial/1 - Identification/1.4 - Identification Results/1.4_identification_results.docx
+++ b/wiki/tutorial/1 - Identification/1.4 - Identification Results/1.4_identification_results.docx
@@ -3944,7 +3944,7 @@
                     <a:blip r:embed="rId21" cstate="print">
                       <a:extLst>
                         <a:ext uri="{28A0092B-C50C-407E-A947-70E740481C1C}">
-                          <a14:useLocalDpi xmlns:a14="http://schemas.microsoft.com/office/drawing/2010/main" xmlns:wps="http://schemas.microsoft.com/office/word/2010/wordprocessingShape" xmlns:wpi="http://schemas.microsoft.com/office/word/2010/wordprocessingInk" xmlns:wpg="http://schemas.microsoft.com/office/word/2010/wordprocessingGroup" xmlns:w14="http://schemas.microsoft.com/office/word/2010/wordml" xmlns:w="http://schemas.openxmlformats.org/wordprocessingml/2006/main" xmlns:w10="urn:schemas-microsoft-com:office:word" xmlns:wp14="http://schemas.microsoft.com/office/word/2010/wordprocessingDrawing" xmlns:v="urn:schemas-microsoft-com:vml" xmlns:o="urn:schemas-microsoft-com:office:office" xmlns:mc="http://schemas.openxmlformats.org/markup-compatibility/2006" xmlns:wpc="http://schemas.microsoft.com/office/word/2010/wordprocessingCanvas" xmlns="" val="0"/>
+                          <a14:useLocalDpi xmlns="" xmlns:wpc="http://schemas.microsoft.com/office/word/2010/wordprocessingCanvas" xmlns:mc="http://schemas.openxmlformats.org/markup-compatibility/2006" xmlns:o="urn:schemas-microsoft-com:office:office" xmlns:v="urn:schemas-microsoft-com:vml" xmlns:wp14="http://schemas.microsoft.com/office/word/2010/wordprocessingDrawing" xmlns:w10="urn:schemas-microsoft-com:office:word" xmlns:w="http://schemas.openxmlformats.org/wordprocessingml/2006/main" xmlns:w14="http://schemas.microsoft.com/office/word/2010/wordml" xmlns:wpg="http://schemas.microsoft.com/office/word/2010/wordprocessingGroup" xmlns:wpi="http://schemas.microsoft.com/office/word/2010/wordprocessingInk" xmlns:wps="http://schemas.microsoft.com/office/word/2010/wordprocessingShape" xmlns:a14="http://schemas.microsoft.com/office/drawing/2010/main" val="0"/>
                         </a:ext>
                       </a:extLst>
                     </a:blip>
@@ -4051,7 +4051,7 @@
                     <a:blip r:embed="rId22" cstate="print">
                       <a:extLst>
                         <a:ext uri="{28A0092B-C50C-407E-A947-70E740481C1C}">
-                          <a14:useLocalDpi xmlns:a14="http://schemas.microsoft.com/office/drawing/2010/main" xmlns:wps="http://schemas.microsoft.com/office/word/2010/wordprocessingShape" xmlns:wpi="http://schemas.microsoft.com/office/word/2010/wordprocessingInk" xmlns:wpg="http://schemas.microsoft.com/office/word/2010/wordprocessingGroup" xmlns:w14="http://schemas.microsoft.com/office/word/2010/wordml" xmlns:w="http://schemas.openxmlformats.org/wordprocessingml/2006/main" xmlns:w10="urn:schemas-microsoft-com:office:word" xmlns:wp14="http://schemas.microsoft.com/office/word/2010/wordprocessingDrawing" xmlns:v="urn:schemas-microsoft-com:vml" xmlns:o="urn:schemas-microsoft-com:office:office" xmlns:mc="http://schemas.openxmlformats.org/markup-compatibility/2006" xmlns:wpc="http://schemas.microsoft.com/office/word/2010/wordprocessingCanvas" xmlns="" val="0"/>
+                          <a14:useLocalDpi xmlns="" xmlns:wpc="http://schemas.microsoft.com/office/word/2010/wordprocessingCanvas" xmlns:mc="http://schemas.openxmlformats.org/markup-compatibility/2006" xmlns:o="urn:schemas-microsoft-com:office:office" xmlns:v="urn:schemas-microsoft-com:vml" xmlns:wp14="http://schemas.microsoft.com/office/word/2010/wordprocessingDrawing" xmlns:w10="urn:schemas-microsoft-com:office:word" xmlns:w="http://schemas.openxmlformats.org/wordprocessingml/2006/main" xmlns:w14="http://schemas.microsoft.com/office/word/2010/wordml" xmlns:wpg="http://schemas.microsoft.com/office/word/2010/wordprocessingGroup" xmlns:wpi="http://schemas.microsoft.com/office/word/2010/wordprocessingInk" xmlns:wps="http://schemas.microsoft.com/office/word/2010/wordprocessingShape" xmlns:a14="http://schemas.microsoft.com/office/drawing/2010/main" val="0"/>
                         </a:ext>
                       </a:extLst>
                     </a:blip>
@@ -4645,7 +4645,7 @@
                     <a:blip r:embed="rId25" cstate="print">
                       <a:extLst>
                         <a:ext uri="{28A0092B-C50C-407E-A947-70E740481C1C}">
-                          <a14:useLocalDpi xmlns:a14="http://schemas.microsoft.com/office/drawing/2010/main" xmlns:wps="http://schemas.microsoft.com/office/word/2010/wordprocessingShape" xmlns:wpi="http://schemas.microsoft.com/office/word/2010/wordprocessingInk" xmlns:wpg="http://schemas.microsoft.com/office/word/2010/wordprocessingGroup" xmlns:w14="http://schemas.microsoft.com/office/word/2010/wordml" xmlns:w="http://schemas.openxmlformats.org/wordprocessingml/2006/main" xmlns:w10="urn:schemas-microsoft-com:office:word" xmlns:wp14="http://schemas.microsoft.com/office/word/2010/wordprocessingDrawing" xmlns:v="urn:schemas-microsoft-com:vml" xmlns:o="urn:schemas-microsoft-com:office:office" xmlns:mc="http://schemas.openxmlformats.org/markup-compatibility/2006" xmlns:wpc="http://schemas.microsoft.com/office/word/2010/wordprocessingCanvas" xmlns="" val="0"/>
+                          <a14:useLocalDpi xmlns="" xmlns:wpc="http://schemas.microsoft.com/office/word/2010/wordprocessingCanvas" xmlns:mc="http://schemas.openxmlformats.org/markup-compatibility/2006" xmlns:o="urn:schemas-microsoft-com:office:office" xmlns:v="urn:schemas-microsoft-com:vml" xmlns:wp14="http://schemas.microsoft.com/office/word/2010/wordprocessingDrawing" xmlns:w10="urn:schemas-microsoft-com:office:word" xmlns:w="http://schemas.openxmlformats.org/wordprocessingml/2006/main" xmlns:w14="http://schemas.microsoft.com/office/word/2010/wordml" xmlns:wpg="http://schemas.microsoft.com/office/word/2010/wordprocessingGroup" xmlns:wpi="http://schemas.microsoft.com/office/word/2010/wordprocessingInk" xmlns:wps="http://schemas.microsoft.com/office/word/2010/wordprocessingShape" xmlns:a14="http://schemas.microsoft.com/office/drawing/2010/main" val="0"/>
                         </a:ext>
                       </a:extLst>
                     </a:blip>
@@ -4875,7 +4875,7 @@
                     <a:blip r:embed="rId26" cstate="print">
                       <a:extLst>
                         <a:ext uri="{28A0092B-C50C-407E-A947-70E740481C1C}">
-                          <a14:useLocalDpi xmlns:a14="http://schemas.microsoft.com/office/drawing/2010/main" xmlns:wps="http://schemas.microsoft.com/office/word/2010/wordprocessingShape" xmlns:wpi="http://schemas.microsoft.com/office/word/2010/wordprocessingInk" xmlns:wpg="http://schemas.microsoft.com/office/word/2010/wordprocessingGroup" xmlns:w14="http://schemas.microsoft.com/office/word/2010/wordml" xmlns:w="http://schemas.openxmlformats.org/wordprocessingml/2006/main" xmlns:w10="urn:schemas-microsoft-com:office:word" xmlns:wp14="http://schemas.microsoft.com/office/word/2010/wordprocessingDrawing" xmlns:v="urn:schemas-microsoft-com:vml" xmlns:o="urn:schemas-microsoft-com:office:office" xmlns:mc="http://schemas.openxmlformats.org/markup-compatibility/2006" xmlns:wpc="http://schemas.microsoft.com/office/word/2010/wordprocessingCanvas" xmlns="" val="0"/>
+                          <a14:useLocalDpi xmlns="" xmlns:wpc="http://schemas.microsoft.com/office/word/2010/wordprocessingCanvas" xmlns:mc="http://schemas.openxmlformats.org/markup-compatibility/2006" xmlns:o="urn:schemas-microsoft-com:office:office" xmlns:v="urn:schemas-microsoft-com:vml" xmlns:wp14="http://schemas.microsoft.com/office/word/2010/wordprocessingDrawing" xmlns:w10="urn:schemas-microsoft-com:office:word" xmlns:w="http://schemas.openxmlformats.org/wordprocessingml/2006/main" xmlns:w14="http://schemas.microsoft.com/office/word/2010/wordml" xmlns:wpg="http://schemas.microsoft.com/office/word/2010/wordprocessingGroup" xmlns:wpi="http://schemas.microsoft.com/office/word/2010/wordprocessingInk" xmlns:wps="http://schemas.microsoft.com/office/word/2010/wordprocessingShape" xmlns:a14="http://schemas.microsoft.com/office/drawing/2010/main" val="0"/>
                         </a:ext>
                       </a:extLst>
                     </a:blip>
@@ -5772,7 +5772,7 @@
                     <a:blip r:embed="rId30" cstate="print">
                       <a:extLst>
                         <a:ext uri="{28A0092B-C50C-407E-A947-70E740481C1C}">
-                          <a14:useLocalDpi xmlns:a14="http://schemas.microsoft.com/office/drawing/2010/main" xmlns:wps="http://schemas.microsoft.com/office/word/2010/wordprocessingShape" xmlns:wpi="http://schemas.microsoft.com/office/word/2010/wordprocessingInk" xmlns:wpg="http://schemas.microsoft.com/office/word/2010/wordprocessingGroup" xmlns:w14="http://schemas.microsoft.com/office/word/2010/wordml" xmlns:w="http://schemas.openxmlformats.org/wordprocessingml/2006/main" xmlns:w10="urn:schemas-microsoft-com:office:word" xmlns:wp14="http://schemas.microsoft.com/office/word/2010/wordprocessingDrawing" xmlns:v="urn:schemas-microsoft-com:vml" xmlns:o="urn:schemas-microsoft-com:office:office" xmlns:mc="http://schemas.openxmlformats.org/markup-compatibility/2006" xmlns:wpc="http://schemas.microsoft.com/office/word/2010/wordprocessingCanvas" xmlns="" val="0"/>
+                          <a14:useLocalDpi xmlns="" xmlns:wpc="http://schemas.microsoft.com/office/word/2010/wordprocessingCanvas" xmlns:mc="http://schemas.openxmlformats.org/markup-compatibility/2006" xmlns:o="urn:schemas-microsoft-com:office:office" xmlns:v="urn:schemas-microsoft-com:vml" xmlns:wp14="http://schemas.microsoft.com/office/word/2010/wordprocessingDrawing" xmlns:w10="urn:schemas-microsoft-com:office:word" xmlns:w="http://schemas.openxmlformats.org/wordprocessingml/2006/main" xmlns:w14="http://schemas.microsoft.com/office/word/2010/wordml" xmlns:wpg="http://schemas.microsoft.com/office/word/2010/wordprocessingGroup" xmlns:wpi="http://schemas.microsoft.com/office/word/2010/wordprocessingInk" xmlns:wps="http://schemas.microsoft.com/office/word/2010/wordprocessingShape" xmlns:a14="http://schemas.microsoft.com/office/drawing/2010/main" val="0"/>
                         </a:ext>
                       </a:extLst>
                     </a:blip>
@@ -6075,7 +6075,7 @@
                     <a:blip r:embed="rId31" cstate="print">
                       <a:extLst>
                         <a:ext uri="{28A0092B-C50C-407E-A947-70E740481C1C}">
-                          <a14:useLocalDpi xmlns:a14="http://schemas.microsoft.com/office/drawing/2010/main" xmlns:wps="http://schemas.microsoft.com/office/word/2010/wordprocessingShape" xmlns:wpi="http://schemas.microsoft.com/office/word/2010/wordprocessingInk" xmlns:wpg="http://schemas.microsoft.com/office/word/2010/wordprocessingGroup" xmlns:w14="http://schemas.microsoft.com/office/word/2010/wordml" xmlns:w="http://schemas.openxmlformats.org/wordprocessingml/2006/main" xmlns:w10="urn:schemas-microsoft-com:office:word" xmlns:wp14="http://schemas.microsoft.com/office/word/2010/wordprocessingDrawing" xmlns:v="urn:schemas-microsoft-com:vml" xmlns:o="urn:schemas-microsoft-com:office:office" xmlns:mc="http://schemas.openxmlformats.org/markup-compatibility/2006" xmlns:wpc="http://schemas.microsoft.com/office/word/2010/wordprocessingCanvas" xmlns="" val="0"/>
+                          <a14:useLocalDpi xmlns="" xmlns:wpc="http://schemas.microsoft.com/office/word/2010/wordprocessingCanvas" xmlns:mc="http://schemas.openxmlformats.org/markup-compatibility/2006" xmlns:o="urn:schemas-microsoft-com:office:office" xmlns:v="urn:schemas-microsoft-com:vml" xmlns:wp14="http://schemas.microsoft.com/office/word/2010/wordprocessingDrawing" xmlns:w10="urn:schemas-microsoft-com:office:word" xmlns:w="http://schemas.openxmlformats.org/wordprocessingml/2006/main" xmlns:w14="http://schemas.microsoft.com/office/word/2010/wordml" xmlns:wpg="http://schemas.microsoft.com/office/word/2010/wordprocessingGroup" xmlns:wpi="http://schemas.microsoft.com/office/word/2010/wordprocessingInk" xmlns:wps="http://schemas.microsoft.com/office/word/2010/wordprocessingShape" xmlns:a14="http://schemas.microsoft.com/office/drawing/2010/main" val="0"/>
                         </a:ext>
                       </a:extLst>
                     </a:blip>
@@ -7972,10 +7972,16 @@
         <w:rPr>
           <w:color w:val="002060"/>
         </w:rPr>
+        <w:t>P55786</w:t>
+      </w:r>
+      <w:r>
+        <w:rPr>
+          <w:color w:val="002060"/>
+        </w:rPr>
         <w:tab/>
       </w:r>
       <w:r>
-        <w:t xml:space="preserve"> or </w:t>
+        <w:t xml:space="preserve">or </w:t>
       </w:r>
       <w:r>
         <w:rPr>
@@ -8074,7 +8080,7 @@
                     <a:blip r:embed="rId36" cstate="print">
                       <a:extLst>
                         <a:ext uri="{28A0092B-C50C-407E-A947-70E740481C1C}">
-                          <a14:useLocalDpi xmlns:a14="http://schemas.microsoft.com/office/drawing/2010/main" xmlns:wps="http://schemas.microsoft.com/office/word/2010/wordprocessingShape" xmlns:wpi="http://schemas.microsoft.com/office/word/2010/wordprocessingInk" xmlns:wpg="http://schemas.microsoft.com/office/word/2010/wordprocessingGroup" xmlns:w14="http://schemas.microsoft.com/office/word/2010/wordml" xmlns:w="http://schemas.openxmlformats.org/wordprocessingml/2006/main" xmlns:w10="urn:schemas-microsoft-com:office:word" xmlns:wp14="http://schemas.microsoft.com/office/word/2010/wordprocessingDrawing" xmlns:v="urn:schemas-microsoft-com:vml" xmlns:o="urn:schemas-microsoft-com:office:office" xmlns:mc="http://schemas.openxmlformats.org/markup-compatibility/2006" xmlns:wpc="http://schemas.microsoft.com/office/word/2010/wordprocessingCanvas" xmlns="" val="0"/>
+                          <a14:useLocalDpi xmlns="" xmlns:wpc="http://schemas.microsoft.com/office/word/2010/wordprocessingCanvas" xmlns:mc="http://schemas.openxmlformats.org/markup-compatibility/2006" xmlns:o="urn:schemas-microsoft-com:office:office" xmlns:v="urn:schemas-microsoft-com:vml" xmlns:wp14="http://schemas.microsoft.com/office/word/2010/wordprocessingDrawing" xmlns:w10="urn:schemas-microsoft-com:office:word" xmlns:w="http://schemas.openxmlformats.org/wordprocessingml/2006/main" xmlns:w14="http://schemas.microsoft.com/office/word/2010/wordml" xmlns:wpg="http://schemas.microsoft.com/office/word/2010/wordprocessingGroup" xmlns:wpi="http://schemas.microsoft.com/office/word/2010/wordprocessingInk" xmlns:wps="http://schemas.microsoft.com/office/word/2010/wordprocessingShape" xmlns:a14="http://schemas.microsoft.com/office/drawing/2010/main" val="0"/>
                         </a:ext>
                       </a:extLst>
                     </a:blip>
@@ -8483,6 +8489,9 @@
     <w:p>
       <w:pPr>
         <w:jc w:val="both"/>
+        <w:rPr>
+          <w:lang w:val="nb-NO"/>
+        </w:rPr>
       </w:pPr>
       <w:r>
         <w:rPr>
@@ -8497,6 +8506,7 @@
         <w:rPr>
           <w:i/>
           <w:color w:val="9BBB59" w:themeColor="accent3"/>
+          <w:lang w:val="nb-NO"/>
         </w:rPr>
         <w:t>[</w:t>
       </w:r>
@@ -8505,6 +8515,7 @@
           <w:i/>
           <w:color w:val="9BBB59" w:themeColor="accent3"/>
           <w:sz w:val="20"/>
+          <w:lang w:val="nb-NO"/>
         </w:rPr>
         <w:t>1.4</w:t>
       </w:r>
@@ -8513,6 +8524,7 @@
           <w:i/>
           <w:color w:val="9BBB59" w:themeColor="accent3"/>
           <w:sz w:val="20"/>
+          <w:lang w:val="nb-NO"/>
         </w:rPr>
         <w:t>v</w:t>
       </w:r>
@@ -8521,6 +8533,7 @@
           <w:i/>
           <w:color w:val="9BBB59" w:themeColor="accent3"/>
           <w:sz w:val="20"/>
+          <w:lang w:val="nb-NO"/>
         </w:rPr>
         <w:t>]</w:t>
       </w:r>
@@ -8530,14 +8543,21 @@
         <w:jc w:val="both"/>
         <w:rPr>
           <w:i/>
+          <w:lang w:val="nb-NO"/>
         </w:rPr>
       </w:pPr>
     </w:p>
     <w:p>
       <w:pPr>
         <w:spacing w:after="0" w:line="240" w:lineRule="auto"/>
-      </w:pPr>
-      <w:r>
+        <w:rPr>
+          <w:lang w:val="nb-NO"/>
+        </w:rPr>
+      </w:pPr>
+      <w:r>
+        <w:rPr>
+          <w:lang w:val="nb-NO"/>
+        </w:rPr>
         <w:br w:type="page"/>
       </w:r>
       <w:bookmarkStart w:id="0" w:name="_GoBack"/>
@@ -8546,11 +8566,19 @@
     <w:p>
       <w:pPr>
         <w:pStyle w:val="Title"/>
-      </w:pPr>
-      <w:r>
+        <w:rPr>
+          <w:lang w:val="nb-NO"/>
+        </w:rPr>
+      </w:pPr>
+      <w:proofErr w:type="spellStart"/>
+      <w:r>
+        <w:rPr>
+          <w:lang w:val="nb-NO"/>
+        </w:rPr>
         <w:lastRenderedPageBreak/>
         <w:t>References</w:t>
       </w:r>
+      <w:proofErr w:type="spellEnd"/>
     </w:p>
     <w:p>
       <w:pPr>
@@ -8564,6 +8592,9 @@
         <w:fldChar w:fldCharType="begin"/>
       </w:r>
       <w:r>
+        <w:rPr>
+          <w:lang w:val="nb-NO"/>
+        </w:rPr>
         <w:instrText xml:space="preserve"> ADDIN EN.REFLIST </w:instrText>
       </w:r>
       <w:r>
@@ -8572,15 +8603,23 @@
       <w:r>
         <w:rPr>
           <w:noProof/>
+          <w:lang w:val="nb-NO"/>
         </w:rPr>
         <w:t>1.</w:t>
       </w:r>
       <w:r>
         <w:rPr>
           <w:noProof/>
+          <w:lang w:val="nb-NO"/>
         </w:rPr>
         <w:tab/>
-        <w:t xml:space="preserve">Martens, L. et al. PRIDE: the proteomics identifications database. </w:t>
+        <w:t xml:space="preserve">Martens, L. et al. </w:t>
+      </w:r>
+      <w:r>
+        <w:rPr>
+          <w:noProof/>
+        </w:rPr>
+        <w:t xml:space="preserve">PRIDE: the proteomics identifications database. </w:t>
       </w:r>
       <w:r>
         <w:rPr>
@@ -8858,7 +8897,7 @@
         <w:b/>
         <w:noProof/>
       </w:rPr>
-      <w:t>28</w:t>
+      <w:t>26</w:t>
     </w:r>
     <w:r>
       <w:rPr>
@@ -12409,7 +12448,7 @@
 </file>
 
 <file path=customXml/itemProps1.xml><?xml version="1.0" encoding="utf-8"?>
-<ds:datastoreItem xmlns:ds="http://schemas.openxmlformats.org/officeDocument/2006/customXml" ds:itemID="{169611F1-B6A5-492F-B0EA-2CA2BE9DD2C5}">
+<ds:datastoreItem xmlns:ds="http://schemas.openxmlformats.org/officeDocument/2006/customXml" ds:itemID="{91A2FD19-1C16-4589-B87D-B89D978DDD15}">
   <ds:schemaRefs>
     <ds:schemaRef ds:uri="http://schemas.openxmlformats.org/officeDocument/2006/bibliography"/>
   </ds:schemaRefs>

</xml_diff>

<commit_message>
Added questions about peptide fragmentation and immonium ions to chapter 1.4.
</commit_message>
<xml_diff>
--- a/wiki/tutorial/1 - Identification/1.4 - Identification Results/1.4_identification_results.docx
+++ b/wiki/tutorial/1 - Identification/1.4 - Identification Results/1.4_identification_results.docx
@@ -2641,6 +2641,9 @@
     <w:p>
       <w:pPr>
         <w:jc w:val="center"/>
+        <w:rPr>
+          <w:sz w:val="18"/>
+        </w:rPr>
       </w:pPr>
     </w:p>
     <w:p>
@@ -2704,6 +2707,36 @@
         <w:t>peptides?</w:t>
       </w:r>
       <w:r>
+        <w:rPr>
+          <w:i/>
+        </w:rPr>
+        <w:t xml:space="preserve"> W</w:t>
+      </w:r>
+      <w:r>
+        <w:rPr>
+          <w:i/>
+        </w:rPr>
+        <w:t>hat are the standard fragment</w:t>
+      </w:r>
+      <w:r>
+        <w:rPr>
+          <w:i/>
+        </w:rPr>
+        <w:t xml:space="preserve"> ion types and how </w:t>
+      </w:r>
+      <w:r>
+        <w:rPr>
+          <w:i/>
+        </w:rPr>
+        <w:t>do they relate</w:t>
+      </w:r>
+      <w:r>
+        <w:rPr>
+          <w:i/>
+        </w:rPr>
+        <w:t xml:space="preserve"> to the peptide sequence?</w:t>
+      </w:r>
+      <w:r>
         <w:t xml:space="preserve"> </w:t>
       </w:r>
       <w:r>
@@ -2736,7 +2769,7 @@
         <w:rPr>
           <w:i/>
           <w:color w:val="9BBB59" w:themeColor="accent3"/>
-          <w:sz w:val="20"/>
+          <w:sz w:val="12"/>
         </w:rPr>
       </w:pPr>
     </w:p>
@@ -3493,6 +3526,26 @@
         <w:t>Why do we not have complete coverage? And why is complete coverage in most cases not necessary? Where do the ambiguous residues come from? Can they impact the final result? What is the role of modifications in the ambiguity? Can you relate this to identification issues when many (variable) modifications need to be considered?</w:t>
       </w:r>
       <w:r>
+        <w:rPr>
+          <w:i/>
+        </w:rPr>
+        <w:t xml:space="preserve"> What is an </w:t>
+      </w:r>
+      <w:proofErr w:type="spellStart"/>
+      <w:r>
+        <w:rPr>
+          <w:i/>
+        </w:rPr>
+        <w:t>immonium</w:t>
+      </w:r>
+      <w:proofErr w:type="spellEnd"/>
+      <w:r>
+        <w:rPr>
+          <w:i/>
+        </w:rPr>
+        <w:t xml:space="preserve"> ion, and how can these be used in the de novo sequencing? </w:t>
+      </w:r>
+      <w:r>
         <w:t xml:space="preserve"> </w:t>
       </w:r>
       <w:r>
@@ -3944,7 +3997,7 @@
                     <a:blip r:embed="rId21" cstate="print">
                       <a:extLst>
                         <a:ext uri="{28A0092B-C50C-407E-A947-70E740481C1C}">
-                          <a14:useLocalDpi xmlns="" xmlns:wpc="http://schemas.microsoft.com/office/word/2010/wordprocessingCanvas" xmlns:mc="http://schemas.openxmlformats.org/markup-compatibility/2006" xmlns:o="urn:schemas-microsoft-com:office:office" xmlns:v="urn:schemas-microsoft-com:vml" xmlns:wp14="http://schemas.microsoft.com/office/word/2010/wordprocessingDrawing" xmlns:w10="urn:schemas-microsoft-com:office:word" xmlns:w="http://schemas.openxmlformats.org/wordprocessingml/2006/main" xmlns:w14="http://schemas.microsoft.com/office/word/2010/wordml" xmlns:wpg="http://schemas.microsoft.com/office/word/2010/wordprocessingGroup" xmlns:wpi="http://schemas.microsoft.com/office/word/2010/wordprocessingInk" xmlns:wps="http://schemas.microsoft.com/office/word/2010/wordprocessingShape" xmlns:a14="http://schemas.microsoft.com/office/drawing/2010/main" val="0"/>
+                          <a14:useLocalDpi xmlns:a14="http://schemas.microsoft.com/office/drawing/2010/main" xmlns:wps="http://schemas.microsoft.com/office/word/2010/wordprocessingShape" xmlns:wpi="http://schemas.microsoft.com/office/word/2010/wordprocessingInk" xmlns:wpg="http://schemas.microsoft.com/office/word/2010/wordprocessingGroup" xmlns:w14="http://schemas.microsoft.com/office/word/2010/wordml" xmlns:w="http://schemas.openxmlformats.org/wordprocessingml/2006/main" xmlns:w10="urn:schemas-microsoft-com:office:word" xmlns:wp14="http://schemas.microsoft.com/office/word/2010/wordprocessingDrawing" xmlns:v="urn:schemas-microsoft-com:vml" xmlns:o="urn:schemas-microsoft-com:office:office" xmlns:mc="http://schemas.openxmlformats.org/markup-compatibility/2006" xmlns:wpc="http://schemas.microsoft.com/office/word/2010/wordprocessingCanvas" xmlns="" val="0"/>
                         </a:ext>
                       </a:extLst>
                     </a:blip>
@@ -4051,7 +4104,7 @@
                     <a:blip r:embed="rId22" cstate="print">
                       <a:extLst>
                         <a:ext uri="{28A0092B-C50C-407E-A947-70E740481C1C}">
-                          <a14:useLocalDpi xmlns="" xmlns:wpc="http://schemas.microsoft.com/office/word/2010/wordprocessingCanvas" xmlns:mc="http://schemas.openxmlformats.org/markup-compatibility/2006" xmlns:o="urn:schemas-microsoft-com:office:office" xmlns:v="urn:schemas-microsoft-com:vml" xmlns:wp14="http://schemas.microsoft.com/office/word/2010/wordprocessingDrawing" xmlns:w10="urn:schemas-microsoft-com:office:word" xmlns:w="http://schemas.openxmlformats.org/wordprocessingml/2006/main" xmlns:w14="http://schemas.microsoft.com/office/word/2010/wordml" xmlns:wpg="http://schemas.microsoft.com/office/word/2010/wordprocessingGroup" xmlns:wpi="http://schemas.microsoft.com/office/word/2010/wordprocessingInk" xmlns:wps="http://schemas.microsoft.com/office/word/2010/wordprocessingShape" xmlns:a14="http://schemas.microsoft.com/office/drawing/2010/main" val="0"/>
+                          <a14:useLocalDpi xmlns:a14="http://schemas.microsoft.com/office/drawing/2010/main" xmlns:wps="http://schemas.microsoft.com/office/word/2010/wordprocessingShape" xmlns:wpi="http://schemas.microsoft.com/office/word/2010/wordprocessingInk" xmlns:wpg="http://schemas.microsoft.com/office/word/2010/wordprocessingGroup" xmlns:w14="http://schemas.microsoft.com/office/word/2010/wordml" xmlns:w="http://schemas.openxmlformats.org/wordprocessingml/2006/main" xmlns:w10="urn:schemas-microsoft-com:office:word" xmlns:wp14="http://schemas.microsoft.com/office/word/2010/wordprocessingDrawing" xmlns:v="urn:schemas-microsoft-com:vml" xmlns:o="urn:schemas-microsoft-com:office:office" xmlns:mc="http://schemas.openxmlformats.org/markup-compatibility/2006" xmlns:wpc="http://schemas.microsoft.com/office/word/2010/wordprocessingCanvas" xmlns="" val="0"/>
                         </a:ext>
                       </a:extLst>
                     </a:blip>
@@ -4645,7 +4698,7 @@
                     <a:blip r:embed="rId25" cstate="print">
                       <a:extLst>
                         <a:ext uri="{28A0092B-C50C-407E-A947-70E740481C1C}">
-                          <a14:useLocalDpi xmlns="" xmlns:wpc="http://schemas.microsoft.com/office/word/2010/wordprocessingCanvas" xmlns:mc="http://schemas.openxmlformats.org/markup-compatibility/2006" xmlns:o="urn:schemas-microsoft-com:office:office" xmlns:v="urn:schemas-microsoft-com:vml" xmlns:wp14="http://schemas.microsoft.com/office/word/2010/wordprocessingDrawing" xmlns:w10="urn:schemas-microsoft-com:office:word" xmlns:w="http://schemas.openxmlformats.org/wordprocessingml/2006/main" xmlns:w14="http://schemas.microsoft.com/office/word/2010/wordml" xmlns:wpg="http://schemas.microsoft.com/office/word/2010/wordprocessingGroup" xmlns:wpi="http://schemas.microsoft.com/office/word/2010/wordprocessingInk" xmlns:wps="http://schemas.microsoft.com/office/word/2010/wordprocessingShape" xmlns:a14="http://schemas.microsoft.com/office/drawing/2010/main" val="0"/>
+                          <a14:useLocalDpi xmlns:a14="http://schemas.microsoft.com/office/drawing/2010/main" xmlns:wps="http://schemas.microsoft.com/office/word/2010/wordprocessingShape" xmlns:wpi="http://schemas.microsoft.com/office/word/2010/wordprocessingInk" xmlns:wpg="http://schemas.microsoft.com/office/word/2010/wordprocessingGroup" xmlns:w14="http://schemas.microsoft.com/office/word/2010/wordml" xmlns:w="http://schemas.openxmlformats.org/wordprocessingml/2006/main" xmlns:w10="urn:schemas-microsoft-com:office:word" xmlns:wp14="http://schemas.microsoft.com/office/word/2010/wordprocessingDrawing" xmlns:v="urn:schemas-microsoft-com:vml" xmlns:o="urn:schemas-microsoft-com:office:office" xmlns:mc="http://schemas.openxmlformats.org/markup-compatibility/2006" xmlns:wpc="http://schemas.microsoft.com/office/word/2010/wordprocessingCanvas" xmlns="" val="0"/>
                         </a:ext>
                       </a:extLst>
                     </a:blip>
@@ -4875,7 +4928,7 @@
                     <a:blip r:embed="rId26" cstate="print">
                       <a:extLst>
                         <a:ext uri="{28A0092B-C50C-407E-A947-70E740481C1C}">
-                          <a14:useLocalDpi xmlns="" xmlns:wpc="http://schemas.microsoft.com/office/word/2010/wordprocessingCanvas" xmlns:mc="http://schemas.openxmlformats.org/markup-compatibility/2006" xmlns:o="urn:schemas-microsoft-com:office:office" xmlns:v="urn:schemas-microsoft-com:vml" xmlns:wp14="http://schemas.microsoft.com/office/word/2010/wordprocessingDrawing" xmlns:w10="urn:schemas-microsoft-com:office:word" xmlns:w="http://schemas.openxmlformats.org/wordprocessingml/2006/main" xmlns:w14="http://schemas.microsoft.com/office/word/2010/wordml" xmlns:wpg="http://schemas.microsoft.com/office/word/2010/wordprocessingGroup" xmlns:wpi="http://schemas.microsoft.com/office/word/2010/wordprocessingInk" xmlns:wps="http://schemas.microsoft.com/office/word/2010/wordprocessingShape" xmlns:a14="http://schemas.microsoft.com/office/drawing/2010/main" val="0"/>
+                          <a14:useLocalDpi xmlns:a14="http://schemas.microsoft.com/office/drawing/2010/main" xmlns:wps="http://schemas.microsoft.com/office/word/2010/wordprocessingShape" xmlns:wpi="http://schemas.microsoft.com/office/word/2010/wordprocessingInk" xmlns:wpg="http://schemas.microsoft.com/office/word/2010/wordprocessingGroup" xmlns:w14="http://schemas.microsoft.com/office/word/2010/wordml" xmlns:w="http://schemas.openxmlformats.org/wordprocessingml/2006/main" xmlns:w10="urn:schemas-microsoft-com:office:word" xmlns:wp14="http://schemas.microsoft.com/office/word/2010/wordprocessingDrawing" xmlns:v="urn:schemas-microsoft-com:vml" xmlns:o="urn:schemas-microsoft-com:office:office" xmlns:mc="http://schemas.openxmlformats.org/markup-compatibility/2006" xmlns:wpc="http://schemas.microsoft.com/office/word/2010/wordprocessingCanvas" xmlns="" val="0"/>
                         </a:ext>
                       </a:extLst>
                     </a:blip>
@@ -5772,7 +5825,7 @@
                     <a:blip r:embed="rId30" cstate="print">
                       <a:extLst>
                         <a:ext uri="{28A0092B-C50C-407E-A947-70E740481C1C}">
-                          <a14:useLocalDpi xmlns="" xmlns:wpc="http://schemas.microsoft.com/office/word/2010/wordprocessingCanvas" xmlns:mc="http://schemas.openxmlformats.org/markup-compatibility/2006" xmlns:o="urn:schemas-microsoft-com:office:office" xmlns:v="urn:schemas-microsoft-com:vml" xmlns:wp14="http://schemas.microsoft.com/office/word/2010/wordprocessingDrawing" xmlns:w10="urn:schemas-microsoft-com:office:word" xmlns:w="http://schemas.openxmlformats.org/wordprocessingml/2006/main" xmlns:w14="http://schemas.microsoft.com/office/word/2010/wordml" xmlns:wpg="http://schemas.microsoft.com/office/word/2010/wordprocessingGroup" xmlns:wpi="http://schemas.microsoft.com/office/word/2010/wordprocessingInk" xmlns:wps="http://schemas.microsoft.com/office/word/2010/wordprocessingShape" xmlns:a14="http://schemas.microsoft.com/office/drawing/2010/main" val="0"/>
+                          <a14:useLocalDpi xmlns:a14="http://schemas.microsoft.com/office/drawing/2010/main" xmlns:wps="http://schemas.microsoft.com/office/word/2010/wordprocessingShape" xmlns:wpi="http://schemas.microsoft.com/office/word/2010/wordprocessingInk" xmlns:wpg="http://schemas.microsoft.com/office/word/2010/wordprocessingGroup" xmlns:w14="http://schemas.microsoft.com/office/word/2010/wordml" xmlns:w="http://schemas.openxmlformats.org/wordprocessingml/2006/main" xmlns:w10="urn:schemas-microsoft-com:office:word" xmlns:wp14="http://schemas.microsoft.com/office/word/2010/wordprocessingDrawing" xmlns:v="urn:schemas-microsoft-com:vml" xmlns:o="urn:schemas-microsoft-com:office:office" xmlns:mc="http://schemas.openxmlformats.org/markup-compatibility/2006" xmlns:wpc="http://schemas.microsoft.com/office/word/2010/wordprocessingCanvas" xmlns="" val="0"/>
                         </a:ext>
                       </a:extLst>
                     </a:blip>
@@ -6075,7 +6128,7 @@
                     <a:blip r:embed="rId31" cstate="print">
                       <a:extLst>
                         <a:ext uri="{28A0092B-C50C-407E-A947-70E740481C1C}">
-                          <a14:useLocalDpi xmlns="" xmlns:wpc="http://schemas.microsoft.com/office/word/2010/wordprocessingCanvas" xmlns:mc="http://schemas.openxmlformats.org/markup-compatibility/2006" xmlns:o="urn:schemas-microsoft-com:office:office" xmlns:v="urn:schemas-microsoft-com:vml" xmlns:wp14="http://schemas.microsoft.com/office/word/2010/wordprocessingDrawing" xmlns:w10="urn:schemas-microsoft-com:office:word" xmlns:w="http://schemas.openxmlformats.org/wordprocessingml/2006/main" xmlns:w14="http://schemas.microsoft.com/office/word/2010/wordml" xmlns:wpg="http://schemas.microsoft.com/office/word/2010/wordprocessingGroup" xmlns:wpi="http://schemas.microsoft.com/office/word/2010/wordprocessingInk" xmlns:wps="http://schemas.microsoft.com/office/word/2010/wordprocessingShape" xmlns:a14="http://schemas.microsoft.com/office/drawing/2010/main" val="0"/>
+                          <a14:useLocalDpi xmlns:a14="http://schemas.microsoft.com/office/drawing/2010/main" xmlns:wps="http://schemas.microsoft.com/office/word/2010/wordprocessingShape" xmlns:wpi="http://schemas.microsoft.com/office/word/2010/wordprocessingInk" xmlns:wpg="http://schemas.microsoft.com/office/word/2010/wordprocessingGroup" xmlns:w14="http://schemas.microsoft.com/office/word/2010/wordml" xmlns:w="http://schemas.openxmlformats.org/wordprocessingml/2006/main" xmlns:w10="urn:schemas-microsoft-com:office:word" xmlns:wp14="http://schemas.microsoft.com/office/word/2010/wordprocessingDrawing" xmlns:v="urn:schemas-microsoft-com:vml" xmlns:o="urn:schemas-microsoft-com:office:office" xmlns:mc="http://schemas.openxmlformats.org/markup-compatibility/2006" xmlns:wpc="http://schemas.microsoft.com/office/word/2010/wordprocessingCanvas" xmlns="" val="0"/>
                         </a:ext>
                       </a:extLst>
                     </a:blip>
@@ -8080,7 +8133,7 @@
                     <a:blip r:embed="rId36" cstate="print">
                       <a:extLst>
                         <a:ext uri="{28A0092B-C50C-407E-A947-70E740481C1C}">
-                          <a14:useLocalDpi xmlns="" xmlns:wpc="http://schemas.microsoft.com/office/word/2010/wordprocessingCanvas" xmlns:mc="http://schemas.openxmlformats.org/markup-compatibility/2006" xmlns:o="urn:schemas-microsoft-com:office:office" xmlns:v="urn:schemas-microsoft-com:vml" xmlns:wp14="http://schemas.microsoft.com/office/word/2010/wordprocessingDrawing" xmlns:w10="urn:schemas-microsoft-com:office:word" xmlns:w="http://schemas.openxmlformats.org/wordprocessingml/2006/main" xmlns:w14="http://schemas.microsoft.com/office/word/2010/wordml" xmlns:wpg="http://schemas.microsoft.com/office/word/2010/wordprocessingGroup" xmlns:wpi="http://schemas.microsoft.com/office/word/2010/wordprocessingInk" xmlns:wps="http://schemas.microsoft.com/office/word/2010/wordprocessingShape" xmlns:a14="http://schemas.microsoft.com/office/drawing/2010/main" val="0"/>
+                          <a14:useLocalDpi xmlns:a14="http://schemas.microsoft.com/office/drawing/2010/main" xmlns:wps="http://schemas.microsoft.com/office/word/2010/wordprocessingShape" xmlns:wpi="http://schemas.microsoft.com/office/word/2010/wordprocessingInk" xmlns:wpg="http://schemas.microsoft.com/office/word/2010/wordprocessingGroup" xmlns:w14="http://schemas.microsoft.com/office/word/2010/wordml" xmlns:w="http://schemas.openxmlformats.org/wordprocessingml/2006/main" xmlns:w10="urn:schemas-microsoft-com:office:word" xmlns:wp14="http://schemas.microsoft.com/office/word/2010/wordprocessingDrawing" xmlns:v="urn:schemas-microsoft-com:vml" xmlns:o="urn:schemas-microsoft-com:office:office" xmlns:mc="http://schemas.openxmlformats.org/markup-compatibility/2006" xmlns:wpc="http://schemas.microsoft.com/office/word/2010/wordprocessingCanvas" xmlns="" val="0"/>
                         </a:ext>
                       </a:extLst>
                     </a:blip>
@@ -8897,7 +8950,7 @@
         <w:b/>
         <w:noProof/>
       </w:rPr>
-      <w:t>26</w:t>
+      <w:t>12</w:t>
     </w:r>
     <w:r>
       <w:rPr>
@@ -12448,7 +12501,7 @@
 </file>
 
 <file path=customXml/itemProps1.xml><?xml version="1.0" encoding="utf-8"?>
-<ds:datastoreItem xmlns:ds="http://schemas.openxmlformats.org/officeDocument/2006/customXml" ds:itemID="{91A2FD19-1C16-4589-B87D-B89D978DDD15}">
+<ds:datastoreItem xmlns:ds="http://schemas.openxmlformats.org/officeDocument/2006/customXml" ds:itemID="{8FE8D58F-E322-4488-97DA-1EE7DDA0ADB1}">
   <ds:schemaRefs>
     <ds:schemaRef ds:uri="http://schemas.openxmlformats.org/officeDocument/2006/bibliography"/>
   </ds:schemaRefs>

</xml_diff>

<commit_message>
Updated the tutorials to SearchGUI 1.14.0 and PeptideShaker 0.36.1. (file missed in original commit)
</commit_message>
<xml_diff>
--- a/wiki/tutorial/1 - Identification/1.4 - Identification Results/1.4_identification_results.docx
+++ b/wiki/tutorial/1 - Identification/1.4 - Identification Results/1.4_identification_results.docx
@@ -4397,7 +4397,7 @@
                     <a:blip r:embed="rId21" cstate="print">
                       <a:extLst>
                         <a:ext uri="{28A0092B-C50C-407E-A947-70E740481C1C}">
-                          <a14:useLocalDpi xmlns:a14="http://schemas.microsoft.com/office/drawing/2010/main" xmlns:wps="http://schemas.microsoft.com/office/word/2010/wordprocessingShape" xmlns:wpi="http://schemas.microsoft.com/office/word/2010/wordprocessingInk" xmlns:wpg="http://schemas.microsoft.com/office/word/2010/wordprocessingGroup" xmlns:w14="http://schemas.microsoft.com/office/word/2010/wordml" xmlns:w="http://schemas.openxmlformats.org/wordprocessingml/2006/main" xmlns:w10="urn:schemas-microsoft-com:office:word" xmlns:wp14="http://schemas.microsoft.com/office/word/2010/wordprocessingDrawing" xmlns:v="urn:schemas-microsoft-com:vml" xmlns:o="urn:schemas-microsoft-com:office:office" xmlns:mc="http://schemas.openxmlformats.org/markup-compatibility/2006" xmlns:wpc="http://schemas.microsoft.com/office/word/2010/wordprocessingCanvas" xmlns="" val="0"/>
+                          <a14:useLocalDpi xmlns="" xmlns:wpc="http://schemas.microsoft.com/office/word/2010/wordprocessingCanvas" xmlns:mc="http://schemas.openxmlformats.org/markup-compatibility/2006" xmlns:o="urn:schemas-microsoft-com:office:office" xmlns:v="urn:schemas-microsoft-com:vml" xmlns:wp14="http://schemas.microsoft.com/office/word/2010/wordprocessingDrawing" xmlns:w10="urn:schemas-microsoft-com:office:word" xmlns:w="http://schemas.openxmlformats.org/wordprocessingml/2006/main" xmlns:w14="http://schemas.microsoft.com/office/word/2010/wordml" xmlns:wpg="http://schemas.microsoft.com/office/word/2010/wordprocessingGroup" xmlns:wpi="http://schemas.microsoft.com/office/word/2010/wordprocessingInk" xmlns:wps="http://schemas.microsoft.com/office/word/2010/wordprocessingShape" xmlns:a14="http://schemas.microsoft.com/office/drawing/2010/main" val="0"/>
                         </a:ext>
                       </a:extLst>
                     </a:blip>
@@ -4504,7 +4504,7 @@
                     <a:blip r:embed="rId22" cstate="print">
                       <a:extLst>
                         <a:ext uri="{28A0092B-C50C-407E-A947-70E740481C1C}">
-                          <a14:useLocalDpi xmlns:a14="http://schemas.microsoft.com/office/drawing/2010/main" xmlns:wps="http://schemas.microsoft.com/office/word/2010/wordprocessingShape" xmlns:wpi="http://schemas.microsoft.com/office/word/2010/wordprocessingInk" xmlns:wpg="http://schemas.microsoft.com/office/word/2010/wordprocessingGroup" xmlns:w14="http://schemas.microsoft.com/office/word/2010/wordml" xmlns:w="http://schemas.openxmlformats.org/wordprocessingml/2006/main" xmlns:w10="urn:schemas-microsoft-com:office:word" xmlns:wp14="http://schemas.microsoft.com/office/word/2010/wordprocessingDrawing" xmlns:v="urn:schemas-microsoft-com:vml" xmlns:o="urn:schemas-microsoft-com:office:office" xmlns:mc="http://schemas.openxmlformats.org/markup-compatibility/2006" xmlns:wpc="http://schemas.microsoft.com/office/word/2010/wordprocessingCanvas" xmlns="" val="0"/>
+                          <a14:useLocalDpi xmlns="" xmlns:wpc="http://schemas.microsoft.com/office/word/2010/wordprocessingCanvas" xmlns:mc="http://schemas.openxmlformats.org/markup-compatibility/2006" xmlns:o="urn:schemas-microsoft-com:office:office" xmlns:v="urn:schemas-microsoft-com:vml" xmlns:wp14="http://schemas.microsoft.com/office/word/2010/wordprocessingDrawing" xmlns:w10="urn:schemas-microsoft-com:office:word" xmlns:w="http://schemas.openxmlformats.org/wordprocessingml/2006/main" xmlns:w14="http://schemas.microsoft.com/office/word/2010/wordml" xmlns:wpg="http://schemas.microsoft.com/office/word/2010/wordprocessingGroup" xmlns:wpi="http://schemas.microsoft.com/office/word/2010/wordprocessingInk" xmlns:wps="http://schemas.microsoft.com/office/word/2010/wordprocessingShape" xmlns:a14="http://schemas.microsoft.com/office/drawing/2010/main" val="0"/>
                         </a:ext>
                       </a:extLst>
                     </a:blip>
@@ -5528,7 +5528,7 @@
                     <a:blip r:embed="rId27" cstate="print">
                       <a:extLst>
                         <a:ext uri="{28A0092B-C50C-407E-A947-70E740481C1C}">
-                          <a14:useLocalDpi xmlns:a14="http://schemas.microsoft.com/office/drawing/2010/main" xmlns:wps="http://schemas.microsoft.com/office/word/2010/wordprocessingShape" xmlns:wpi="http://schemas.microsoft.com/office/word/2010/wordprocessingInk" xmlns:wpg="http://schemas.microsoft.com/office/word/2010/wordprocessingGroup" xmlns:w14="http://schemas.microsoft.com/office/word/2010/wordml" xmlns:w="http://schemas.openxmlformats.org/wordprocessingml/2006/main" xmlns:w10="urn:schemas-microsoft-com:office:word" xmlns:wp14="http://schemas.microsoft.com/office/word/2010/wordprocessingDrawing" xmlns:v="urn:schemas-microsoft-com:vml" xmlns:o="urn:schemas-microsoft-com:office:office" xmlns:mc="http://schemas.openxmlformats.org/markup-compatibility/2006" xmlns:wpc="http://schemas.microsoft.com/office/word/2010/wordprocessingCanvas" xmlns="" val="0"/>
+                          <a14:useLocalDpi xmlns="" xmlns:wpc="http://schemas.microsoft.com/office/word/2010/wordprocessingCanvas" xmlns:mc="http://schemas.openxmlformats.org/markup-compatibility/2006" xmlns:o="urn:schemas-microsoft-com:office:office" xmlns:v="urn:schemas-microsoft-com:vml" xmlns:wp14="http://schemas.microsoft.com/office/word/2010/wordprocessingDrawing" xmlns:w10="urn:schemas-microsoft-com:office:word" xmlns:w="http://schemas.openxmlformats.org/wordprocessingml/2006/main" xmlns:w14="http://schemas.microsoft.com/office/word/2010/wordml" xmlns:wpg="http://schemas.microsoft.com/office/word/2010/wordprocessingGroup" xmlns:wpi="http://schemas.microsoft.com/office/word/2010/wordprocessingInk" xmlns:wps="http://schemas.microsoft.com/office/word/2010/wordprocessingShape" xmlns:a14="http://schemas.microsoft.com/office/drawing/2010/main" val="0"/>
                         </a:ext>
                       </a:extLst>
                     </a:blip>
@@ -10621,7 +10621,7 @@
         <w:b/>
         <w:noProof/>
       </w:rPr>
-      <w:t>30</w:t>
+      <w:t>7</w:t>
     </w:r>
     <w:r>
       <w:rPr>
@@ -14172,7 +14172,7 @@
 </file>
 
 <file path=customXml/itemProps1.xml><?xml version="1.0" encoding="utf-8"?>
-<ds:datastoreItem xmlns:ds="http://schemas.openxmlformats.org/officeDocument/2006/customXml" ds:itemID="{7F401E56-A5A7-4A48-B6C6-E3AEE962A17C}">
+<ds:datastoreItem xmlns:ds="http://schemas.openxmlformats.org/officeDocument/2006/customXml" ds:itemID="{E661FA64-849A-40CA-A5B6-33BDDAEA5E86}">
   <ds:schemaRefs>
     <ds:schemaRef ds:uri="http://schemas.openxmlformats.org/officeDocument/2006/bibliography"/>
   </ds:schemaRefs>

</xml_diff>

<commit_message>
Corrected a typo in Chapter 1.4 of the tutorials.
</commit_message>
<xml_diff>
--- a/wiki/tutorial/1 - Identification/1.4 - Identification Results/1.4_identification_results.docx
+++ b/wiki/tutorial/1 - Identification/1.4 - Identification Results/1.4_identification_results.docx
@@ -9840,7 +9840,19 @@
         <w:rPr>
           <w:color w:val="002060"/>
         </w:rPr>
-        <w:t xml:space="preserve">P14526 - </w:t>
+        <w:t>P</w:t>
+      </w:r>
+      <w:r>
+        <w:rPr>
+          <w:color w:val="002060"/>
+        </w:rPr>
+        <w:t>P14625</w:t>
+      </w:r>
+      <w:r>
+        <w:rPr>
+          <w:color w:val="002060"/>
+        </w:rPr>
+        <w:t xml:space="preserve"> - </w:t>
       </w:r>
       <w:proofErr w:type="spellStart"/>
       <w:r>
@@ -10386,6 +10398,15 @@
       <w:pPr>
         <w:ind w:left="567" w:hanging="425"/>
       </w:pPr>
+      <w:r>
+        <w:fldChar w:fldCharType="end"/>
+      </w:r>
+      <w:r>
+        <w:fldChar w:fldCharType="begin"/>
+      </w:r>
+      <w:r>
+        <w:instrText xml:space="preserve"> ADDIN </w:instrText>
+      </w:r>
       <w:r>
         <w:fldChar w:fldCharType="end"/>
       </w:r>
@@ -10621,7 +10642,7 @@
         <w:b/>
         <w:noProof/>
       </w:rPr>
-      <w:t>7</w:t>
+      <w:t>1</w:t>
     </w:r>
     <w:r>
       <w:rPr>
@@ -14172,7 +14193,7 @@
 </file>
 
 <file path=customXml/itemProps1.xml><?xml version="1.0" encoding="utf-8"?>
-<ds:datastoreItem xmlns:ds="http://schemas.openxmlformats.org/officeDocument/2006/customXml" ds:itemID="{E661FA64-849A-40CA-A5B6-33BDDAEA5E86}">
+<ds:datastoreItem xmlns:ds="http://schemas.openxmlformats.org/officeDocument/2006/customXml" ds:itemID="{ED313915-1E79-4993-9FD6-7DBEB7BEEB2C}">
   <ds:schemaRefs>
     <ds:schemaRef ds:uri="http://schemas.openxmlformats.org/officeDocument/2006/bibliography"/>
   </ds:schemaRefs>

</xml_diff>